<commit_message>
int-218 Updated docs and manifest file for default template.
</commit_message>
<xml_diff>
--- a/fn_mcafee_opendxl/doc/McAfee DXL Function and DXL Subscriber.docx
+++ b/fn_mcafee_opendxl/doc/McAfee DXL Function and DXL Subscriber.docx
@@ -159,26 +159,16 @@
         </w:rPr>
         <w:t xml:space="preserve">McAfee </w:t>
       </w:r>
-      <w:del w:id="1" w:author="Robert Govoni" w:date="2018-06-18T16:39:00Z">
-        <w:r>
-          <w:rPr>
-            <w:color w:val="FF8300"/>
-          </w:rPr>
-          <w:delText>Publish to D</w:delText>
-        </w:r>
-      </w:del>
-      <w:ins w:id="2" w:author="Robert Govoni" w:date="2018-06-18T16:39:00Z">
-        <w:r>
-          <w:rPr>
-            <w:color w:val="FF8300"/>
-          </w:rPr>
-          <w:t>D</w:t>
-        </w:r>
-      </w:ins>
       <w:r>
         <w:rPr>
           <w:color w:val="FF8300"/>
         </w:rPr>
+        <w:t>D</w:t>
+      </w:r>
+      <w:r>
+        <w:rPr>
+          <w:color w:val="FF8300"/>
+        </w:rPr>
         <w:t>XL</w:t>
       </w:r>
       <w:r>
@@ -187,38 +177,24 @@
         </w:rPr>
         <w:t xml:space="preserve"> Function</w:t>
       </w:r>
-      <w:ins w:id="3" w:author="Brian Walsh" w:date="2018-06-19T10:41:00Z">
-        <w:r>
-          <w:rPr>
-            <w:color w:val="FF8300"/>
-          </w:rPr>
-          <w:t xml:space="preserve"> and DXL Subscriber</w:t>
-        </w:r>
-      </w:ins>
       <w:r>
         <w:rPr>
           <w:color w:val="FF8300"/>
         </w:rPr>
+        <w:t xml:space="preserve"> and DXL Subscriber</w:t>
+      </w:r>
+      <w:r>
+        <w:rPr>
+          <w:color w:val="FF8300"/>
+        </w:rPr>
         <w:t xml:space="preserve"> V1.</w:t>
       </w:r>
-      <w:ins w:id="4" w:author="Brian Walsh" w:date="2018-06-19T14:34:00Z">
-        <w:r>
-          <w:rPr>
-            <w:color w:val="FF8300"/>
-          </w:rPr>
-          <w:t>1</w:t>
-        </w:r>
-      </w:ins>
-      <w:bookmarkStart w:id="5" w:name="_GoBack"/>
-      <w:bookmarkEnd w:id="5"/>
-      <w:del w:id="6" w:author="Brian Walsh" w:date="2018-06-19T14:34:00Z">
-        <w:r>
-          <w:rPr>
-            <w:color w:val="FF8300"/>
-          </w:rPr>
-          <w:delText>0</w:delText>
-        </w:r>
-      </w:del>
+      <w:r>
+        <w:rPr>
+          <w:color w:val="FF8300"/>
+        </w:rPr>
+        <w:t>1</w:t>
+      </w:r>
       <w:r>
         <w:rPr>
           <w:color w:val="FF8300"/>
@@ -237,65 +213,24 @@
         </w:rPr>
         <w:t xml:space="preserve">Release Date: </w:t>
       </w:r>
-      <w:del w:id="7" w:author="Robert Govoni" w:date="2018-06-18T16:32:00Z">
-        <w:r>
-          <w:rPr>
-            <w:rFonts w:ascii="Times New Roman" w:eastAsia="Times New Roman" w:hAnsi="Times New Roman" w:cs="Times New Roman"/>
-            <w:highlight w:val="yellow"/>
-            <w:rPrChange w:id="8" w:author="Robert Govoni" w:date="2018-06-18T16:32:00Z">
-              <w:rPr>
-                <w:rFonts w:ascii="Times New Roman" w:eastAsia="Times New Roman" w:hAnsi="Times New Roman" w:cs="Times New Roman"/>
-              </w:rPr>
-            </w:rPrChange>
-          </w:rPr>
-          <w:delText xml:space="preserve">April </w:delText>
-        </w:r>
-      </w:del>
-      <w:ins w:id="9" w:author="Robert Govoni" w:date="2018-06-18T16:32:00Z">
-        <w:r>
-          <w:rPr>
-            <w:rFonts w:ascii="Times New Roman" w:eastAsia="Times New Roman" w:hAnsi="Times New Roman" w:cs="Times New Roman"/>
-            <w:highlight w:val="yellow"/>
-            <w:rPrChange w:id="10" w:author="Robert Govoni" w:date="2018-06-18T16:32:00Z">
-              <w:rPr>
-                <w:rFonts w:ascii="Times New Roman" w:eastAsia="Times New Roman" w:hAnsi="Times New Roman" w:cs="Times New Roman"/>
-              </w:rPr>
-            </w:rPrChange>
-          </w:rPr>
-          <w:t>J</w:t>
-        </w:r>
-      </w:ins>
-      <w:ins w:id="11" w:author="Brian Walsh" w:date="2018-06-19T10:26:00Z">
-        <w:r>
-          <w:rPr>
-            <w:rFonts w:ascii="Times New Roman" w:eastAsia="Times New Roman" w:hAnsi="Times New Roman" w:cs="Times New Roman"/>
-            <w:highlight w:val="yellow"/>
-          </w:rPr>
-          <w:t>uly</w:t>
-        </w:r>
-      </w:ins>
-      <w:ins w:id="12" w:author="Robert Govoni" w:date="2018-06-18T16:32:00Z">
-        <w:del w:id="13" w:author="Brian Walsh" w:date="2018-06-19T10:26:00Z">
-          <w:r>
-            <w:rPr>
-              <w:rFonts w:ascii="Times New Roman" w:eastAsia="Times New Roman" w:hAnsi="Times New Roman" w:cs="Times New Roman"/>
-              <w:highlight w:val="yellow"/>
-              <w:rPrChange w:id="14" w:author="Robert Govoni" w:date="2018-06-18T16:32:00Z">
-                <w:rPr>
-                  <w:rFonts w:ascii="Times New Roman" w:eastAsia="Times New Roman" w:hAnsi="Times New Roman" w:cs="Times New Roman"/>
-                </w:rPr>
-              </w:rPrChange>
-            </w:rPr>
-            <w:delText>une</w:delText>
-          </w:r>
-        </w:del>
-        <w:r>
-          <w:rPr>
-            <w:rFonts w:ascii="Times New Roman" w:eastAsia="Times New Roman" w:hAnsi="Times New Roman" w:cs="Times New Roman"/>
-          </w:rPr>
-          <w:t xml:space="preserve"> </w:t>
-        </w:r>
-      </w:ins>
+      <w:r>
+        <w:rPr>
+          <w:rFonts w:ascii="Times New Roman" w:eastAsia="Times New Roman" w:hAnsi="Times New Roman" w:cs="Times New Roman"/>
+        </w:rPr>
+        <w:t>J</w:t>
+      </w:r>
+      <w:r>
+        <w:rPr>
+          <w:rFonts w:ascii="Times New Roman" w:eastAsia="Times New Roman" w:hAnsi="Times New Roman" w:cs="Times New Roman"/>
+        </w:rPr>
+        <w:t>uly</w:t>
+      </w:r>
+      <w:r>
+        <w:rPr>
+          <w:rFonts w:ascii="Times New Roman" w:eastAsia="Times New Roman" w:hAnsi="Times New Roman" w:cs="Times New Roman"/>
+        </w:rPr>
+        <w:t xml:space="preserve"> </w:t>
+      </w:r>
       <w:r>
         <w:rPr>
           <w:rFonts w:ascii="Times New Roman" w:eastAsia="Times New Roman" w:hAnsi="Times New Roman" w:cs="Times New Roman"/>
@@ -345,19 +280,18 @@
       <w:r>
         <w:t>Function</w:t>
       </w:r>
-      <w:ins w:id="15" w:author="Brian Walsh" w:date="2018-06-15T16:55:00Z">
-        <w:r>
-          <w:t xml:space="preserve"> </w:t>
-        </w:r>
-        <w:r>
-          <w:t>along with the DXL listener integration.</w:t>
-        </w:r>
-      </w:ins>
-      <w:del w:id="16" w:author="Brian Walsh" w:date="2018-06-15T16:55:00Z">
-        <w:r>
-          <w:delText>.</w:delText>
-        </w:r>
-      </w:del>
+      <w:r>
+        <w:t xml:space="preserve"> </w:t>
+      </w:r>
+      <w:r>
+        <w:t xml:space="preserve">along with the DXL </w:t>
+      </w:r>
+      <w:r>
+        <w:t>Subscriber</w:t>
+      </w:r>
+      <w:r>
+        <w:t xml:space="preserve"> integration.</w:t>
+      </w:r>
     </w:p>
     <w:p>
       <w:pPr>
@@ -398,102 +332,42 @@
       <w:r>
         <w:t>to an event or a service</w:t>
       </w:r>
-      <w:ins w:id="17" w:author="Brian Walsh" w:date="2018-06-15T16:58:00Z">
-        <w:r>
-          <w:t xml:space="preserve"> while the DXL </w:t>
-        </w:r>
-      </w:ins>
-      <w:ins w:id="18" w:author="Brian Walsh" w:date="2018-06-19T10:49:00Z">
-        <w:r>
-          <w:t>subscriber</w:t>
-        </w:r>
-      </w:ins>
-      <w:ins w:id="19" w:author="Brian Walsh" w:date="2018-06-15T16:58:00Z">
-        <w:r>
-          <w:t xml:space="preserve"> listens on a defined topic and </w:t>
-        </w:r>
-        <w:r>
-          <w:rPr>
-            <w:highlight w:val="yellow"/>
-            <w:rPrChange w:id="20" w:author="Robert Govoni" w:date="2018-06-18T16:33:00Z">
-              <w:rPr/>
-            </w:rPrChange>
-          </w:rPr>
-          <w:t xml:space="preserve">maps the data </w:t>
-        </w:r>
-        <w:del w:id="21" w:author="Robert Govoni" w:date="2018-06-18T16:32:00Z">
-          <w:r>
-            <w:rPr>
-              <w:highlight w:val="yellow"/>
-              <w:rPrChange w:id="22" w:author="Robert Govoni" w:date="2018-06-18T16:33:00Z">
-                <w:rPr/>
-              </w:rPrChange>
-            </w:rPr>
-            <w:delText xml:space="preserve">back </w:delText>
-          </w:r>
-        </w:del>
-        <w:r>
-          <w:rPr>
-            <w:highlight w:val="yellow"/>
-            <w:rPrChange w:id="23" w:author="Robert Govoni" w:date="2018-06-18T16:33:00Z">
-              <w:rPr/>
-            </w:rPrChange>
-          </w:rPr>
-          <w:t xml:space="preserve">to </w:t>
-        </w:r>
-      </w:ins>
-      <w:ins w:id="24" w:author="Robert Govoni" w:date="2018-06-18T16:32:00Z">
-        <w:r>
-          <w:rPr>
-            <w:highlight w:val="yellow"/>
-            <w:rPrChange w:id="25" w:author="Robert Govoni" w:date="2018-06-18T16:33:00Z">
-              <w:rPr/>
-            </w:rPrChange>
-          </w:rPr>
-          <w:t xml:space="preserve">the </w:t>
-        </w:r>
-      </w:ins>
-      <w:ins w:id="26" w:author="Brian Walsh" w:date="2018-06-15T16:58:00Z">
-        <w:r>
-          <w:rPr>
-            <w:highlight w:val="yellow"/>
-            <w:rPrChange w:id="27" w:author="Robert Govoni" w:date="2018-06-18T16:33:00Z">
-              <w:rPr/>
-            </w:rPrChange>
-          </w:rPr>
-          <w:t xml:space="preserve">Resilient </w:t>
-        </w:r>
-      </w:ins>
-      <w:ins w:id="28" w:author="Robert Govoni" w:date="2018-06-18T16:33:00Z">
-        <w:r>
-          <w:rPr>
-            <w:highlight w:val="yellow"/>
-            <w:rPrChange w:id="29" w:author="Robert Govoni" w:date="2018-06-18T16:33:00Z">
-              <w:rPr/>
-            </w:rPrChange>
-          </w:rPr>
-          <w:t xml:space="preserve">platform </w:t>
-        </w:r>
-      </w:ins>
-      <w:ins w:id="30" w:author="Brian Walsh" w:date="2018-06-15T16:58:00Z">
-        <w:r>
-          <w:rPr>
-            <w:highlight w:val="yellow"/>
-            <w:rPrChange w:id="31" w:author="Robert Govoni" w:date="2018-06-18T16:33:00Z">
-              <w:rPr/>
-            </w:rPrChange>
-          </w:rPr>
-          <w:t>t</w:t>
-        </w:r>
-        <w:r>
-          <w:t>o create incidents and artifacts.</w:t>
-        </w:r>
-      </w:ins>
-      <w:del w:id="32" w:author="Brian Walsh" w:date="2018-06-15T16:58:00Z">
-        <w:r>
-          <w:delText>.</w:delText>
-        </w:r>
-      </w:del>
+      <w:r>
+        <w:t xml:space="preserve"> while the DXL </w:t>
+      </w:r>
+      <w:r>
+        <w:t>subscriber</w:t>
+      </w:r>
+      <w:r>
+        <w:t xml:space="preserve"> listens on defined </w:t>
+      </w:r>
+      <w:r>
+        <w:t>topic</w:t>
+      </w:r>
+      <w:r>
+        <w:t>s</w:t>
+      </w:r>
+      <w:r>
+        <w:t xml:space="preserve"> and </w:t>
+      </w:r>
+      <w:r>
+        <w:t xml:space="preserve">maps the data to </w:t>
+      </w:r>
+      <w:r>
+        <w:t xml:space="preserve">the </w:t>
+      </w:r>
+      <w:r>
+        <w:t xml:space="preserve">Resilient </w:t>
+      </w:r>
+      <w:r>
+        <w:t xml:space="preserve">platform </w:t>
+      </w:r>
+      <w:r>
+        <w:t>t</w:t>
+      </w:r>
+      <w:r>
+        <w:t>o create incidents and artifacts.</w:t>
+      </w:r>
     </w:p>
     <w:p>
       <w:pPr>
@@ -514,21 +388,15 @@
       <w:r>
         <w:t>function</w:t>
       </w:r>
-      <w:ins w:id="33" w:author="Brian Walsh" w:date="2018-06-15T16:59:00Z">
-        <w:r>
-          <w:t xml:space="preserve"> and McAfee DXL </w:t>
-        </w:r>
-      </w:ins>
-      <w:ins w:id="34" w:author="Brian Walsh" w:date="2018-06-19T10:50:00Z">
-        <w:r>
-          <w:t>subscriber</w:t>
-        </w:r>
-      </w:ins>
-      <w:ins w:id="35" w:author="Brian Walsh" w:date="2018-06-15T16:59:00Z">
-        <w:r>
-          <w:t xml:space="preserve"> integration</w:t>
-        </w:r>
-      </w:ins>
+      <w:r>
+        <w:t xml:space="preserve"> and McAfee DXL </w:t>
+      </w:r>
+      <w:r>
+        <w:t>subscriber</w:t>
+      </w:r>
+      <w:r>
+        <w:t xml:space="preserve"> integration</w:t>
+      </w:r>
       <w:r>
         <w:t>, how to configure</w:t>
       </w:r>
@@ -558,13 +426,13 @@
       <w:pPr>
         <w:pStyle w:val="Heading10"/>
       </w:pPr>
-      <w:bookmarkStart w:id="36" w:name="_Toc509305885"/>
-      <w:bookmarkStart w:id="37" w:name="_Toc510253264"/>
+      <w:bookmarkStart w:id="1" w:name="_Toc509305885"/>
+      <w:bookmarkStart w:id="2" w:name="_Toc510253264"/>
       <w:r>
         <w:lastRenderedPageBreak/>
         <w:t>Installation</w:t>
       </w:r>
-      <w:bookmarkEnd w:id="36"/>
+      <w:bookmarkEnd w:id="1"/>
     </w:p>
     <w:p>
       <w:pPr>
@@ -684,11 +552,11 @@
       <w:pPr>
         <w:pStyle w:val="Heading20"/>
       </w:pPr>
-      <w:bookmarkStart w:id="38" w:name="_Toc509305886"/>
+      <w:bookmarkStart w:id="3" w:name="_Toc509305886"/>
       <w:r>
         <w:t>Install the Python components</w:t>
       </w:r>
-      <w:bookmarkEnd w:id="38"/>
+      <w:bookmarkEnd w:id="3"/>
     </w:p>
     <w:p>
       <w:pPr>
@@ -792,13 +660,8 @@
         <w:contextualSpacing/>
       </w:pPr>
       <w:r>
-        <w:t xml:space="preserve">sudo pip install --upgrade </w:t>
-      </w:r>
-      <w:proofErr w:type="spellStart"/>
-      <w:r>
-        <w:t>setuptools</w:t>
-      </w:r>
-      <w:proofErr w:type="spellEnd"/>
+        <w:t>sudo pip install --upgrade setuptools</w:t>
+      </w:r>
     </w:p>
     <w:p>
       <w:pPr>
@@ -847,13 +710,8 @@
         <w:t>p</w:t>
       </w:r>
       <w:r>
-        <w:t xml:space="preserve"> install --upgrade </w:t>
-      </w:r>
-      <w:proofErr w:type="spellStart"/>
-      <w:r>
-        <w:t>fn_mcafee_opendxl</w:t>
-      </w:r>
-      <w:proofErr w:type="spellEnd"/>
+        <w:t xml:space="preserve"> install --upgrade fn_mcafee_opendxl</w:t>
+      </w:r>
       <w:r>
         <w:t>-</w:t>
       </w:r>
@@ -866,7 +724,6 @@
       <w:r>
         <w:t>1.0.0</w:t>
       </w:r>
-      <w:proofErr w:type="gramStart"/>
       <w:r>
         <w:rPr>
           <w:i/>
@@ -879,17 +736,16 @@
       <w:r>
         <w:t>tar.gz</w:t>
       </w:r>
-      <w:proofErr w:type="gramEnd"/>
     </w:p>
     <w:p>
       <w:pPr>
         <w:pStyle w:val="Heading20"/>
       </w:pPr>
-      <w:bookmarkStart w:id="39" w:name="_Toc509305888"/>
+      <w:bookmarkStart w:id="4" w:name="_Toc509305888"/>
       <w:r>
         <w:t>Configure the Python components</w:t>
       </w:r>
-      <w:bookmarkEnd w:id="39"/>
+      <w:bookmarkEnd w:id="4"/>
     </w:p>
     <w:p>
       <w:pPr>
@@ -980,21 +836,8 @@
         <w:pStyle w:val="Code0"/>
         <w:ind w:left="360"/>
       </w:pPr>
-      <w:proofErr w:type="spellStart"/>
-      <w:r>
-        <w:t>sudo</w:t>
-      </w:r>
-      <w:proofErr w:type="spellEnd"/>
-      <w:r>
-        <w:t xml:space="preserve"> </w:t>
-      </w:r>
-      <w:proofErr w:type="spellStart"/>
-      <w:r>
-        <w:t>su</w:t>
-      </w:r>
-      <w:proofErr w:type="spellEnd"/>
-      <w:r>
-        <w:t xml:space="preserve"> - integration</w:t>
+      <w:r>
+        <w:t>sudo su - integration</w:t>
       </w:r>
     </w:p>
     <w:p>
@@ -1039,15 +882,7 @@
         <w:ind w:left="360"/>
       </w:pPr>
       <w:r>
-        <w:t xml:space="preserve">resilient-circuits </w:t>
-      </w:r>
-      <w:proofErr w:type="spellStart"/>
-      <w:r>
-        <w:t>config</w:t>
-      </w:r>
-      <w:proofErr w:type="spellEnd"/>
-      <w:r>
-        <w:t xml:space="preserve"> -c</w:t>
+        <w:t>resilient-circuits config -c</w:t>
       </w:r>
     </w:p>
     <w:p>
@@ -1065,15 +900,7 @@
         <w:ind w:left="360"/>
       </w:pPr>
       <w:r>
-        <w:t xml:space="preserve">resilient-circuits </w:t>
-      </w:r>
-      <w:proofErr w:type="spellStart"/>
-      <w:r>
-        <w:t>config</w:t>
-      </w:r>
-      <w:proofErr w:type="spellEnd"/>
-      <w:r>
-        <w:t xml:space="preserve"> -u</w:t>
+        <w:t>resilient-circuits config -u</w:t>
       </w:r>
     </w:p>
     <w:p>
@@ -1141,7 +968,6 @@
         </w:rPr>
         <w:t>In the [</w:t>
       </w:r>
-      <w:proofErr w:type="spellStart"/>
       <w:r>
         <w:rPr>
           <w:rFonts w:cs="Arial"/>
@@ -1163,7 +989,6 @@
         </w:rPr>
         <w:t>opendxl</w:t>
       </w:r>
-      <w:proofErr w:type="spellEnd"/>
       <w:r>
         <w:rPr>
           <w:rFonts w:cs="Arial"/>
@@ -1184,7 +1009,6 @@
         <w:pStyle w:val="Code0"/>
         <w:ind w:left="720"/>
       </w:pPr>
-      <w:proofErr w:type="spellStart"/>
       <w:r>
         <w:t>dxl</w:t>
       </w:r>
@@ -1192,19 +1016,46 @@
         <w:t>client</w:t>
       </w:r>
       <w:r>
-        <w:t>_config</w:t>
-      </w:r>
-      <w:proofErr w:type="spellEnd"/>
-      <w:r>
-        <w:t xml:space="preserve">=&lt;absolute path to dxl </w:t>
-      </w:r>
-      <w:proofErr w:type="spellStart"/>
-      <w:r>
-        <w:t>config</w:t>
-      </w:r>
-      <w:proofErr w:type="spellEnd"/>
-      <w:r>
-        <w:t xml:space="preserve"> file&gt;</w:t>
+        <w:t>_config=&lt;absolute path to dxl config file&gt;</w:t>
+      </w:r>
+    </w:p>
+    <w:p>
+      <w:pPr>
+        <w:pStyle w:val="Code0"/>
+        <w:ind w:left="720"/>
+      </w:pPr>
+      <w:r>
+        <w:t>topic_listener=[True|False]</w:t>
+      </w:r>
+    </w:p>
+    <w:p>
+      <w:pPr>
+        <w:pStyle w:val="Code0"/>
+        <w:ind w:left="720"/>
+      </w:pPr>
+      <w:r>
+        <w:t>custom_template_dir=&lt;</w:t>
+      </w:r>
+      <w:r>
+        <w:rPr>
+          <w:i/>
+        </w:rPr>
+        <w:t>*</w:t>
+      </w:r>
+      <w:r>
+        <w:rPr>
+          <w:i/>
+        </w:rPr>
+        <w:t>optiona</w:t>
+      </w:r>
+      <w:r>
+        <w:rPr>
+          <w:i/>
+        </w:rPr>
+        <w:t>l*</w:t>
+      </w:r>
+      <w:r>
+        <w:t xml:space="preserve"> path to directory which contains custom templates&gt;</w:t>
       </w:r>
     </w:p>
     <w:p>
@@ -1213,15 +1064,8 @@
         <w:ind w:firstLine="180"/>
       </w:pPr>
       <w:r>
-        <w:t xml:space="preserve">More information on the </w:t>
-      </w:r>
-      <w:proofErr w:type="spellStart"/>
-      <w:r>
-        <w:t>config</w:t>
-      </w:r>
-      <w:proofErr w:type="spellEnd"/>
-      <w:r>
-        <w:t xml:space="preserve"> file and provisioning the system can be found here:</w:t>
+        <w:lastRenderedPageBreak/>
+        <w:t>More information on the config file and provisioning the system can be found here:</w:t>
       </w:r>
     </w:p>
     <w:p>
@@ -1246,7 +1090,6 @@
         <w:pStyle w:val="Heading20"/>
       </w:pPr>
       <w:r>
-        <w:lastRenderedPageBreak/>
         <w:t xml:space="preserve">Deploy </w:t>
       </w:r>
       <w:r>
@@ -1346,27 +1189,7 @@
         <w:contextualSpacing/>
       </w:pPr>
       <w:r>
-        <w:t xml:space="preserve">Function inputs: </w:t>
-      </w:r>
-      <w:proofErr w:type="spellStart"/>
-      <w:r>
-        <w:t>mcafee_dxl_payload</w:t>
-      </w:r>
-      <w:proofErr w:type="spellEnd"/>
-      <w:r>
-        <w:t xml:space="preserve">, </w:t>
-      </w:r>
-      <w:proofErr w:type="spellStart"/>
-      <w:r>
-        <w:t>mcafee_publish_method</w:t>
-      </w:r>
-      <w:proofErr w:type="spellEnd"/>
-      <w:r>
-        <w:t xml:space="preserve">, </w:t>
-      </w:r>
-      <w:proofErr w:type="spellStart"/>
-      <w:r>
-        <w:t>mcafee_</w:t>
+        <w:t>Function inputs: mcafee_dxl_payload, mcafee_publish_method, mcafee_</w:t>
       </w:r>
       <w:r>
         <w:t>wait_for</w:t>
@@ -1374,15 +1197,9 @@
       <w:r>
         <w:t>_response</w:t>
       </w:r>
-      <w:proofErr w:type="spellEnd"/>
-      <w:r>
-        <w:t xml:space="preserve">, </w:t>
-      </w:r>
-      <w:proofErr w:type="spellStart"/>
-      <w:r>
-        <w:t>mcafee_topic_name</w:t>
-      </w:r>
-      <w:proofErr w:type="spellEnd"/>
+      <w:r>
+        <w:t>, mcafee_topic_name</w:t>
+      </w:r>
     </w:p>
     <w:p>
       <w:pPr>
@@ -1554,13 +1371,8 @@
         <w:contextualSpacing/>
       </w:pPr>
       <w:r>
-        <w:t xml:space="preserve">2018-04-12 12:33:49,972 INFO [app] Resilient org: </w:t>
-      </w:r>
-      <w:proofErr w:type="spellStart"/>
-      <w:r>
-        <w:t>TestOrg</w:t>
-      </w:r>
-      <w:proofErr w:type="spellEnd"/>
+        <w:t>2018-04-12 12:33:49,972 INFO [app] Resilient org: TestOrg</w:t>
+      </w:r>
     </w:p>
     <w:p>
       <w:pPr>
@@ -1579,15 +1391,7 @@
         <w:contextualSpacing/>
       </w:pPr>
       <w:r>
-        <w:t>2018-04-12 12:33:49,973 WARNING [co3] Unverified HTTPS requests (</w:t>
-      </w:r>
-      <w:proofErr w:type="spellStart"/>
-      <w:r>
-        <w:t>cafile</w:t>
-      </w:r>
-      <w:proofErr w:type="spellEnd"/>
-      <w:r>
-        <w:t>=false).</w:t>
+        <w:t>2018-04-12 12:33:49,973 WARNING [co3] Unverified HTTPS requests (cafile=false).</w:t>
       </w:r>
     </w:p>
     <w:p>
@@ -1607,15 +1411,7 @@
         <w:contextualSpacing/>
       </w:pPr>
       <w:r>
-        <w:t>2018-04-12 12:33:50,479 INFO [</w:t>
-      </w:r>
-      <w:proofErr w:type="spellStart"/>
-      <w:r>
-        <w:t>component_loader</w:t>
-      </w:r>
-      <w:proofErr w:type="spellEnd"/>
-      <w:r>
-        <w:t>] Loading 1 components</w:t>
+        <w:t>2018-04-12 12:33:50,479 INFO [component_loader] Loading 1 components</w:t>
       </w:r>
     </w:p>
     <w:p>
@@ -1625,15 +1421,7 @@
         <w:contextualSpacing/>
       </w:pPr>
       <w:r>
-        <w:t>2018-04-12 12:33:50,480 INFO [</w:t>
-      </w:r>
-      <w:proofErr w:type="spellStart"/>
-      <w:r>
-        <w:t>component_loader</w:t>
-      </w:r>
-      <w:proofErr w:type="spellEnd"/>
-      <w:r>
-        <w:t>] 'fn_mcafee_opendxl.components.mcafee_publish_to_dxl.FunctionComponent' loading</w:t>
+        <w:t>2018-04-12 12:33:50,480 INFO [component_loader] 'fn_mcafee_opendxl.components.mcafee_publish_to_dxl.FunctionComponent' loading</w:t>
       </w:r>
     </w:p>
     <w:p>
@@ -1663,23 +1451,7 @@
         <w:contextualSpacing/>
       </w:pPr>
       <w:r>
-        <w:t>2018-04-12 12:33:50,522 INFO [client] Trying to connect to broker {Unique id: {</w:t>
-      </w:r>
-      <w:proofErr w:type="spellStart"/>
-      <w:r>
-        <w:t>brokerID</w:t>
-      </w:r>
-      <w:proofErr w:type="spellEnd"/>
-      <w:r>
-        <w:t xml:space="preserve">}, Host name: </w:t>
-      </w:r>
-      <w:proofErr w:type="spellStart"/>
-      <w:r>
-        <w:t>tieserver.resilientsystems</w:t>
-      </w:r>
-      <w:proofErr w:type="spellEnd"/>
-      <w:r>
-        <w:t>, IP address: &lt;IP Address&gt;, Port: 8883}...</w:t>
+        <w:t>2018-04-12 12:33:50,522 INFO [client] Trying to connect to broker {Unique id: {brokerID}, Host name: tieserver.resilientsystems, IP address: &lt;IP Address&gt;, Port: 8883}...</w:t>
       </w:r>
     </w:p>
     <w:p>
@@ -1689,15 +1461,7 @@
         <w:contextualSpacing/>
       </w:pPr>
       <w:r>
-        <w:t>2018-04-12 12:33:50,558 INFO [client] Connected to broker {</w:t>
-      </w:r>
-      <w:proofErr w:type="spellStart"/>
-      <w:r>
-        <w:t>borkerID</w:t>
-      </w:r>
-      <w:proofErr w:type="spellEnd"/>
-      <w:r>
-        <w:t>}</w:t>
+        <w:t>2018-04-12 12:33:50,558 INFO [client] Connected to broker {borkerID}</w:t>
       </w:r>
     </w:p>
     <w:p>
@@ -1707,23 +1471,7 @@
         <w:contextualSpacing/>
       </w:pPr>
       <w:r>
-        <w:t>2018-04-12 12:33:50,606 WARNING [</w:t>
-      </w:r>
-      <w:proofErr w:type="spellStart"/>
-      <w:r>
-        <w:t>actions_component</w:t>
-      </w:r>
-      <w:proofErr w:type="spellEnd"/>
-      <w:r>
-        <w:t>] Unverified STOMP TLS certificate (</w:t>
-      </w:r>
-      <w:proofErr w:type="spellStart"/>
-      <w:r>
-        <w:t>cafile</w:t>
-      </w:r>
-      <w:proofErr w:type="spellEnd"/>
-      <w:r>
-        <w:t>=false)</w:t>
+        <w:t>2018-04-12 12:33:50,606 WARNING [actions_component] Unverified STOMP TLS certificate (cafile=false)</w:t>
       </w:r>
     </w:p>
     <w:p>
@@ -1733,15 +1481,7 @@
         <w:contextualSpacing/>
       </w:pPr>
       <w:r>
-        <w:t>2018-04-12 12:33:50,607 INFO [</w:t>
-      </w:r>
-      <w:proofErr w:type="spellStart"/>
-      <w:r>
-        <w:t>stomp_component</w:t>
-      </w:r>
-      <w:proofErr w:type="spellEnd"/>
-      <w:r>
-        <w:t>] Connect to 9.108.163.117:65001</w:t>
+        <w:t>2018-04-12 12:33:50,607 INFO [stomp_component] Connect to 9.108.163.117:65001</w:t>
       </w:r>
     </w:p>
     <w:p>
@@ -1751,31 +1491,7 @@
         <w:contextualSpacing/>
       </w:pPr>
       <w:r>
-        <w:t>2018-04-12 12:33:50,608 INFO [</w:t>
-      </w:r>
-      <w:proofErr w:type="spellStart"/>
-      <w:r>
-        <w:t>actions_component</w:t>
-      </w:r>
-      <w:proofErr w:type="spellEnd"/>
-      <w:r>
-        <w:t>] 'fn_mcafee_opendxl.components.mcafee_publish_to_dxl.FunctionComponent' function '</w:t>
-      </w:r>
-      <w:proofErr w:type="spellStart"/>
-      <w:r>
-        <w:t>mcafee_publish_to_dxl</w:t>
-      </w:r>
-      <w:proofErr w:type="spellEnd"/>
-      <w:r>
-        <w:t>' registered to '</w:t>
-      </w:r>
-      <w:proofErr w:type="spellStart"/>
-      <w:r>
-        <w:t>mcafee_dxl_message_destination</w:t>
-      </w:r>
-      <w:proofErr w:type="spellEnd"/>
-      <w:r>
-        <w:t>'</w:t>
+        <w:t>2018-04-12 12:33:50,608 INFO [actions_component] 'fn_mcafee_opendxl.components.mcafee_publish_to_dxl.FunctionComponent' function 'mcafee_publish_to_dxl' registered to 'mcafee_dxl_message_destination'</w:t>
       </w:r>
     </w:p>
     <w:p>
@@ -1805,15 +1521,8 @@
         <w:contextualSpacing/>
       </w:pPr>
       <w:r>
-        <w:t>2018-04-12 12:33:50,716 INFO [</w:t>
-      </w:r>
-      <w:proofErr w:type="spellStart"/>
-      <w:r>
-        <w:t>actions_component</w:t>
-      </w:r>
-      <w:proofErr w:type="spellEnd"/>
-      <w:r>
-        <w:t>] STOMP attempting to connect</w:t>
+        <w:lastRenderedPageBreak/>
+        <w:t>2018-04-12 12:33:50,716 INFO [actions_component] STOMP attempting to connect</w:t>
       </w:r>
     </w:p>
     <w:p>
@@ -1823,15 +1532,7 @@
         <w:contextualSpacing/>
       </w:pPr>
       <w:r>
-        <w:t>2018-04-12 12:33:50,717 INFO [</w:t>
-      </w:r>
-      <w:proofErr w:type="spellStart"/>
-      <w:r>
-        <w:t>stomp_component</w:t>
-      </w:r>
-      <w:proofErr w:type="spellEnd"/>
-      <w:r>
-        <w:t>] Connect to Stomp...</w:t>
+        <w:t>2018-04-12 12:33:50,717 INFO [stomp_component] Connect to Stomp...</w:t>
       </w:r>
     </w:p>
     <w:p>
@@ -1851,7 +1552,6 @@
         <w:contextualSpacing/>
       </w:pPr>
       <w:r>
-        <w:lastRenderedPageBreak/>
         <w:t>2018-04-12 12:33:50,757 INFO [client] Connection established</w:t>
       </w:r>
     </w:p>
@@ -1862,15 +1562,7 @@
         <w:contextualSpacing/>
       </w:pPr>
       <w:r>
-        <w:t>2018-04-12 12:33:50,858 INFO [client] Connected to stomp broker [session=</w:t>
-      </w:r>
-      <w:proofErr w:type="gramStart"/>
-      <w:r>
-        <w:t>ID:resilient</w:t>
-      </w:r>
-      <w:proofErr w:type="gramEnd"/>
-      <w:r>
-        <w:t>.localdomain-45666-1523378546811-5:11, version=1.2]</w:t>
+        <w:t>2018-04-12 12:33:50,858 INFO [client] Connected to stomp broker [session=ID:resilient.localdomain-45666-1523378546811-5:11, version=1.2]</w:t>
       </w:r>
     </w:p>
     <w:p>
@@ -1880,15 +1572,7 @@
         <w:contextualSpacing/>
       </w:pPr>
       <w:r>
-        <w:t>2018-04-12 12:33:50,858 INFO [</w:t>
-      </w:r>
-      <w:proofErr w:type="spellStart"/>
-      <w:r>
-        <w:t>stomp_component</w:t>
-      </w:r>
-      <w:proofErr w:type="spellEnd"/>
-      <w:r>
-        <w:t>] Connected to failover:(ssl://9.108.163.117:65001)?maxReconnectAttempts=1,startupMaxReconnectAttempts=1</w:t>
+        <w:t>2018-04-12 12:33:50,858 INFO [stomp_component] Connected to failover:(ssl://9.108.163.117:65001)?maxReconnectAttempts=1,startupMaxReconnectAttempts=1</w:t>
       </w:r>
     </w:p>
     <w:p>
@@ -1898,23 +1582,7 @@
         <w:contextualSpacing/>
       </w:pPr>
       <w:r>
-        <w:t>2018-04-12 12:33:50,858 INFO [</w:t>
-      </w:r>
-      <w:proofErr w:type="spellStart"/>
-      <w:r>
-        <w:t>stomp_component</w:t>
-      </w:r>
-      <w:proofErr w:type="spellEnd"/>
-      <w:r>
-        <w:t xml:space="preserve">] Client HB: </w:t>
-      </w:r>
-      <w:proofErr w:type="gramStart"/>
-      <w:r>
-        <w:t>0  Server</w:t>
-      </w:r>
-      <w:proofErr w:type="gramEnd"/>
-      <w:r>
-        <w:t xml:space="preserve"> HB: 15000</w:t>
+        <w:t>2018-04-12 12:33:50,858 INFO [stomp_component] Client HB: 0  Server HB: 15000</w:t>
       </w:r>
     </w:p>
     <w:p>
@@ -1924,15 +1592,7 @@
         <w:contextualSpacing/>
       </w:pPr>
       <w:r>
-        <w:t>2018-04-12 12:33:50,858 INFO [</w:t>
-      </w:r>
-      <w:proofErr w:type="spellStart"/>
-      <w:r>
-        <w:t>stomp_component</w:t>
-      </w:r>
-      <w:proofErr w:type="spellEnd"/>
-      <w:r>
-        <w:t>] No Client heartbeats will be sent</w:t>
+        <w:t>2018-04-12 12:33:50,858 INFO [stomp_component] No Client heartbeats will be sent</w:t>
       </w:r>
     </w:p>
     <w:p>
@@ -1942,15 +1602,7 @@
         <w:contextualSpacing/>
       </w:pPr>
       <w:r>
-        <w:t>2018-04-12 12:33:50,859 INFO [</w:t>
-      </w:r>
-      <w:proofErr w:type="spellStart"/>
-      <w:r>
-        <w:t>stomp_component</w:t>
-      </w:r>
-      <w:proofErr w:type="spellEnd"/>
-      <w:r>
-        <w:t>] Requested heartbeats from server.</w:t>
+        <w:t>2018-04-12 12:33:50,859 INFO [stomp_component] Requested heartbeats from server.</w:t>
       </w:r>
     </w:p>
     <w:p>
@@ -1960,15 +1612,7 @@
         <w:contextualSpacing/>
       </w:pPr>
       <w:r>
-        <w:t>2018-04-12 12:33:50,860 INFO [</w:t>
-      </w:r>
-      <w:proofErr w:type="spellStart"/>
-      <w:r>
-        <w:t>actions_component</w:t>
-      </w:r>
-      <w:proofErr w:type="spellEnd"/>
-      <w:r>
-        <w:t>] STOMP connected.</w:t>
+        <w:t>2018-04-12 12:33:50,860 INFO [actions_component] STOMP connected.</w:t>
       </w:r>
     </w:p>
     <w:p>
@@ -1978,23 +1622,7 @@
         <w:contextualSpacing/>
       </w:pPr>
       <w:r>
-        <w:t>2018-04-12 12:33:50,961 INFO [</w:t>
-      </w:r>
-      <w:proofErr w:type="spellStart"/>
-      <w:r>
-        <w:t>actions_component</w:t>
-      </w:r>
-      <w:proofErr w:type="spellEnd"/>
-      <w:r>
-        <w:t>] Subscribe to message destination '</w:t>
-      </w:r>
-      <w:proofErr w:type="spellStart"/>
-      <w:r>
-        <w:t>mcafee_dxl_message_destination</w:t>
-      </w:r>
-      <w:proofErr w:type="spellEnd"/>
-      <w:r>
-        <w:t>'</w:t>
+        <w:t>2018-04-12 12:33:50,961 INFO [actions_component] Subscribe to message destination 'mcafee_dxl_message_destination'</w:t>
       </w:r>
     </w:p>
     <w:p>
@@ -2004,56 +1632,16 @@
         <w:contextualSpacing/>
       </w:pPr>
       <w:r>
-        <w:t>2018-04-12 12:33:50,962 INFO [</w:t>
-      </w:r>
-      <w:proofErr w:type="spellStart"/>
-      <w:r>
-        <w:t>stomp_component</w:t>
-      </w:r>
-      <w:proofErr w:type="spellEnd"/>
-      <w:r>
-        <w:t xml:space="preserve">] Subscribe to message destination </w:t>
-      </w:r>
-      <w:proofErr w:type="gramStart"/>
-      <w:r>
-        <w:t>actions.&lt;</w:t>
-      </w:r>
-      <w:proofErr w:type="spellStart"/>
-      <w:r>
-        <w:t>orgID</w:t>
-      </w:r>
-      <w:proofErr w:type="spellEnd"/>
-      <w:r>
-        <w:t>&gt;.</w:t>
-      </w:r>
-      <w:proofErr w:type="spellStart"/>
-      <w:r>
-        <w:t>mcafee</w:t>
-      </w:r>
-      <w:proofErr w:type="gramEnd"/>
-      <w:r>
-        <w:t>_dxl_message_destination</w:t>
-      </w:r>
-      <w:proofErr w:type="spellEnd"/>
+        <w:t>2018-04-12 12:33:50,962 INFO [stomp_component] Subscribe to message destination actions.&lt;orgID&gt;.mcafee_dxl_message_destination</w:t>
+      </w:r>
     </w:p>
     <w:p>
       <w:pPr>
         <w:pStyle w:val="Heading20"/>
-        <w:rPr>
-          <w:ins w:id="40" w:author="Robert Govoni" w:date="2018-06-18T16:34:00Z"/>
-        </w:rPr>
-      </w:pPr>
-      <w:ins w:id="41" w:author="Robert Govoni" w:date="2018-06-18T16:34:00Z">
-        <w:r>
-          <w:rPr>
-            <w:highlight w:val="yellow"/>
-            <w:rPrChange w:id="42" w:author="Robert Govoni" w:date="2018-06-18T16:34:00Z">
-              <w:rPr/>
-            </w:rPrChange>
-          </w:rPr>
-          <w:t>Configure Resilient Circuits for restart</w:t>
-        </w:r>
-      </w:ins>
+      </w:pPr>
+      <w:r>
+        <w:t>Configure Resilient Circuits for restart</w:t>
+      </w:r>
     </w:p>
     <w:p>
       <w:pPr>
@@ -2083,86 +1671,157 @@
           <w:rFonts w:cs="Arial"/>
           <w:color w:val="000000"/>
         </w:rPr>
-        <w:t xml:space="preserve">.  The recommend way to do this is to configure it to automatically run at startup. On a Red Hat appliance, this is done using a systemd unit file such as the one below. You may need to change the paths to your working directory and </w:t>
-      </w:r>
-      <w:proofErr w:type="spellStart"/>
-      <w:r>
+        <w:t>.  The recommend way to do this is to configure it to automatically run at startup. On a Red Hat appliance, this is done using a systemd unit file such as the one below. You may need to change the paths to your working directory and app.config.</w:t>
+      </w:r>
+    </w:p>
+    <w:p>
+      <w:pPr>
+        <w:pStyle w:val="BodyText"/>
         <w:rPr>
           <w:rFonts w:cs="Arial"/>
           <w:color w:val="000000"/>
         </w:rPr>
-        <w:t>app.config</w:t>
-      </w:r>
-      <w:proofErr w:type="spellEnd"/>
+      </w:pPr>
       <w:r>
         <w:rPr>
           <w:rFonts w:cs="Arial"/>
           <w:color w:val="000000"/>
         </w:rPr>
-        <w:t>.</w:t>
-      </w:r>
-    </w:p>
-    <w:p>
-      <w:pPr>
-        <w:pStyle w:val="BodyText"/>
+        <w:t>The unit file should be named ‘</w:t>
+      </w:r>
+      <w:r>
+        <w:t>resilient_circuits.service</w:t>
+      </w:r>
+      <w:r>
         <w:rPr>
           <w:rFonts w:cs="Arial"/>
           <w:color w:val="000000"/>
         </w:rPr>
-      </w:pPr>
-      <w:r>
+        <w:t>’:</w:t>
+      </w:r>
+    </w:p>
+    <w:p>
+      <w:pPr>
+        <w:pStyle w:val="Code0"/>
+      </w:pPr>
+      <w:r>
+        <w:t>sudo vi /etc/systemd/system/resilient_circuits.service</w:t>
+      </w:r>
+    </w:p>
+    <w:p>
+      <w:pPr>
+        <w:pStyle w:val="BodyText"/>
         <w:rPr>
           <w:rFonts w:cs="Arial"/>
           <w:color w:val="000000"/>
         </w:rPr>
-        <w:t>The unit file should be named ‘</w:t>
-      </w:r>
-      <w:proofErr w:type="spellStart"/>
-      <w:r>
-        <w:t>resilient_circuits.service</w:t>
-      </w:r>
-      <w:proofErr w:type="spellEnd"/>
+      </w:pPr>
       <w:r>
         <w:rPr>
           <w:rFonts w:cs="Arial"/>
           <w:color w:val="000000"/>
         </w:rPr>
-        <w:t>’:</w:t>
+        <w:t>The contents:</w:t>
       </w:r>
     </w:p>
     <w:p>
       <w:pPr>
         <w:pStyle w:val="Code0"/>
       </w:pPr>
-      <w:proofErr w:type="spellStart"/>
-      <w:r>
-        <w:t>sudo</w:t>
-      </w:r>
-      <w:proofErr w:type="spellEnd"/>
-      <w:r>
-        <w:t xml:space="preserve"> vi /</w:t>
-      </w:r>
-      <w:proofErr w:type="spellStart"/>
-      <w:r>
-        <w:t>etc</w:t>
-      </w:r>
-      <w:proofErr w:type="spellEnd"/>
-      <w:r>
-        <w:t>/</w:t>
-      </w:r>
-      <w:proofErr w:type="spellStart"/>
-      <w:r>
-        <w:t>systemd</w:t>
-      </w:r>
-      <w:proofErr w:type="spellEnd"/>
-      <w:r>
-        <w:t>/system/</w:t>
-      </w:r>
-      <w:proofErr w:type="spellStart"/>
-      <w:r>
-        <w:t>resilient_circuits.service</w:t>
-      </w:r>
-      <w:proofErr w:type="spellEnd"/>
+      <w:r>
+        <w:t>[Unit]</w:t>
+      </w:r>
+      <w:r>
+        <w:br/>
+      </w:r>
+      <w:r>
+        <w:t>Description=Resilient-Circuits Service</w:t>
+      </w:r>
+      <w:r>
+        <w:br/>
+      </w:r>
+      <w:r>
+        <w:t>After=resilient.service</w:t>
+      </w:r>
+      <w:r>
+        <w:br/>
+      </w:r>
+      <w:r>
+        <w:t>Requires=resilient.service</w:t>
+      </w:r>
+    </w:p>
+    <w:p>
+      <w:pPr>
+        <w:pStyle w:val="Code0"/>
+      </w:pPr>
+      <w:r>
+        <w:t>[Service]</w:t>
+      </w:r>
+      <w:r>
+        <w:br/>
+      </w:r>
+      <w:r>
+        <w:t>Type=simple</w:t>
+      </w:r>
+      <w:r>
+        <w:br/>
+      </w:r>
+      <w:r>
+        <w:t>User=integration</w:t>
+      </w:r>
+      <w:r>
+        <w:br/>
+      </w:r>
+      <w:r>
+        <w:t>WorkingDirectory=/home/integration</w:t>
+      </w:r>
+      <w:r>
+        <w:br/>
+      </w:r>
+      <w:r>
+        <w:t>ExecStart=/usr/local/bin/resilient-circuits run</w:t>
+      </w:r>
+      <w:r>
+        <w:br/>
+      </w:r>
+      <w:r>
+        <w:t>Restart=always</w:t>
+      </w:r>
+      <w:r>
+        <w:br/>
+      </w:r>
+      <w:r>
+        <w:t>TimeoutSec=10</w:t>
+      </w:r>
+      <w:r>
+        <w:br/>
+      </w:r>
+      <w:r>
+        <w:t>Environment=APP_CONFIG_FILE=/home/integration/.resilient/app.config</w:t>
+      </w:r>
+      <w:r>
+        <w:br/>
+      </w:r>
+      <w:r>
+        <w:t>Environment=APP_LOCK_FILE=/home/integration/.r</w:t>
+      </w:r>
+      <w:r>
+        <w:t>esilient/resilient_circuits.lock</w:t>
+      </w:r>
+    </w:p>
+    <w:p>
+      <w:pPr>
+        <w:pStyle w:val="Code0"/>
+      </w:pPr>
+      <w:r>
+        <w:t>[Install]</w:t>
+      </w:r>
+      <w:r>
+        <w:br/>
+      </w:r>
+      <w:r>
+        <w:t>WantedBy=multi-user.target</w:t>
+      </w:r>
     </w:p>
     <w:p>
       <w:pPr>
@@ -2177,7 +1836,7 @@
           <w:rFonts w:cs="Arial"/>
           <w:color w:val="000000"/>
         </w:rPr>
-        <w:t>The contents:</w:t>
+        <w:t>Ensure that the service unit file is correctly permissioned:</w:t>
       </w:r>
     </w:p>
     <w:p>
@@ -2185,142 +1844,8 @@
         <w:pStyle w:val="Code0"/>
       </w:pPr>
       <w:r>
-        <w:t>[Unit]</w:t>
-      </w:r>
-      <w:r>
-        <w:br/>
-      </w:r>
-      <w:r>
-        <w:t>Description=Resilient-Circuits Service</w:t>
-      </w:r>
-      <w:r>
-        <w:br/>
-      </w:r>
-      <w:r>
-        <w:t>After=</w:t>
-      </w:r>
-      <w:proofErr w:type="spellStart"/>
-      <w:r>
-        <w:t>resilient.service</w:t>
-      </w:r>
-      <w:proofErr w:type="spellEnd"/>
-      <w:r>
-        <w:br/>
-      </w:r>
-      <w:r>
-        <w:t>Requires=</w:t>
-      </w:r>
-      <w:proofErr w:type="spellStart"/>
-      <w:r>
-        <w:t>resilient.service</w:t>
-      </w:r>
-      <w:proofErr w:type="spellEnd"/>
-    </w:p>
-    <w:p>
-      <w:pPr>
-        <w:pStyle w:val="Code0"/>
-      </w:pPr>
-      <w:r>
-        <w:t>[Service]</w:t>
-      </w:r>
-      <w:r>
-        <w:br/>
-      </w:r>
-      <w:r>
-        <w:t>Type=simple</w:t>
-      </w:r>
-      <w:r>
-        <w:br/>
-      </w:r>
-      <w:r>
-        <w:t>User=integration</w:t>
-      </w:r>
-      <w:r>
-        <w:br/>
-      </w:r>
-      <w:proofErr w:type="spellStart"/>
-      <w:r>
-        <w:t>WorkingDirectory</w:t>
-      </w:r>
-      <w:proofErr w:type="spellEnd"/>
-      <w:r>
-        <w:t>=/home/integration</w:t>
-      </w:r>
-      <w:r>
-        <w:br/>
-      </w:r>
-      <w:proofErr w:type="spellStart"/>
-      <w:r>
-        <w:t>ExecStart</w:t>
-      </w:r>
-      <w:proofErr w:type="spellEnd"/>
-      <w:r>
-        <w:t>=/</w:t>
-      </w:r>
-      <w:proofErr w:type="spellStart"/>
-      <w:r>
-        <w:t>usr</w:t>
-      </w:r>
-      <w:proofErr w:type="spellEnd"/>
-      <w:r>
-        <w:t>/local/bin/resilient-circuits run</w:t>
-      </w:r>
-      <w:r>
-        <w:br/>
-      </w:r>
-      <w:r>
-        <w:t>Restart=always</w:t>
-      </w:r>
-      <w:r>
-        <w:br/>
-      </w:r>
-      <w:proofErr w:type="spellStart"/>
-      <w:r>
-        <w:t>TimeoutSec</w:t>
-      </w:r>
-      <w:proofErr w:type="spellEnd"/>
-      <w:r>
-        <w:t>=10</w:t>
-      </w:r>
-      <w:r>
-        <w:br/>
-      </w:r>
-      <w:r>
-        <w:t>Environment=APP_CONFIG_FILE=/home/integration/.resilient/app.config</w:t>
-      </w:r>
-      <w:r>
-        <w:br/>
-      </w:r>
-      <w:r>
-        <w:t>Environment=APP_LOCK_FILE=/home/integration/.r</w:t>
-      </w:r>
-      <w:r>
-        <w:t>esilient/resilient_circuits.lock</w:t>
-      </w:r>
-    </w:p>
-    <w:p>
-      <w:pPr>
-        <w:pStyle w:val="Code0"/>
-      </w:pPr>
-      <w:r>
-        <w:t>[Install]</w:t>
-      </w:r>
-      <w:r>
-        <w:br/>
-      </w:r>
-      <w:proofErr w:type="spellStart"/>
-      <w:r>
-        <w:t>WantedBy</w:t>
-      </w:r>
-      <w:proofErr w:type="spellEnd"/>
-      <w:r>
-        <w:t>=multi-</w:t>
-      </w:r>
-      <w:proofErr w:type="spellStart"/>
-      <w:r>
-        <w:t>user.target</w:t>
-      </w:r>
-      <w:proofErr w:type="spellEnd"/>
+        <w:t>sudo chmod 664 /etc/systemd/system/resilient_circuits.service</w:t>
+      </w:r>
     </w:p>
     <w:p>
       <w:pPr>
@@ -2335,54 +1860,21 @@
           <w:rFonts w:cs="Arial"/>
           <w:color w:val="000000"/>
         </w:rPr>
-        <w:t>Ensure that the service unit file is correctly permissioned:</w:t>
+        <w:t>Use the systemctl command to manually start, stop, restart and return status on the service:</w:t>
       </w:r>
     </w:p>
     <w:p>
       <w:pPr>
         <w:pStyle w:val="Code0"/>
       </w:pPr>
-      <w:proofErr w:type="spellStart"/>
-      <w:r>
-        <w:t>sudo</w:t>
-      </w:r>
-      <w:proofErr w:type="spellEnd"/>
-      <w:r>
-        <w:t xml:space="preserve"> </w:t>
-      </w:r>
-      <w:proofErr w:type="spellStart"/>
-      <w:r>
-        <w:t>chmod</w:t>
-      </w:r>
-      <w:proofErr w:type="spellEnd"/>
-      <w:r>
-        <w:t xml:space="preserve"> 664 /</w:t>
-      </w:r>
-      <w:proofErr w:type="spellStart"/>
-      <w:r>
-        <w:t>etc</w:t>
-      </w:r>
-      <w:proofErr w:type="spellEnd"/>
-      <w:r>
-        <w:t>/</w:t>
-      </w:r>
-      <w:proofErr w:type="spellStart"/>
-      <w:r>
-        <w:t>systemd</w:t>
-      </w:r>
-      <w:proofErr w:type="spellEnd"/>
-      <w:r>
-        <w:t>/system/</w:t>
-      </w:r>
-      <w:proofErr w:type="spellStart"/>
-      <w:r>
-        <w:t>resilient_circuits.service</w:t>
-      </w:r>
-      <w:proofErr w:type="spellEnd"/>
+      <w:r>
+        <w:t>sudo systemctl resilient_circuits [start|stop|restart|status]</w:t>
+      </w:r>
     </w:p>
     <w:p>
       <w:pPr>
         <w:pStyle w:val="BodyText"/>
+        <w:keepNext/>
         <w:rPr>
           <w:rFonts w:cs="Arial"/>
           <w:color w:val="000000"/>
@@ -2393,66 +1885,14 @@
           <w:rFonts w:cs="Arial"/>
           <w:color w:val="000000"/>
         </w:rPr>
-        <w:t>Use the systemctl command to manually start, stop, restart and return status on the service:</w:t>
+        <w:lastRenderedPageBreak/>
+        <w:t>Log files for systemd and the resilient-circuits service can be viewed through the journalctl command:</w:t>
       </w:r>
     </w:p>
     <w:p>
       <w:pPr>
         <w:pStyle w:val="Code0"/>
       </w:pPr>
-      <w:proofErr w:type="spellStart"/>
-      <w:r>
-        <w:t>sudo</w:t>
-      </w:r>
-      <w:proofErr w:type="spellEnd"/>
-      <w:r>
-        <w:t xml:space="preserve"> </w:t>
-      </w:r>
-      <w:proofErr w:type="spellStart"/>
-      <w:r>
-        <w:t>systemctl</w:t>
-      </w:r>
-      <w:proofErr w:type="spellEnd"/>
-      <w:r>
-        <w:t xml:space="preserve"> </w:t>
-      </w:r>
-      <w:proofErr w:type="spellStart"/>
-      <w:r>
-        <w:t>resilient_circuits</w:t>
-      </w:r>
-      <w:proofErr w:type="spellEnd"/>
-      <w:r>
-        <w:t xml:space="preserve"> [</w:t>
-      </w:r>
-      <w:proofErr w:type="spellStart"/>
-      <w:r>
-        <w:t>start|stop|restart|status</w:t>
-      </w:r>
-      <w:proofErr w:type="spellEnd"/>
-      <w:r>
-        <w:t>]</w:t>
-      </w:r>
-    </w:p>
-    <w:p>
-      <w:pPr>
-        <w:pStyle w:val="BodyText"/>
-        <w:rPr>
-          <w:rFonts w:cs="Arial"/>
-          <w:color w:val="000000"/>
-        </w:rPr>
-      </w:pPr>
-      <w:r>
-        <w:rPr>
-          <w:rFonts w:cs="Arial"/>
-          <w:color w:val="000000"/>
-        </w:rPr>
-        <w:t>Log files for systemd and the resilient-circuits service can be viewed through the journalctl command:</w:t>
-      </w:r>
-    </w:p>
-    <w:p>
-      <w:pPr>
-        <w:pStyle w:val="Code0"/>
-      </w:pPr>
       <w:r>
         <w:t>sudo journalct</w:t>
       </w:r>
@@ -2466,7 +1906,7 @@
         <w:t>o"</w:t>
       </w:r>
     </w:p>
-    <w:bookmarkEnd w:id="37"/>
+    <w:bookmarkEnd w:id="2"/>
     <w:p>
       <w:pPr>
         <w:pStyle w:val="Heading10"/>
@@ -2477,7 +1917,6 @@
         </w:rPr>
       </w:pPr>
       <w:r>
-        <w:lastRenderedPageBreak/>
         <w:t>Function Description</w:t>
       </w:r>
     </w:p>
@@ -2487,15 +1926,7 @@
         <w:keepNext/>
       </w:pPr>
       <w:r>
-        <w:t xml:space="preserve">Once the function package deploys the function, you can view it in the Resilient </w:t>
-      </w:r>
-      <w:proofErr w:type="gramStart"/>
-      <w:r>
-        <w:t>platform</w:t>
-      </w:r>
-      <w:proofErr w:type="gramEnd"/>
-      <w:r>
-        <w:t xml:space="preserve"> Functions tab. You can see the function details by clicking its name, as shown in the following screenshot.</w:t>
+        <w:t>Once the function package deploys the function, you can view it in the Resilient platform Functions tab. You can see the function details by clicking its name, as shown in the following screenshot.</w:t>
       </w:r>
       <w:r>
         <w:rPr>
@@ -2560,12 +1991,6 @@
     <w:p>
       <w:pPr>
         <w:pStyle w:val="BodyText"/>
-        <w:keepNext/>
-      </w:pPr>
-    </w:p>
-    <w:p>
-      <w:pPr>
-        <w:pStyle w:val="BodyText"/>
       </w:pPr>
       <w:r>
         <w:t xml:space="preserve">It also includes </w:t>
@@ -2593,7 +2018,6 @@
       <w:pPr>
         <w:pStyle w:val="Heading20"/>
       </w:pPr>
-      <w:proofErr w:type="spellStart"/>
       <w:r>
         <w:lastRenderedPageBreak/>
         <w:t>Fn_mcafee_</w:t>
@@ -2601,7 +2025,6 @@
       <w:r>
         <w:t>opendxl</w:t>
       </w:r>
-      <w:proofErr w:type="spellEnd"/>
       <w:r>
         <w:t xml:space="preserve">: McAfee </w:t>
       </w:r>
@@ -2637,13 +2060,8 @@
         <w:ind w:left="547"/>
         <w:contextualSpacing/>
       </w:pPr>
-      <w:proofErr w:type="spellStart"/>
-      <w:r>
-        <w:t>mcafee_topic_name</w:t>
-      </w:r>
-      <w:proofErr w:type="spellEnd"/>
-      <w:r>
-        <w:t>: Name of the topic to publish the payload to</w:t>
+      <w:r>
+        <w:t>mcafee_topic_name: Name of the topic to publish the payload to</w:t>
       </w:r>
     </w:p>
     <w:p>
@@ -2653,13 +2071,8 @@
         <w:ind w:left="547"/>
         <w:contextualSpacing/>
       </w:pPr>
-      <w:proofErr w:type="spellStart"/>
-      <w:r>
-        <w:t>mcafee_dxl_payload</w:t>
-      </w:r>
-      <w:proofErr w:type="spellEnd"/>
-      <w:r>
-        <w:t>: The payload to be published.</w:t>
+      <w:r>
+        <w:t>mcafee_dxl_payload: The payload to be published.</w:t>
       </w:r>
     </w:p>
     <w:p>
@@ -2669,13 +2082,8 @@
         <w:ind w:left="547"/>
         <w:contextualSpacing/>
       </w:pPr>
-      <w:proofErr w:type="spellStart"/>
-      <w:r>
-        <w:t>mcafee_publish_method</w:t>
-      </w:r>
-      <w:proofErr w:type="spellEnd"/>
-      <w:r>
-        <w:t>: Use a Service or Event</w:t>
+      <w:r>
+        <w:t>mcafee_publish_method: Use a Service or Event</w:t>
       </w:r>
     </w:p>
     <w:p>
@@ -2685,7 +2093,6 @@
         <w:ind w:left="547"/>
         <w:contextualSpacing/>
       </w:pPr>
-      <w:proofErr w:type="spellStart"/>
       <w:r>
         <w:t>mcafee_</w:t>
       </w:r>
@@ -2693,19 +2100,12 @@
         <w:t>wait_for</w:t>
       </w:r>
       <w:r>
-        <w:t>_response</w:t>
-      </w:r>
-      <w:proofErr w:type="spellEnd"/>
-      <w:r>
-        <w:t>: Wait for a response, only relevant if using a Service</w:t>
+        <w:t>_response: Wait for a response, only relevant if using a Service</w:t>
       </w:r>
     </w:p>
     <w:p>
       <w:pPr>
         <w:pStyle w:val="BodyText"/>
-        <w:rPr>
-          <w:ins w:id="43" w:author="Brian Walsh" w:date="2018-06-18T10:23:00Z"/>
-        </w:rPr>
       </w:pPr>
       <w:r>
         <w:t>B</w:t>
@@ -2741,15 +2141,7 @@
         <w:t>s</w:t>
       </w:r>
       <w:r>
-        <w:t xml:space="preserve"> right away. The packaged examples include setting a file reputation for a provider in TIE and tagging a system in </w:t>
-      </w:r>
-      <w:proofErr w:type="spellStart"/>
-      <w:r>
-        <w:t>ePO</w:t>
-      </w:r>
-      <w:proofErr w:type="spellEnd"/>
-      <w:r>
-        <w:t>.</w:t>
+        <w:t xml:space="preserve"> right away. The packaged examples include setting a file reputation for a provider in TIE and tagging a system in ePO.</w:t>
       </w:r>
       <w:r>
         <w:t xml:space="preserve"> The examples when triggered will then create an incident note showing the inputs as shown below.</w:t>
@@ -2832,206 +2224,640 @@
       <w:pPr>
         <w:pStyle w:val="Heading10"/>
         <w:rPr>
-          <w:ins w:id="44" w:author="Brian Walsh" w:date="2018-06-18T10:23:00Z"/>
           <w:rFonts w:ascii="Arial" w:eastAsia="Times New Roman" w:hAnsi="Arial" w:cs="Times New Roman"/>
           <w:color w:val="auto"/>
           <w:sz w:val="20"/>
         </w:rPr>
       </w:pPr>
-      <w:ins w:id="45" w:author="Brian Walsh" w:date="2018-06-18T10:23:00Z">
-        <w:r>
-          <w:t>DXL Listener</w:t>
-        </w:r>
-        <w:r>
-          <w:t xml:space="preserve"> Description</w:t>
-        </w:r>
-      </w:ins>
+      <w:r>
+        <w:t xml:space="preserve">DXL </w:t>
+      </w:r>
+      <w:r>
+        <w:t>Subscriber</w:t>
+      </w:r>
+      <w:r>
+        <w:t xml:space="preserve"> Description</w:t>
+      </w:r>
     </w:p>
     <w:p>
       <w:pPr>
         <w:pStyle w:val="BodyText"/>
       </w:pPr>
-      <w:ins w:id="46" w:author="Brian Walsh" w:date="2018-06-18T10:31:00Z">
-        <w:r>
-          <w:t xml:space="preserve">The DXL </w:t>
-        </w:r>
-      </w:ins>
-      <w:ins w:id="47" w:author="Brian Walsh" w:date="2018-06-19T11:10:00Z">
-        <w:r>
-          <w:t>s</w:t>
-        </w:r>
-        <w:r>
-          <w:t>ubscriber</w:t>
-        </w:r>
-      </w:ins>
-      <w:ins w:id="48" w:author="Brian Walsh" w:date="2018-06-18T10:31:00Z">
-        <w:r>
-          <w:t xml:space="preserve"> is designe</w:t>
-        </w:r>
-      </w:ins>
-      <w:ins w:id="49" w:author="Brian Walsh" w:date="2018-06-18T10:43:00Z">
-        <w:r>
-          <w:t>d</w:t>
-        </w:r>
-        <w:r>
-          <w:t xml:space="preserve"> using Resilient </w:t>
-        </w:r>
-      </w:ins>
-      <w:ins w:id="50" w:author="Brian Walsh" w:date="2018-06-18T10:45:00Z">
-        <w:r>
-          <w:t xml:space="preserve">Circuits but does not rely on the functions capabilities. </w:t>
-        </w:r>
-      </w:ins>
-      <w:ins w:id="51" w:author="Brian Walsh" w:date="2018-06-18T10:51:00Z">
-        <w:r>
-          <w:t>The subscriber</w:t>
-        </w:r>
-        <w:r>
-          <w:t xml:space="preserve"> will connect to </w:t>
-        </w:r>
-      </w:ins>
-      <w:ins w:id="52" w:author="Brian Walsh" w:date="2018-06-18T10:57:00Z">
-        <w:r>
-          <w:t xml:space="preserve">the Data Exchange Layer </w:t>
-        </w:r>
-      </w:ins>
-      <w:ins w:id="53" w:author="Brian Walsh" w:date="2018-06-18T11:00:00Z">
-        <w:r>
-          <w:t xml:space="preserve">and listen on the topic specified in the </w:t>
-        </w:r>
-        <w:proofErr w:type="spellStart"/>
-        <w:r>
-          <w:t>config</w:t>
-        </w:r>
-        <w:proofErr w:type="spellEnd"/>
-        <w:r>
-          <w:t xml:space="preserve"> file.</w:t>
-        </w:r>
-      </w:ins>
-      <w:ins w:id="54" w:author="Brian Walsh" w:date="2018-06-18T10:51:00Z">
-        <w:r>
-          <w:t xml:space="preserve"> </w:t>
-        </w:r>
-      </w:ins>
-      <w:ins w:id="55" w:author="Brian Walsh" w:date="2018-06-18T11:06:00Z">
-        <w:r>
-          <w:t xml:space="preserve">When a message is sent to the </w:t>
-        </w:r>
-      </w:ins>
-      <w:ins w:id="56" w:author="Brian Walsh" w:date="2018-06-18T11:08:00Z">
-        <w:r>
-          <w:rPr>
-            <w:highlight w:val="yellow"/>
-            <w:rPrChange w:id="57" w:author="Robert Govoni" w:date="2018-06-18T16:34:00Z">
-              <w:rPr/>
-            </w:rPrChange>
-          </w:rPr>
-          <w:t>topic</w:t>
-        </w:r>
-      </w:ins>
-      <w:ins w:id="58" w:author="Robert Govoni" w:date="2018-06-18T16:34:00Z">
-        <w:r>
-          <w:rPr>
-            <w:highlight w:val="yellow"/>
-            <w:rPrChange w:id="59" w:author="Robert Govoni" w:date="2018-06-18T16:34:00Z">
-              <w:rPr/>
-            </w:rPrChange>
-          </w:rPr>
-          <w:t>,</w:t>
-        </w:r>
-      </w:ins>
-      <w:ins w:id="60" w:author="Brian Walsh" w:date="2018-06-18T11:06:00Z">
-        <w:r>
-          <w:rPr>
-            <w:highlight w:val="yellow"/>
-            <w:rPrChange w:id="61" w:author="Robert Govoni" w:date="2018-06-18T16:34:00Z">
-              <w:rPr/>
-            </w:rPrChange>
-          </w:rPr>
-          <w:t xml:space="preserve"> </w:t>
-        </w:r>
-      </w:ins>
-      <w:ins w:id="62" w:author="Brian Walsh" w:date="2018-06-18T11:08:00Z">
-        <w:r>
-          <w:rPr>
-            <w:highlight w:val="yellow"/>
-            <w:rPrChange w:id="63" w:author="Robert Govoni" w:date="2018-06-18T16:34:00Z">
-              <w:rPr/>
-            </w:rPrChange>
-          </w:rPr>
-          <w:t>the</w:t>
-        </w:r>
-        <w:r>
-          <w:t xml:space="preserve"> integration </w:t>
-        </w:r>
-        <w:del w:id="64" w:author="Robert Govoni" w:date="2018-06-18T16:35:00Z">
-          <w:r>
-            <w:rPr>
-              <w:highlight w:val="yellow"/>
-              <w:rPrChange w:id="65" w:author="Robert Govoni" w:date="2018-06-18T16:35:00Z">
-                <w:rPr/>
-              </w:rPrChange>
-            </w:rPr>
-            <w:delText xml:space="preserve">will </w:delText>
-          </w:r>
-        </w:del>
-        <w:r>
-          <w:rPr>
-            <w:highlight w:val="yellow"/>
-            <w:rPrChange w:id="66" w:author="Robert Govoni" w:date="2018-06-18T16:35:00Z">
-              <w:rPr/>
-            </w:rPrChange>
-          </w:rPr>
-          <w:t>use</w:t>
-        </w:r>
-      </w:ins>
-      <w:ins w:id="67" w:author="Robert Govoni" w:date="2018-06-18T16:35:00Z">
-        <w:r>
-          <w:rPr>
-            <w:highlight w:val="yellow"/>
-            <w:rPrChange w:id="68" w:author="Robert Govoni" w:date="2018-06-18T16:35:00Z">
-              <w:rPr/>
-            </w:rPrChange>
-          </w:rPr>
-          <w:t>s</w:t>
-        </w:r>
-      </w:ins>
-      <w:ins w:id="69" w:author="Brian Walsh" w:date="2018-06-18T11:08:00Z">
-        <w:r>
-          <w:t xml:space="preserve"> the specified </w:t>
-        </w:r>
-      </w:ins>
-      <w:ins w:id="70" w:author="Brian Walsh" w:date="2018-06-18T11:23:00Z">
-        <w:r>
-          <w:t xml:space="preserve">mapping template </w:t>
-        </w:r>
-      </w:ins>
-      <w:ins w:id="71" w:author="Brian Walsh" w:date="2018-06-18T11:35:00Z">
-        <w:r>
-          <w:t xml:space="preserve">(also set in the </w:t>
-        </w:r>
-        <w:proofErr w:type="spellStart"/>
-        <w:r>
-          <w:t>config</w:t>
-        </w:r>
-        <w:proofErr w:type="spellEnd"/>
-        <w:r>
-          <w:t xml:space="preserve"> file) </w:t>
-        </w:r>
-      </w:ins>
-      <w:ins w:id="72" w:author="Brian Walsh" w:date="2018-06-18T11:23:00Z">
-        <w:r>
-          <w:t xml:space="preserve">to map the data into a Resilient incident </w:t>
-        </w:r>
-      </w:ins>
-      <w:ins w:id="73" w:author="Brian Walsh" w:date="2018-06-18T11:24:00Z">
-        <w:r>
-          <w:t xml:space="preserve">DTO and </w:t>
-        </w:r>
-        <w:r>
-          <w:t>create incidents/artifacts within the Resilient platform.</w:t>
-        </w:r>
-      </w:ins>
+      <w:r>
+        <w:t xml:space="preserve">The DXL </w:t>
+      </w:r>
+      <w:r>
+        <w:t>s</w:t>
+      </w:r>
+      <w:r>
+        <w:t>ubscriber</w:t>
+      </w:r>
+      <w:r>
+        <w:t xml:space="preserve"> is designe</w:t>
+      </w:r>
+      <w:r>
+        <w:t>d</w:t>
+      </w:r>
+      <w:r>
+        <w:t xml:space="preserve"> using Resilient Circuits but does not rely on the functions capabilities. </w:t>
+      </w:r>
+      <w:r>
+        <w:t>The subscriber</w:t>
+      </w:r>
+      <w:r>
+        <w:t xml:space="preserve"> connect</w:t>
+      </w:r>
+      <w:r>
+        <w:t>s</w:t>
+      </w:r>
+      <w:r>
+        <w:t xml:space="preserve"> to </w:t>
+      </w:r>
+      <w:r>
+        <w:t>the Data Exchange Layer and liste</w:t>
+      </w:r>
+      <w:r>
+        <w:t>n</w:t>
+      </w:r>
+      <w:r>
+        <w:t>s</w:t>
+      </w:r>
+      <w:r>
+        <w:t xml:space="preserve"> on the topic specified topic(s)</w:t>
+      </w:r>
+      <w:r>
+        <w:t>.</w:t>
+      </w:r>
+      <w:r>
+        <w:t xml:space="preserve"> </w:t>
+      </w:r>
+      <w:r>
+        <w:t xml:space="preserve">When a message is sent to the </w:t>
+      </w:r>
+      <w:r>
+        <w:t>topic</w:t>
+      </w:r>
+      <w:r>
+        <w:t>,</w:t>
+      </w:r>
+      <w:r>
+        <w:t xml:space="preserve"> the</w:t>
+      </w:r>
+      <w:r>
+        <w:t xml:space="preserve"> integration </w:t>
+      </w:r>
+      <w:r>
+        <w:t>use</w:t>
+      </w:r>
+      <w:r>
+        <w:t>s</w:t>
+      </w:r>
+      <w:r>
+        <w:t xml:space="preserve"> a</w:t>
+      </w:r>
+      <w:r>
+        <w:t xml:space="preserve"> </w:t>
+      </w:r>
+      <w:r>
+        <w:t>mapping template</w:t>
+      </w:r>
+      <w:r>
+        <w:t xml:space="preserve"> </w:t>
+      </w:r>
+      <w:r>
+        <w:t xml:space="preserve">to map the data into a Resilient incident DTO and </w:t>
+      </w:r>
+      <w:r>
+        <w:t>create incidents/artifacts within the Resilient platform.</w:t>
+      </w:r>
+      <w:r>
+        <w:t xml:space="preserve"> To use the DXL </w:t>
+      </w:r>
+      <w:r>
+        <w:t>Subscriber</w:t>
+      </w:r>
+      <w:r>
+        <w:t xml:space="preserve"> the </w:t>
+      </w:r>
+      <w:r>
+        <w:rPr>
+          <w:rStyle w:val="CodeChar0"/>
+        </w:rPr>
+        <w:t>topic_listener</w:t>
+      </w:r>
+      <w:r>
+        <w:t xml:space="preserve"> needs to be set to </w:t>
+      </w:r>
+      <w:r>
+        <w:rPr>
+          <w:rStyle w:val="CodeChar0"/>
+        </w:rPr>
+        <w:t>True</w:t>
+      </w:r>
+      <w:r>
+        <w:t>;</w:t>
+      </w:r>
+      <w:r>
+        <w:t xml:space="preserve"> otherwise</w:t>
+      </w:r>
+      <w:r>
+        <w:t>,</w:t>
+      </w:r>
+      <w:r>
+        <w:t xml:space="preserve"> </w:t>
+      </w:r>
+      <w:r>
+        <w:t xml:space="preserve">the listener does not listen on any topics </w:t>
+      </w:r>
+      <w:r>
+        <w:t xml:space="preserve">when </w:t>
+      </w:r>
+      <w:r>
+        <w:t>Resilient C</w:t>
+      </w:r>
+      <w:r>
+        <w:t xml:space="preserve">ircuits is run. </w:t>
+      </w:r>
+    </w:p>
+    <w:p>
+      <w:pPr>
+        <w:pStyle w:val="BodyText"/>
+      </w:pPr>
+      <w:r>
+        <w:t xml:space="preserve">When you run </w:t>
+      </w:r>
+      <w:r>
+        <w:t>Resilient Circuits</w:t>
+      </w:r>
+      <w:r>
+        <w:t xml:space="preserve">, </w:t>
+      </w:r>
+      <w:r>
+        <w:t xml:space="preserve">the </w:t>
+      </w:r>
+      <w:r>
+        <w:t>subscriber</w:t>
+      </w:r>
+      <w:r>
+        <w:t xml:space="preserve"> listen</w:t>
+      </w:r>
+      <w:r>
+        <w:t>s</w:t>
+      </w:r>
+      <w:r>
+        <w:t xml:space="preserve"> on the default topic</w:t>
+      </w:r>
+      <w:r>
+        <w:t>,</w:t>
+      </w:r>
+      <w:r>
+        <w:t xml:space="preserve"> </w:t>
+      </w:r>
+      <w:r>
+        <w:rPr>
+          <w:rStyle w:val="CodeChar0"/>
+        </w:rPr>
+        <w:t>/mcafee/event/epo/threat/response</w:t>
+      </w:r>
+      <w:r>
+        <w:t xml:space="preserve">, </w:t>
+      </w:r>
+      <w:r>
+        <w:t>and use</w:t>
+      </w:r>
+      <w:r>
+        <w:t>s</w:t>
+      </w:r>
+      <w:r>
+        <w:t xml:space="preserve"> the default provided template to map incident and artifact data into the Resilient Platform.</w:t>
+      </w:r>
+    </w:p>
+    <w:p>
+      <w:pPr>
+        <w:pStyle w:val="BodyText"/>
+        <w:keepNext/>
+        <w:rPr>
+          <w:rFonts w:ascii="Calibri" w:eastAsia="Calibri" w:hAnsi="Calibri" w:cs="Calibri"/>
+          <w:b/>
+          <w:color w:val="1F497D" w:themeColor="text2"/>
+          <w:sz w:val="36"/>
+          <w:szCs w:val="36"/>
+        </w:rPr>
+      </w:pPr>
+      <w:r>
+        <w:rPr>
+          <w:rFonts w:ascii="Calibri" w:eastAsia="Calibri" w:hAnsi="Calibri" w:cs="Calibri"/>
+          <w:b/>
+          <w:color w:val="1F497D" w:themeColor="text2"/>
+          <w:sz w:val="36"/>
+          <w:szCs w:val="36"/>
+        </w:rPr>
+        <w:lastRenderedPageBreak/>
+        <w:t xml:space="preserve">Customize DXL </w:t>
+      </w:r>
+      <w:r>
+        <w:rPr>
+          <w:rFonts w:ascii="Calibri" w:eastAsia="Calibri" w:hAnsi="Calibri" w:cs="Calibri"/>
+          <w:b/>
+          <w:color w:val="1F497D" w:themeColor="text2"/>
+          <w:sz w:val="36"/>
+          <w:szCs w:val="36"/>
+        </w:rPr>
+        <w:t>Subscriber</w:t>
+      </w:r>
+    </w:p>
+    <w:p>
+      <w:pPr>
+        <w:pStyle w:val="BodyText"/>
+        <w:keepNext/>
+      </w:pPr>
+      <w:r>
+        <w:t xml:space="preserve">The DXL </w:t>
+      </w:r>
+      <w:r>
+        <w:t>Subscriber</w:t>
+      </w:r>
+      <w:r>
+        <w:t xml:space="preserve"> can be configured to listen on any topic</w:t>
+      </w:r>
+      <w:r>
+        <w:t>,</w:t>
+      </w:r>
+      <w:r>
+        <w:t xml:space="preserve"> and use any Jinja mapping template.</w:t>
+      </w:r>
+    </w:p>
+    <w:p>
+      <w:pPr>
+        <w:pStyle w:val="Heading20"/>
+      </w:pPr>
+      <w:r>
+        <w:t>Create custom template</w:t>
+      </w:r>
+      <w:bookmarkStart w:id="5" w:name="_GoBack"/>
+      <w:bookmarkEnd w:id="5"/>
+    </w:p>
+    <w:p>
+      <w:pPr>
+        <w:pStyle w:val="BodyText"/>
+      </w:pPr>
+      <w:r>
+        <w:t xml:space="preserve">You can create a </w:t>
+      </w:r>
+      <w:r>
+        <w:t>custom mapping template using any built</w:t>
+      </w:r>
+      <w:r>
+        <w:t>-</w:t>
+      </w:r>
+      <w:r>
+        <w:t>in Jinja2 formatting</w:t>
+      </w:r>
+      <w:r>
+        <w:t xml:space="preserve"> (refer to Jinja </w:t>
+      </w:r>
+      <w:r>
+        <w:t xml:space="preserve">site </w:t>
+      </w:r>
+      <w:r>
+        <w:t>http://jinja.pocoo.org/</w:t>
+      </w:r>
+      <w:r>
+        <w:t>). The only additional requirement is the mapping template file</w:t>
+      </w:r>
+      <w:r>
+        <w:t xml:space="preserve"> type must be</w:t>
+      </w:r>
+      <w:r>
+        <w:t xml:space="preserve"> </w:t>
+      </w:r>
+      <w:proofErr w:type="gramStart"/>
+      <w:r>
+        <w:t xml:space="preserve">either </w:t>
+      </w:r>
+      <w:r>
+        <w:rPr>
+          <w:rStyle w:val="CodeChar0"/>
+        </w:rPr>
+        <w:t>.jinja</w:t>
+      </w:r>
+      <w:proofErr w:type="gramEnd"/>
+      <w:r>
+        <w:t xml:space="preserve"> or </w:t>
+      </w:r>
+      <w:r>
+        <w:rPr>
+          <w:rStyle w:val="CodeChar0"/>
+        </w:rPr>
+        <w:t>.jinja2</w:t>
+      </w:r>
+      <w:r>
+        <w:t>.</w:t>
+      </w:r>
+    </w:p>
+    <w:p>
+      <w:pPr>
+        <w:pStyle w:val="Heading20"/>
+      </w:pPr>
+      <w:r>
+        <w:t>Add custom templates to directory</w:t>
+      </w:r>
+    </w:p>
+    <w:p>
+      <w:pPr>
+        <w:pStyle w:val="BodyText"/>
+      </w:pPr>
+      <w:r>
+        <w:t>You should organize c</w:t>
+      </w:r>
+      <w:r>
+        <w:t>ustom templates and place</w:t>
+      </w:r>
+      <w:r>
+        <w:t xml:space="preserve"> them</w:t>
+      </w:r>
+      <w:r>
+        <w:t xml:space="preserve"> directly into a specified custom template directory</w:t>
+      </w:r>
+      <w:r>
+        <w:t xml:space="preserve"> (no subdirectories)</w:t>
+      </w:r>
+      <w:r>
+        <w:t>. This directory can live anywhere</w:t>
+      </w:r>
+      <w:r>
+        <w:t xml:space="preserve"> Resilient Circuits can access it</w:t>
+      </w:r>
+      <w:r>
+        <w:t>,</w:t>
+      </w:r>
+      <w:r>
+        <w:t xml:space="preserve"> and the absolute path should be specified in the app.config</w:t>
+      </w:r>
+      <w:r>
+        <w:t>:</w:t>
+      </w:r>
+      <w:r>
+        <w:t xml:space="preserve"> </w:t>
+      </w:r>
+      <w:r>
+        <w:rPr>
+          <w:rStyle w:val="CodeChar0"/>
+        </w:rPr>
+        <w:t>custom_template_dir=&lt;absolute_path_to_custom_template_dir&gt;</w:t>
+      </w:r>
+      <w:r>
+        <w:t>.</w:t>
+      </w:r>
+    </w:p>
+    <w:p>
+      <w:pPr>
+        <w:pStyle w:val="Heading20"/>
+      </w:pPr>
+      <w:r>
+        <w:t>Built in Date-Time formatter</w:t>
+      </w:r>
+    </w:p>
+    <w:p>
+      <w:pPr>
+        <w:pStyle w:val="BodyText"/>
+      </w:pPr>
+      <w:r>
+        <w:t>T</w:t>
+      </w:r>
+      <w:r>
+        <w:t>here is one built</w:t>
+      </w:r>
+      <w:r>
+        <w:t>-</w:t>
+      </w:r>
+      <w:r>
+        <w:t>in date-time formatting method which helps to convert a string date-time (i</w:t>
+      </w:r>
+      <w:r>
+        <w:t>.</w:t>
+      </w:r>
+      <w:r>
+        <w:t>e</w:t>
+      </w:r>
+      <w:r>
+        <w:t xml:space="preserve">., </w:t>
+      </w:r>
+      <w:r>
+        <w:t>2017-05-17T17:07:59:114Z) into the acceptable millis</w:t>
+      </w:r>
+      <w:r>
+        <w:t>econd epoch time the Resilient P</w:t>
+      </w:r>
+      <w:r>
+        <w:t>latform expects. This method can be used in any template by</w:t>
+      </w:r>
+      <w:r>
+        <w:t xml:space="preserve"> calling</w:t>
+      </w:r>
+      <w:r>
+        <w:t>:</w:t>
+      </w:r>
+    </w:p>
+    <w:p>
+      <w:pPr>
+        <w:pStyle w:val="BodyText"/>
+      </w:pPr>
+      <w:r>
+        <w:rPr>
+          <w:rStyle w:val="CodeChar0"/>
+        </w:rPr>
+        <w:t>{{d</w:t>
+      </w:r>
+      <w:r>
+        <w:rPr>
+          <w:rStyle w:val="CodeChar0"/>
+        </w:rPr>
+        <w:t>s_to_millis(&lt;date-time_string)</w:t>
+      </w:r>
+      <w:r>
+        <w:rPr>
+          <w:rStyle w:val="CodeChar0"/>
+        </w:rPr>
+        <w:t>}}</w:t>
+      </w:r>
+    </w:p>
+    <w:p>
+      <w:pPr>
+        <w:pStyle w:val="Heading20"/>
+      </w:pPr>
+      <w:r>
+        <w:t>Override default template</w:t>
+      </w:r>
+    </w:p>
+    <w:p>
+      <w:pPr>
+        <w:pStyle w:val="BodyText"/>
+      </w:pPr>
+      <w:r>
+        <w:t>T</w:t>
+      </w:r>
+      <w:r>
+        <w:t xml:space="preserve">o override a default template, it is best practice to copy the template from the data directory location to the specified custom directory. </w:t>
+      </w:r>
+      <w:r>
+        <w:t>You can find the d</w:t>
+      </w:r>
+      <w:r>
+        <w:t xml:space="preserve">efault </w:t>
+      </w:r>
+      <w:r>
+        <w:t>template directory here</w:t>
+      </w:r>
+      <w:r>
+        <w:t>:</w:t>
+      </w:r>
+    </w:p>
+    <w:p>
+      <w:pPr>
+        <w:pStyle w:val="Code0"/>
+        <w:ind w:left="0"/>
+      </w:pPr>
+      <w:r>
+        <w:rPr>
+          <w:rStyle w:val="CodeChar0"/>
+        </w:rPr>
+        <w:t>&lt;python_env&gt;/lib</w:t>
+      </w:r>
+      <w:r>
+        <w:rPr>
+          <w:rStyle w:val="CodeChar0"/>
+        </w:rPr>
+        <w:t>/&lt;python_version&gt;</w:t>
+      </w:r>
+      <w:r>
+        <w:rPr>
+          <w:rStyle w:val="CodeChar0"/>
+        </w:rPr>
+        <w:t>/site-</w:t>
+      </w:r>
+      <w:r>
+        <w:rPr>
+          <w:rStyle w:val="CodeChar0"/>
+        </w:rPr>
+        <w:t>packages/</w:t>
+      </w:r>
+      <w:r>
+        <w:rPr>
+          <w:rStyle w:val="CodeChar0"/>
+        </w:rPr>
+        <w:t>fn_mcafee_opendxl/data/templates/</w:t>
+      </w:r>
+    </w:p>
+    <w:p>
+      <w:pPr>
+        <w:pStyle w:val="BodyText"/>
+      </w:pPr>
+      <w:r>
+        <w:t xml:space="preserve">The template must be named the same in the custom template directory as it was in the default template </w:t>
+      </w:r>
+      <w:r>
+        <w:t>directory</w:t>
+      </w:r>
+      <w:r>
+        <w:t>;</w:t>
+      </w:r>
+      <w:r>
+        <w:t xml:space="preserve"> </w:t>
+      </w:r>
+      <w:r>
+        <w:t>otherwise</w:t>
+      </w:r>
+      <w:r>
+        <w:t>,</w:t>
+      </w:r>
+      <w:r>
+        <w:t xml:space="preserve"> it will not lis</w:t>
+      </w:r>
+      <w:r>
+        <w:t>ten</w:t>
+      </w:r>
+      <w:r>
+        <w:t xml:space="preserve"> on the correct topic</w:t>
+      </w:r>
+      <w:r>
+        <w:t xml:space="preserve"> and it will </w:t>
+      </w:r>
+      <w:r>
+        <w:t>override the default template.</w:t>
+      </w:r>
+    </w:p>
+    <w:p>
+      <w:pPr>
+        <w:pStyle w:val="Heading20"/>
+      </w:pPr>
+      <w:r>
+        <w:t>Specify the topic to listen on</w:t>
+      </w:r>
+    </w:p>
+    <w:p>
+      <w:pPr>
+        <w:pStyle w:val="BodyText"/>
+      </w:pPr>
+      <w:r>
+        <w:t xml:space="preserve">You can set the </w:t>
+      </w:r>
+      <w:r>
+        <w:t xml:space="preserve">DXL </w:t>
+      </w:r>
+      <w:r>
+        <w:t>subscriber</w:t>
+      </w:r>
+      <w:r>
+        <w:t xml:space="preserve"> to </w:t>
+      </w:r>
+      <w:r>
+        <w:t xml:space="preserve">listen on any DXL topic name. This is done based on how the template file is named. The name of the template file must be the exact name of the topic that </w:t>
+      </w:r>
+      <w:r>
+        <w:t xml:space="preserve">you </w:t>
+      </w:r>
+      <w:r>
+        <w:t>wish to listen on</w:t>
+      </w:r>
+      <w:r>
+        <w:t>,</w:t>
+      </w:r>
+      <w:r>
+        <w:t xml:space="preserve"> with the substitution of forward slashes in the topic name to underscores in the file name. For example, to listen on topic </w:t>
+      </w:r>
+      <w:r>
+        <w:rPr>
+          <w:rStyle w:val="CodeChar0"/>
+        </w:rPr>
+        <w:t>/mcafee/event/epo/threat/response</w:t>
+      </w:r>
+      <w:r>
+        <w:t xml:space="preserve">, the template file name to listen on that topic must be </w:t>
+      </w:r>
+      <w:r>
+        <w:rPr>
+          <w:rStyle w:val="CodeChar0"/>
+        </w:rPr>
+        <w:t>_mcafee_event_epo_threat_</w:t>
+      </w:r>
+      <w:proofErr w:type="gramStart"/>
+      <w:r>
+        <w:rPr>
+          <w:rStyle w:val="CodeChar0"/>
+        </w:rPr>
+        <w:t>response.&lt;</w:t>
+      </w:r>
+      <w:proofErr w:type="gramEnd"/>
+      <w:r>
+        <w:rPr>
+          <w:rStyle w:val="CodeChar0"/>
+        </w:rPr>
+        <w:t>jinja/jinja2&gt;</w:t>
+      </w:r>
+      <w:r>
+        <w:t>.</w:t>
+      </w:r>
     </w:p>
     <w:p>
       <w:pPr>
@@ -3179,16 +3005,8 @@
         <w:rPr>
           <w:rStyle w:val="codeChar"/>
         </w:rPr>
-        <w:t>.resilient/</w:t>
-      </w:r>
-      <w:proofErr w:type="spellStart"/>
-      <w:r>
-        <w:rPr>
-          <w:rStyle w:val="codeChar"/>
-        </w:rPr>
-        <w:t>app.config</w:t>
-      </w:r>
-      <w:proofErr w:type="spellEnd"/>
+        <w:t>.resilient/app.config</w:t>
+      </w:r>
       <w:r>
         <w:t xml:space="preserve"> file under the section </w:t>
       </w:r>
@@ -3394,7 +3212,7 @@
         <w:sz w:val="18"/>
         <w:szCs w:val="18"/>
       </w:rPr>
-      <w:t>7</w:t>
+      <w:t>2</w:t>
     </w:r>
     <w:r>
       <w:rPr>
@@ -5980,17 +5798,6 @@
     <w:abstractNumId w:val="16"/>
   </w:num>
 </w:numbering>
-</file>
-
-<file path=word/people.xml><?xml version="1.0" encoding="utf-8"?>
-<w15:people xmlns:wpc="http://schemas.microsoft.com/office/word/2010/wordprocessingCanvas" xmlns:mo="http://schemas.microsoft.com/office/mac/office/2008/main" xmlns:mc="http://schemas.openxmlformats.org/markup-compatibility/2006" xmlns:mv="urn:schemas-microsoft-com:mac:vml" xmlns:o="urn:schemas-microsoft-com:office:office" xmlns:r="http://schemas.openxmlformats.org/officeDocument/2006/relationships" xmlns:m="http://schemas.openxmlformats.org/officeDocument/2006/math" xmlns:v="urn:schemas-microsoft-com:vml" xmlns:wp14="http://schemas.microsoft.com/office/word/2010/wordprocessingDrawing" xmlns:wp="http://schemas.openxmlformats.org/drawingml/2006/wordprocessingDrawing" xmlns:w10="urn:schemas-microsoft-com:office:word" xmlns:w="http://schemas.openxmlformats.org/wordprocessingml/2006/main" xmlns:w14="http://schemas.microsoft.com/office/word/2010/wordml" xmlns:w15="http://schemas.microsoft.com/office/word/2012/wordml" xmlns:wpg="http://schemas.microsoft.com/office/word/2010/wordprocessingGroup" xmlns:wpi="http://schemas.microsoft.com/office/word/2010/wordprocessingInk" xmlns:wne="http://schemas.microsoft.com/office/word/2006/wordml" xmlns:wps="http://schemas.microsoft.com/office/word/2010/wordprocessingShape" mc:Ignorable="w14 w15 wp14">
-  <w15:person w15:author="Robert Govoni">
-    <w15:presenceInfo w15:providerId="Windows Live" w15:userId="39277c458419b9e7"/>
-  </w15:person>
-  <w15:person w15:author="Brian Walsh">
-    <w15:presenceInfo w15:providerId="None" w15:userId="Brian Walsh"/>
-  </w15:person>
-</w15:people>
 </file>
 
 <file path=word/styles.xml><?xml version="1.0" encoding="utf-8"?>
@@ -7389,7 +7196,7 @@
 </file>
 
 <file path=customXml/itemProps1.xml><?xml version="1.0" encoding="utf-8"?>
-<ds:datastoreItem xmlns:ds="http://schemas.openxmlformats.org/officeDocument/2006/customXml" ds:itemID="{60640D65-88CE-B141-B32B-E56CC4519111}">
+<ds:datastoreItem xmlns:ds="http://schemas.openxmlformats.org/officeDocument/2006/customXml" ds:itemID="{B550A52A-E262-584D-AADF-10A2B63B1E7D}">
   <ds:schemaRefs>
     <ds:schemaRef ds:uri="http://schemas.openxmlformats.org/officeDocument/2006/bibliography"/>
   </ds:schemaRefs>

</xml_diff>

<commit_message>
INT-218 doc and config update.
</commit_message>
<xml_diff>
--- a/fn_mcafee_opendxl/doc/McAfee DXL Function and DXL Subscriber.docx
+++ b/fn_mcafee_opendxl/doc/McAfee DXL Function and DXL Subscriber.docx
@@ -205,42 +205,6 @@
     <w:p>
       <w:pPr>
         <w:pStyle w:val="Normal1"/>
-        <w:jc w:val="center"/>
-      </w:pPr>
-      <w:r>
-        <w:rPr>
-          <w:rFonts w:ascii="Times New Roman" w:eastAsia="Times New Roman" w:hAnsi="Times New Roman" w:cs="Times New Roman"/>
-        </w:rPr>
-        <w:t xml:space="preserve">Release Date: </w:t>
-      </w:r>
-      <w:r>
-        <w:rPr>
-          <w:rFonts w:ascii="Times New Roman" w:eastAsia="Times New Roman" w:hAnsi="Times New Roman" w:cs="Times New Roman"/>
-        </w:rPr>
-        <w:t>J</w:t>
-      </w:r>
-      <w:r>
-        <w:rPr>
-          <w:rFonts w:ascii="Times New Roman" w:eastAsia="Times New Roman" w:hAnsi="Times New Roman" w:cs="Times New Roman"/>
-        </w:rPr>
-        <w:t>uly</w:t>
-      </w:r>
-      <w:r>
-        <w:rPr>
-          <w:rFonts w:ascii="Times New Roman" w:eastAsia="Times New Roman" w:hAnsi="Times New Roman" w:cs="Times New Roman"/>
-        </w:rPr>
-        <w:t xml:space="preserve"> </w:t>
-      </w:r>
-      <w:r>
-        <w:rPr>
-          <w:rFonts w:ascii="Times New Roman" w:eastAsia="Times New Roman" w:hAnsi="Times New Roman" w:cs="Times New Roman"/>
-        </w:rPr>
-        <w:t>2018</w:t>
-      </w:r>
-    </w:p>
-    <w:p>
-      <w:pPr>
-        <w:pStyle w:val="Normal1"/>
       </w:pPr>
     </w:p>
     <w:p>
@@ -1025,7 +989,13 @@
         <w:ind w:left="720"/>
       </w:pPr>
       <w:r>
-        <w:t>topic_listener=[True|False]</w:t>
+        <w:t>topic_listener</w:t>
+      </w:r>
+      <w:r>
+        <w:t>_on</w:t>
+      </w:r>
+      <w:r>
+        <w:t>=[True|False]</w:t>
       </w:r>
     </w:p>
     <w:p>
@@ -1034,7 +1004,11 @@
         <w:ind w:left="720"/>
       </w:pPr>
       <w:r>
-        <w:t>custom_template_dir=&lt;</w:t>
+        <w:t>custom_template_dir=</w:t>
+      </w:r>
+      <w:bookmarkStart w:id="5" w:name="_GoBack"/>
+      <w:r>
+        <w:t>&lt;</w:t>
       </w:r>
       <w:r>
         <w:rPr>
@@ -1057,6 +1031,7 @@
       <w:r>
         <w:t xml:space="preserve"> path to directory which contains custom templates&gt;</w:t>
       </w:r>
+      <w:bookmarkEnd w:id="5"/>
     </w:p>
     <w:p>
       <w:pPr>
@@ -2494,8 +2469,6 @@
       <w:r>
         <w:t>Create custom template</w:t>
       </w:r>
-      <w:bookmarkStart w:id="5" w:name="_GoBack"/>
-      <w:bookmarkEnd w:id="5"/>
     </w:p>
     <w:p>
       <w:pPr>
@@ -7196,7 +7169,7 @@
 </file>
 
 <file path=customXml/itemProps1.xml><?xml version="1.0" encoding="utf-8"?>
-<ds:datastoreItem xmlns:ds="http://schemas.openxmlformats.org/officeDocument/2006/customXml" ds:itemID="{B550A52A-E262-584D-AADF-10A2B63B1E7D}">
+<ds:datastoreItem xmlns:ds="http://schemas.openxmlformats.org/officeDocument/2006/customXml" ds:itemID="{55500D29-59E0-FC41-8BBE-9ACA273084F8}">
   <ds:schemaRefs>
     <ds:schemaRef ds:uri="http://schemas.openxmlformats.org/officeDocument/2006/bibliography"/>
   </ds:schemaRefs>

</xml_diff>

<commit_message>
Added upgrade section to openDXL doc.
</commit_message>
<xml_diff>
--- a/fn_mcafee_opendxl/doc/McAfee DXL Function and DXL Subscriber.docx
+++ b/fn_mcafee_opendxl/doc/McAfee DXL Function and DXL Subscriber.docx
@@ -1,6 +1,6 @@
 
 <file path=word/document.xml><?xml version="1.0" encoding="utf-8"?>
-<w:document xmlns:wpc="http://schemas.microsoft.com/office/word/2010/wordprocessingCanvas" xmlns:mo="http://schemas.microsoft.com/office/mac/office/2008/main" xmlns:mc="http://schemas.openxmlformats.org/markup-compatibility/2006" xmlns:mv="urn:schemas-microsoft-com:mac:vml" xmlns:o="urn:schemas-microsoft-com:office:office" xmlns:r="http://schemas.openxmlformats.org/officeDocument/2006/relationships" xmlns:m="http://schemas.openxmlformats.org/officeDocument/2006/math" xmlns:v="urn:schemas-microsoft-com:vml" xmlns:wp14="http://schemas.microsoft.com/office/word/2010/wordprocessingDrawing" xmlns:wp="http://schemas.openxmlformats.org/drawingml/2006/wordprocessingDrawing" xmlns:w10="urn:schemas-microsoft-com:office:word" xmlns:w="http://schemas.openxmlformats.org/wordprocessingml/2006/main" xmlns:w14="http://schemas.microsoft.com/office/word/2010/wordml" xmlns:w15="http://schemas.microsoft.com/office/word/2012/wordml" xmlns:wpg="http://schemas.microsoft.com/office/word/2010/wordprocessingGroup" xmlns:wpi="http://schemas.microsoft.com/office/word/2010/wordprocessingInk" xmlns:wne="http://schemas.microsoft.com/office/word/2006/wordml" xmlns:wps="http://schemas.microsoft.com/office/word/2010/wordprocessingShape" mc:Ignorable="w14 w15 wp14">
+<w:document xmlns:wpc="http://schemas.microsoft.com/office/word/2010/wordprocessingCanvas" xmlns:mc="http://schemas.openxmlformats.org/markup-compatibility/2006" xmlns:o="urn:schemas-microsoft-com:office:office" xmlns:r="http://schemas.openxmlformats.org/officeDocument/2006/relationships" xmlns:m="http://schemas.openxmlformats.org/officeDocument/2006/math" xmlns:v="urn:schemas-microsoft-com:vml" xmlns:wp14="http://schemas.microsoft.com/office/word/2010/wordprocessingDrawing" xmlns:wp="http://schemas.openxmlformats.org/drawingml/2006/wordprocessingDrawing" xmlns:w10="urn:schemas-microsoft-com:office:word" xmlns:w="http://schemas.openxmlformats.org/wordprocessingml/2006/main" xmlns:w14="http://schemas.microsoft.com/office/word/2010/wordml" xmlns:w15="http://schemas.microsoft.com/office/word/2012/wordml" xmlns:wpg="http://schemas.microsoft.com/office/word/2010/wordprocessingGroup" xmlns:wpi="http://schemas.microsoft.com/office/word/2010/wordprocessingInk" xmlns:wne="http://schemas.microsoft.com/office/word/2006/wordml" xmlns:wps="http://schemas.microsoft.com/office/word/2010/wordprocessingShape" mc:Ignorable="w14 w15 wp14">
   <w:background w:color="FFFFFF"/>
   <w:body>
     <w:p>
@@ -205,6 +205,30 @@
     <w:p>
       <w:pPr>
         <w:pStyle w:val="Normal1"/>
+        <w:jc w:val="center"/>
+      </w:pPr>
+      <w:r>
+        <w:rPr>
+          <w:rFonts w:ascii="Times New Roman" w:eastAsia="Times New Roman" w:hAnsi="Times New Roman" w:cs="Times New Roman"/>
+        </w:rPr>
+        <w:t xml:space="preserve">Release Date: </w:t>
+      </w:r>
+      <w:r>
+        <w:rPr>
+          <w:rFonts w:ascii="Times New Roman" w:eastAsia="Times New Roman" w:hAnsi="Times New Roman" w:cs="Times New Roman"/>
+        </w:rPr>
+        <w:t>October</w:t>
+      </w:r>
+      <w:r>
+        <w:rPr>
+          <w:rFonts w:ascii="Times New Roman" w:eastAsia="Times New Roman" w:hAnsi="Times New Roman" w:cs="Times New Roman"/>
+        </w:rPr>
+        <w:t xml:space="preserve"> 2018</w:t>
+      </w:r>
+    </w:p>
+    <w:p>
+      <w:pPr>
+        <w:pStyle w:val="Normal1"/>
       </w:pPr>
     </w:p>
     <w:p>
@@ -624,8 +648,13 @@
         <w:contextualSpacing/>
       </w:pPr>
       <w:r>
-        <w:t>sudo pip install --upgrade setuptools</w:t>
-      </w:r>
+        <w:t xml:space="preserve">sudo pip install --upgrade </w:t>
+      </w:r>
+      <w:proofErr w:type="spellStart"/>
+      <w:r>
+        <w:t>setuptools</w:t>
+      </w:r>
+      <w:proofErr w:type="spellEnd"/>
     </w:p>
     <w:p>
       <w:pPr>
@@ -674,8 +703,13 @@
         <w:t>p</w:t>
       </w:r>
       <w:r>
-        <w:t xml:space="preserve"> install --upgrade fn_mcafee_opendxl</w:t>
-      </w:r>
+        <w:t xml:space="preserve"> install --upgrade </w:t>
+      </w:r>
+      <w:proofErr w:type="spellStart"/>
+      <w:r>
+        <w:t>fn_mcafee_opendxl</w:t>
+      </w:r>
+      <w:proofErr w:type="spellEnd"/>
       <w:r>
         <w:t>-</w:t>
       </w:r>
@@ -801,7 +835,15 @@
         <w:ind w:left="360"/>
       </w:pPr>
       <w:r>
-        <w:t>sudo su - integration</w:t>
+        <w:t xml:space="preserve">sudo </w:t>
+      </w:r>
+      <w:proofErr w:type="spellStart"/>
+      <w:r>
+        <w:t>su</w:t>
+      </w:r>
+      <w:proofErr w:type="spellEnd"/>
+      <w:r>
+        <w:t xml:space="preserve"> - integration</w:t>
       </w:r>
     </w:p>
     <w:p>
@@ -846,7 +888,15 @@
         <w:ind w:left="360"/>
       </w:pPr>
       <w:r>
-        <w:t>resilient-circuits config -c</w:t>
+        <w:t xml:space="preserve">resilient-circuits </w:t>
+      </w:r>
+      <w:proofErr w:type="spellStart"/>
+      <w:r>
+        <w:t>config</w:t>
+      </w:r>
+      <w:proofErr w:type="spellEnd"/>
+      <w:r>
+        <w:t xml:space="preserve"> -c</w:t>
       </w:r>
     </w:p>
     <w:p>
@@ -864,7 +914,15 @@
         <w:ind w:left="360"/>
       </w:pPr>
       <w:r>
-        <w:t>resilient-circuits config -u</w:t>
+        <w:t xml:space="preserve">resilient-circuits </w:t>
+      </w:r>
+      <w:proofErr w:type="spellStart"/>
+      <w:r>
+        <w:t>config</w:t>
+      </w:r>
+      <w:proofErr w:type="spellEnd"/>
+      <w:r>
+        <w:t xml:space="preserve"> -u</w:t>
       </w:r>
     </w:p>
     <w:p>
@@ -932,6 +990,7 @@
         </w:rPr>
         <w:t>In the [</w:t>
       </w:r>
+      <w:proofErr w:type="spellStart"/>
       <w:r>
         <w:rPr>
           <w:rFonts w:cs="Arial"/>
@@ -953,6 +1012,7 @@
         </w:rPr>
         <w:t>opendxl</w:t>
       </w:r>
+      <w:proofErr w:type="spellEnd"/>
       <w:r>
         <w:rPr>
           <w:rFonts w:cs="Arial"/>
@@ -973,6 +1033,7 @@
         <w:pStyle w:val="Code0"/>
         <w:ind w:left="720"/>
       </w:pPr>
+      <w:proofErr w:type="spellStart"/>
       <w:r>
         <w:t>dxl</w:t>
       </w:r>
@@ -980,7 +1041,19 @@
         <w:t>client</w:t>
       </w:r>
       <w:r>
-        <w:t>_config=&lt;absolute path to dxl config file&gt;</w:t>
+        <w:t>_config</w:t>
+      </w:r>
+      <w:proofErr w:type="spellEnd"/>
+      <w:r>
+        <w:t xml:space="preserve">=&lt;absolute path to dxl </w:t>
+      </w:r>
+      <w:proofErr w:type="spellStart"/>
+      <w:r>
+        <w:t>config</w:t>
+      </w:r>
+      <w:proofErr w:type="spellEnd"/>
+      <w:r>
+        <w:t xml:space="preserve"> file&gt;</w:t>
       </w:r>
     </w:p>
     <w:p>
@@ -988,14 +1061,24 @@
         <w:pStyle w:val="Code0"/>
         <w:ind w:left="720"/>
       </w:pPr>
+      <w:proofErr w:type="spellStart"/>
       <w:r>
         <w:t>topic_listener</w:t>
       </w:r>
       <w:r>
         <w:t>_on</w:t>
       </w:r>
-      <w:r>
-        <w:t>=[True|False]</w:t>
+      <w:proofErr w:type="spellEnd"/>
+      <w:r>
+        <w:t>=[</w:t>
+      </w:r>
+      <w:proofErr w:type="spellStart"/>
+      <w:r>
+        <w:t>True|False</w:t>
+      </w:r>
+      <w:proofErr w:type="spellEnd"/>
+      <w:r>
+        <w:t>]</w:t>
       </w:r>
     </w:p>
     <w:p>
@@ -1003,12 +1086,13 @@
         <w:pStyle w:val="Code0"/>
         <w:ind w:left="720"/>
       </w:pPr>
-      <w:r>
-        <w:t>custom_template_dir=</w:t>
-      </w:r>
-      <w:bookmarkStart w:id="5" w:name="_GoBack"/>
-      <w:r>
-        <w:t>&lt;</w:t>
+      <w:proofErr w:type="spellStart"/>
+      <w:r>
+        <w:t>custom_template_dir</w:t>
+      </w:r>
+      <w:proofErr w:type="spellEnd"/>
+      <w:r>
+        <w:t>=&lt;</w:t>
       </w:r>
       <w:r>
         <w:rPr>
@@ -1031,7 +1115,6 @@
       <w:r>
         <w:t xml:space="preserve"> path to directory which contains custom templates&gt;</w:t>
       </w:r>
-      <w:bookmarkEnd w:id="5"/>
     </w:p>
     <w:p>
       <w:pPr>
@@ -1040,7 +1123,15 @@
       </w:pPr>
       <w:r>
         <w:lastRenderedPageBreak/>
-        <w:t>More information on the config file and provisioning the system can be found here:</w:t>
+        <w:t xml:space="preserve">More information on the </w:t>
+      </w:r>
+      <w:proofErr w:type="spellStart"/>
+      <w:r>
+        <w:t>config</w:t>
+      </w:r>
+      <w:proofErr w:type="spellEnd"/>
+      <w:r>
+        <w:t xml:space="preserve"> file and provisioning the system can be found here:</w:t>
       </w:r>
     </w:p>
     <w:p>
@@ -1053,7 +1144,15 @@
           <w:rPr>
             <w:rStyle w:val="Hyperlink"/>
           </w:rPr>
-          <w:t>https://opendxl.github.io/opendxl-client-python/pydoc/provisioningoverview.html</w:t>
+          <w:t>https://opendxl.gi</w:t>
+        </w:r>
+        <w:bookmarkStart w:id="5" w:name="_GoBack"/>
+        <w:bookmarkEnd w:id="5"/>
+        <w:r>
+          <w:rPr>
+            <w:rStyle w:val="Hyperlink"/>
+          </w:rPr>
+          <w:t>thub.io/opendxl-client-python/pydoc/provisioningoverview.html</w:t>
         </w:r>
       </w:hyperlink>
       <w:r>
@@ -1164,7 +1263,27 @@
         <w:contextualSpacing/>
       </w:pPr>
       <w:r>
-        <w:t>Function inputs: mcafee_dxl_payload, mcafee_publish_method, mcafee_</w:t>
+        <w:t xml:space="preserve">Function inputs: </w:t>
+      </w:r>
+      <w:proofErr w:type="spellStart"/>
+      <w:r>
+        <w:t>mcafee_dxl_payload</w:t>
+      </w:r>
+      <w:proofErr w:type="spellEnd"/>
+      <w:r>
+        <w:t xml:space="preserve">, </w:t>
+      </w:r>
+      <w:proofErr w:type="spellStart"/>
+      <w:r>
+        <w:t>mcafee_publish_method</w:t>
+      </w:r>
+      <w:proofErr w:type="spellEnd"/>
+      <w:r>
+        <w:t xml:space="preserve">, </w:t>
+      </w:r>
+      <w:proofErr w:type="spellStart"/>
+      <w:r>
+        <w:t>mcafee_</w:t>
       </w:r>
       <w:r>
         <w:t>wait_for</w:t>
@@ -1172,9 +1291,15 @@
       <w:r>
         <w:t>_response</w:t>
       </w:r>
-      <w:r>
-        <w:t>, mcafee_topic_name</w:t>
-      </w:r>
+      <w:proofErr w:type="spellEnd"/>
+      <w:r>
+        <w:t xml:space="preserve">, </w:t>
+      </w:r>
+      <w:proofErr w:type="spellStart"/>
+      <w:r>
+        <w:t>mcafee_topic_name</w:t>
+      </w:r>
+      <w:proofErr w:type="spellEnd"/>
     </w:p>
     <w:p>
       <w:pPr>
@@ -1346,8 +1471,13 @@
         <w:contextualSpacing/>
       </w:pPr>
       <w:r>
-        <w:t>2018-04-12 12:33:49,972 INFO [app] Resilient org: TestOrg</w:t>
-      </w:r>
+        <w:t xml:space="preserve">2018-04-12 12:33:49,972 INFO [app] Resilient org: </w:t>
+      </w:r>
+      <w:proofErr w:type="spellStart"/>
+      <w:r>
+        <w:t>TestOrg</w:t>
+      </w:r>
+      <w:proofErr w:type="spellEnd"/>
     </w:p>
     <w:p>
       <w:pPr>
@@ -1366,7 +1496,15 @@
         <w:contextualSpacing/>
       </w:pPr>
       <w:r>
-        <w:t>2018-04-12 12:33:49,973 WARNING [co3] Unverified HTTPS requests (cafile=false).</w:t>
+        <w:t>2018-04-12 12:33:49,973 WARNING [co3] Unverified HTTPS requests (</w:t>
+      </w:r>
+      <w:proofErr w:type="spellStart"/>
+      <w:r>
+        <w:t>cafile</w:t>
+      </w:r>
+      <w:proofErr w:type="spellEnd"/>
+      <w:r>
+        <w:t>=false).</w:t>
       </w:r>
     </w:p>
     <w:p>
@@ -1386,7 +1524,15 @@
         <w:contextualSpacing/>
       </w:pPr>
       <w:r>
-        <w:t>2018-04-12 12:33:50,479 INFO [component_loader] Loading 1 components</w:t>
+        <w:t>2018-04-12 12:33:50,479 INFO [</w:t>
+      </w:r>
+      <w:proofErr w:type="spellStart"/>
+      <w:r>
+        <w:t>component_loader</w:t>
+      </w:r>
+      <w:proofErr w:type="spellEnd"/>
+      <w:r>
+        <w:t>] Loading 1 components</w:t>
       </w:r>
     </w:p>
     <w:p>
@@ -1396,7 +1542,15 @@
         <w:contextualSpacing/>
       </w:pPr>
       <w:r>
-        <w:t>2018-04-12 12:33:50,480 INFO [component_loader] 'fn_mcafee_opendxl.components.mcafee_publish_to_dxl.FunctionComponent' loading</w:t>
+        <w:t>2018-04-12 12:33:50,480 INFO [</w:t>
+      </w:r>
+      <w:proofErr w:type="spellStart"/>
+      <w:r>
+        <w:t>component_loader</w:t>
+      </w:r>
+      <w:proofErr w:type="spellEnd"/>
+      <w:r>
+        <w:t>] 'fn_mcafee_opendxl.components.mcafee_publish_to_dxl.FunctionComponent' loading</w:t>
       </w:r>
     </w:p>
     <w:p>
@@ -1426,7 +1580,23 @@
         <w:contextualSpacing/>
       </w:pPr>
       <w:r>
-        <w:t>2018-04-12 12:33:50,522 INFO [client] Trying to connect to broker {Unique id: {brokerID}, Host name: tieserver.resilientsystems, IP address: &lt;IP Address&gt;, Port: 8883}...</w:t>
+        <w:t>2018-04-12 12:33:50,522 INFO [client] Trying to connect to broker {Unique id: {</w:t>
+      </w:r>
+      <w:proofErr w:type="spellStart"/>
+      <w:r>
+        <w:t>brokerID</w:t>
+      </w:r>
+      <w:proofErr w:type="spellEnd"/>
+      <w:r>
+        <w:t xml:space="preserve">}, Host name: </w:t>
+      </w:r>
+      <w:proofErr w:type="spellStart"/>
+      <w:r>
+        <w:t>tieserver.resilientsystems</w:t>
+      </w:r>
+      <w:proofErr w:type="spellEnd"/>
+      <w:r>
+        <w:t>, IP address: &lt;IP Address&gt;, Port: 8883}...</w:t>
       </w:r>
     </w:p>
     <w:p>
@@ -1436,7 +1606,15 @@
         <w:contextualSpacing/>
       </w:pPr>
       <w:r>
-        <w:t>2018-04-12 12:33:50,558 INFO [client] Connected to broker {borkerID}</w:t>
+        <w:t>2018-04-12 12:33:50,558 INFO [client] Connected to broker {</w:t>
+      </w:r>
+      <w:proofErr w:type="spellStart"/>
+      <w:r>
+        <w:t>borkerID</w:t>
+      </w:r>
+      <w:proofErr w:type="spellEnd"/>
+      <w:r>
+        <w:t>}</w:t>
       </w:r>
     </w:p>
     <w:p>
@@ -1446,7 +1624,23 @@
         <w:contextualSpacing/>
       </w:pPr>
       <w:r>
-        <w:t>2018-04-12 12:33:50,606 WARNING [actions_component] Unverified STOMP TLS certificate (cafile=false)</w:t>
+        <w:t>2018-04-12 12:33:50,606 WARNING [</w:t>
+      </w:r>
+      <w:proofErr w:type="spellStart"/>
+      <w:r>
+        <w:t>actions_component</w:t>
+      </w:r>
+      <w:proofErr w:type="spellEnd"/>
+      <w:r>
+        <w:t>] Unverified STOMP TLS certificate (</w:t>
+      </w:r>
+      <w:proofErr w:type="spellStart"/>
+      <w:r>
+        <w:t>cafile</w:t>
+      </w:r>
+      <w:proofErr w:type="spellEnd"/>
+      <w:r>
+        <w:t>=false)</w:t>
       </w:r>
     </w:p>
     <w:p>
@@ -1456,7 +1650,15 @@
         <w:contextualSpacing/>
       </w:pPr>
       <w:r>
-        <w:t>2018-04-12 12:33:50,607 INFO [stomp_component] Connect to 9.108.163.117:65001</w:t>
+        <w:t>2018-04-12 12:33:50,607 INFO [</w:t>
+      </w:r>
+      <w:proofErr w:type="spellStart"/>
+      <w:r>
+        <w:t>stomp_component</w:t>
+      </w:r>
+      <w:proofErr w:type="spellEnd"/>
+      <w:r>
+        <w:t>] Connect to 9.108.163.117:65001</w:t>
       </w:r>
     </w:p>
     <w:p>
@@ -1466,7 +1668,31 @@
         <w:contextualSpacing/>
       </w:pPr>
       <w:r>
-        <w:t>2018-04-12 12:33:50,608 INFO [actions_component] 'fn_mcafee_opendxl.components.mcafee_publish_to_dxl.FunctionComponent' function 'mcafee_publish_to_dxl' registered to 'mcafee_dxl_message_destination'</w:t>
+        <w:t>2018-04-12 12:33:50,608 INFO [</w:t>
+      </w:r>
+      <w:proofErr w:type="spellStart"/>
+      <w:r>
+        <w:t>actions_component</w:t>
+      </w:r>
+      <w:proofErr w:type="spellEnd"/>
+      <w:r>
+        <w:t>] 'fn_mcafee_opendxl.components.mcafee_publish_to_dxl.FunctionComponent' function '</w:t>
+      </w:r>
+      <w:proofErr w:type="spellStart"/>
+      <w:r>
+        <w:t>mcafee_publish_to_dxl</w:t>
+      </w:r>
+      <w:proofErr w:type="spellEnd"/>
+      <w:r>
+        <w:t>' registered to '</w:t>
+      </w:r>
+      <w:proofErr w:type="spellStart"/>
+      <w:r>
+        <w:t>mcafee_dxl_message_destination</w:t>
+      </w:r>
+      <w:proofErr w:type="spellEnd"/>
+      <w:r>
+        <w:t>'</w:t>
       </w:r>
     </w:p>
     <w:p>
@@ -1497,7 +1723,15 @@
       </w:pPr>
       <w:r>
         <w:lastRenderedPageBreak/>
-        <w:t>2018-04-12 12:33:50,716 INFO [actions_component] STOMP attempting to connect</w:t>
+        <w:t>2018-04-12 12:33:50,716 INFO [</w:t>
+      </w:r>
+      <w:proofErr w:type="spellStart"/>
+      <w:r>
+        <w:t>actions_component</w:t>
+      </w:r>
+      <w:proofErr w:type="spellEnd"/>
+      <w:r>
+        <w:t>] STOMP attempting to connect</w:t>
       </w:r>
     </w:p>
     <w:p>
@@ -1507,7 +1741,15 @@
         <w:contextualSpacing/>
       </w:pPr>
       <w:r>
-        <w:t>2018-04-12 12:33:50,717 INFO [stomp_component] Connect to Stomp...</w:t>
+        <w:t>2018-04-12 12:33:50,717 INFO [</w:t>
+      </w:r>
+      <w:proofErr w:type="spellStart"/>
+      <w:r>
+        <w:t>stomp_component</w:t>
+      </w:r>
+      <w:proofErr w:type="spellEnd"/>
+      <w:r>
+        <w:t>] Connect to Stomp...</w:t>
       </w:r>
     </w:p>
     <w:p>
@@ -1547,7 +1789,15 @@
         <w:contextualSpacing/>
       </w:pPr>
       <w:r>
-        <w:t>2018-04-12 12:33:50,858 INFO [stomp_component] Connected to failover:(ssl://9.108.163.117:65001)?maxReconnectAttempts=1,startupMaxReconnectAttempts=1</w:t>
+        <w:t>2018-04-12 12:33:50,858 INFO [</w:t>
+      </w:r>
+      <w:proofErr w:type="spellStart"/>
+      <w:r>
+        <w:t>stomp_component</w:t>
+      </w:r>
+      <w:proofErr w:type="spellEnd"/>
+      <w:r>
+        <w:t>] Connected to failover:(ssl://9.108.163.117:65001)?maxReconnectAttempts=1,startupMaxReconnectAttempts=1</w:t>
       </w:r>
     </w:p>
     <w:p>
@@ -1557,7 +1807,15 @@
         <w:contextualSpacing/>
       </w:pPr>
       <w:r>
-        <w:t>2018-04-12 12:33:50,858 INFO [stomp_component] Client HB: 0  Server HB: 15000</w:t>
+        <w:t>2018-04-12 12:33:50,858 INFO [</w:t>
+      </w:r>
+      <w:proofErr w:type="spellStart"/>
+      <w:r>
+        <w:t>stomp_component</w:t>
+      </w:r>
+      <w:proofErr w:type="spellEnd"/>
+      <w:r>
+        <w:t>] Client HB: 0  Server HB: 15000</w:t>
       </w:r>
     </w:p>
     <w:p>
@@ -1567,7 +1825,15 @@
         <w:contextualSpacing/>
       </w:pPr>
       <w:r>
-        <w:t>2018-04-12 12:33:50,858 INFO [stomp_component] No Client heartbeats will be sent</w:t>
+        <w:t>2018-04-12 12:33:50,858 INFO [</w:t>
+      </w:r>
+      <w:proofErr w:type="spellStart"/>
+      <w:r>
+        <w:t>stomp_component</w:t>
+      </w:r>
+      <w:proofErr w:type="spellEnd"/>
+      <w:r>
+        <w:t>] No Client heartbeats will be sent</w:t>
       </w:r>
     </w:p>
     <w:p>
@@ -1577,7 +1843,15 @@
         <w:contextualSpacing/>
       </w:pPr>
       <w:r>
-        <w:t>2018-04-12 12:33:50,859 INFO [stomp_component] Requested heartbeats from server.</w:t>
+        <w:t>2018-04-12 12:33:50,859 INFO [</w:t>
+      </w:r>
+      <w:proofErr w:type="spellStart"/>
+      <w:r>
+        <w:t>stomp_component</w:t>
+      </w:r>
+      <w:proofErr w:type="spellEnd"/>
+      <w:r>
+        <w:t>] Requested heartbeats from server.</w:t>
       </w:r>
     </w:p>
     <w:p>
@@ -1587,7 +1861,15 @@
         <w:contextualSpacing/>
       </w:pPr>
       <w:r>
-        <w:t>2018-04-12 12:33:50,860 INFO [actions_component] STOMP connected.</w:t>
+        <w:t>2018-04-12 12:33:50,860 INFO [</w:t>
+      </w:r>
+      <w:proofErr w:type="spellStart"/>
+      <w:r>
+        <w:t>actions_component</w:t>
+      </w:r>
+      <w:proofErr w:type="spellEnd"/>
+      <w:r>
+        <w:t>] STOMP connected.</w:t>
       </w:r>
     </w:p>
     <w:p>
@@ -1597,7 +1879,23 @@
         <w:contextualSpacing/>
       </w:pPr>
       <w:r>
-        <w:t>2018-04-12 12:33:50,961 INFO [actions_component] Subscribe to message destination 'mcafee_dxl_message_destination'</w:t>
+        <w:t>2018-04-12 12:33:50,961 INFO [</w:t>
+      </w:r>
+      <w:proofErr w:type="spellStart"/>
+      <w:r>
+        <w:t>actions_component</w:t>
+      </w:r>
+      <w:proofErr w:type="spellEnd"/>
+      <w:r>
+        <w:t>] Subscribe to message destination '</w:t>
+      </w:r>
+      <w:proofErr w:type="spellStart"/>
+      <w:r>
+        <w:t>mcafee_dxl_message_destination</w:t>
+      </w:r>
+      <w:proofErr w:type="spellEnd"/>
+      <w:r>
+        <w:t>'</w:t>
       </w:r>
     </w:p>
     <w:p>
@@ -1607,8 +1905,29 @@
         <w:contextualSpacing/>
       </w:pPr>
       <w:r>
-        <w:t>2018-04-12 12:33:50,962 INFO [stomp_component] Subscribe to message destination actions.&lt;orgID&gt;.mcafee_dxl_message_destination</w:t>
-      </w:r>
+        <w:t>2018-04-12 12:33:50,962 INFO [</w:t>
+      </w:r>
+      <w:proofErr w:type="spellStart"/>
+      <w:r>
+        <w:t>stomp_component</w:t>
+      </w:r>
+      <w:proofErr w:type="spellEnd"/>
+      <w:r>
+        <w:t>] Subscribe to message destination actions.&lt;</w:t>
+      </w:r>
+      <w:proofErr w:type="spellStart"/>
+      <w:r>
+        <w:t>orgID</w:t>
+      </w:r>
+      <w:proofErr w:type="spellEnd"/>
+      <w:r>
+        <w:t>&gt;.</w:t>
+      </w:r>
+      <w:proofErr w:type="spellStart"/>
+      <w:r>
+        <w:t>mcafee_dxl_message_destination</w:t>
+      </w:r>
+      <w:proofErr w:type="spellEnd"/>
     </w:p>
     <w:p>
       <w:pPr>
@@ -1646,57 +1965,51 @@
           <w:rFonts w:cs="Arial"/>
           <w:color w:val="000000"/>
         </w:rPr>
-        <w:t>.  The recommend way to do this is to configure it to automatically run at startup. On a Red Hat appliance, this is done using a systemd unit file such as the one below. You may need to change the paths to your working directory and app.config.</w:t>
-      </w:r>
-    </w:p>
-    <w:p>
-      <w:pPr>
-        <w:pStyle w:val="BodyText"/>
+        <w:t xml:space="preserve">.  The recommend way to do this is to configure it to automatically run at startup. On a Red Hat appliance, this is done using a systemd unit file such as the one below. You may need to change the paths to your working directory and </w:t>
+      </w:r>
+      <w:proofErr w:type="spellStart"/>
+      <w:r>
         <w:rPr>
           <w:rFonts w:cs="Arial"/>
           <w:color w:val="000000"/>
         </w:rPr>
-      </w:pPr>
+        <w:t>app.config</w:t>
+      </w:r>
+      <w:proofErr w:type="spellEnd"/>
       <w:r>
         <w:rPr>
           <w:rFonts w:cs="Arial"/>
           <w:color w:val="000000"/>
         </w:rPr>
-        <w:t>The unit file should be named ‘</w:t>
-      </w:r>
-      <w:r>
-        <w:t>resilient_circuits.service</w:t>
-      </w:r>
-      <w:r>
+        <w:t>.</w:t>
+      </w:r>
+    </w:p>
+    <w:p>
+      <w:pPr>
+        <w:pStyle w:val="BodyText"/>
         <w:rPr>
           <w:rFonts w:cs="Arial"/>
           <w:color w:val="000000"/>
         </w:rPr>
-        <w:t>’:</w:t>
-      </w:r>
-    </w:p>
-    <w:p>
-      <w:pPr>
-        <w:pStyle w:val="Code0"/>
-      </w:pPr>
-      <w:r>
-        <w:t>sudo vi /etc/systemd/system/resilient_circuits.service</w:t>
-      </w:r>
-    </w:p>
-    <w:p>
-      <w:pPr>
-        <w:pStyle w:val="BodyText"/>
+      </w:pPr>
+      <w:r>
         <w:rPr>
           <w:rFonts w:cs="Arial"/>
           <w:color w:val="000000"/>
         </w:rPr>
-      </w:pPr>
+        <w:t>The unit file should be named ‘</w:t>
+      </w:r>
+      <w:proofErr w:type="spellStart"/>
+      <w:r>
+        <w:t>resilient_circuits.service</w:t>
+      </w:r>
+      <w:proofErr w:type="spellEnd"/>
       <w:r>
         <w:rPr>
           <w:rFonts w:cs="Arial"/>
           <w:color w:val="000000"/>
         </w:rPr>
-        <w:t>The contents:</w:t>
+        <w:t>’:</w:t>
       </w:r>
     </w:p>
     <w:p>
@@ -1704,99 +2017,21 @@
         <w:pStyle w:val="Code0"/>
       </w:pPr>
       <w:r>
-        <w:t>[Unit]</w:t>
-      </w:r>
-      <w:r>
-        <w:br/>
-      </w:r>
-      <w:r>
-        <w:t>Description=Resilient-Circuits Service</w:t>
-      </w:r>
-      <w:r>
-        <w:br/>
-      </w:r>
-      <w:r>
-        <w:t>After=resilient.service</w:t>
-      </w:r>
-      <w:r>
-        <w:br/>
-      </w:r>
-      <w:r>
-        <w:t>Requires=resilient.service</w:t>
-      </w:r>
-    </w:p>
-    <w:p>
-      <w:pPr>
-        <w:pStyle w:val="Code0"/>
-      </w:pPr>
-      <w:r>
-        <w:t>[Service]</w:t>
-      </w:r>
-      <w:r>
-        <w:br/>
-      </w:r>
-      <w:r>
-        <w:t>Type=simple</w:t>
-      </w:r>
-      <w:r>
-        <w:br/>
-      </w:r>
-      <w:r>
-        <w:t>User=integration</w:t>
-      </w:r>
-      <w:r>
-        <w:br/>
-      </w:r>
-      <w:r>
-        <w:t>WorkingDirectory=/home/integration</w:t>
-      </w:r>
-      <w:r>
-        <w:br/>
-      </w:r>
-      <w:r>
-        <w:t>ExecStart=/usr/local/bin/resilient-circuits run</w:t>
-      </w:r>
-      <w:r>
-        <w:br/>
-      </w:r>
-      <w:r>
-        <w:t>Restart=always</w:t>
-      </w:r>
-      <w:r>
-        <w:br/>
-      </w:r>
-      <w:r>
-        <w:t>TimeoutSec=10</w:t>
-      </w:r>
-      <w:r>
-        <w:br/>
-      </w:r>
-      <w:r>
-        <w:t>Environment=APP_CONFIG_FILE=/home/integration/.resilient/app.config</w:t>
-      </w:r>
-      <w:r>
-        <w:br/>
-      </w:r>
-      <w:r>
-        <w:t>Environment=APP_LOCK_FILE=/home/integration/.r</w:t>
-      </w:r>
-      <w:r>
-        <w:t>esilient/resilient_circuits.lock</w:t>
-      </w:r>
-    </w:p>
-    <w:p>
-      <w:pPr>
-        <w:pStyle w:val="Code0"/>
-      </w:pPr>
-      <w:r>
-        <w:t>[Install]</w:t>
-      </w:r>
-      <w:r>
-        <w:br/>
-      </w:r>
-      <w:r>
-        <w:t>WantedBy=multi-user.target</w:t>
-      </w:r>
+        <w:t>sudo vi /</w:t>
+      </w:r>
+      <w:proofErr w:type="spellStart"/>
+      <w:r>
+        <w:t>etc</w:t>
+      </w:r>
+      <w:proofErr w:type="spellEnd"/>
+      <w:r>
+        <w:t>/systemd/system/</w:t>
+      </w:r>
+      <w:proofErr w:type="spellStart"/>
+      <w:r>
+        <w:t>resilient_circuits.service</w:t>
+      </w:r>
+      <w:proofErr w:type="spellEnd"/>
     </w:p>
     <w:p>
       <w:pPr>
@@ -1811,7 +2046,7 @@
           <w:rFonts w:cs="Arial"/>
           <w:color w:val="000000"/>
         </w:rPr>
-        <w:t>Ensure that the service unit file is correctly permissioned:</w:t>
+        <w:t>The contents:</w:t>
       </w:r>
     </w:p>
     <w:p>
@@ -1819,8 +2054,134 @@
         <w:pStyle w:val="Code0"/>
       </w:pPr>
       <w:r>
-        <w:t>sudo chmod 664 /etc/systemd/system/resilient_circuits.service</w:t>
-      </w:r>
+        <w:t>[Unit]</w:t>
+      </w:r>
+      <w:r>
+        <w:br/>
+      </w:r>
+      <w:r>
+        <w:t>Description=Resilient-Circuits Service</w:t>
+      </w:r>
+      <w:r>
+        <w:br/>
+      </w:r>
+      <w:r>
+        <w:t>After=</w:t>
+      </w:r>
+      <w:proofErr w:type="spellStart"/>
+      <w:r>
+        <w:t>resilient.service</w:t>
+      </w:r>
+      <w:proofErr w:type="spellEnd"/>
+      <w:r>
+        <w:br/>
+      </w:r>
+      <w:r>
+        <w:t>Requires=</w:t>
+      </w:r>
+      <w:proofErr w:type="spellStart"/>
+      <w:r>
+        <w:t>resilient.service</w:t>
+      </w:r>
+      <w:proofErr w:type="spellEnd"/>
+    </w:p>
+    <w:p>
+      <w:pPr>
+        <w:pStyle w:val="Code0"/>
+      </w:pPr>
+      <w:r>
+        <w:t>[Service]</w:t>
+      </w:r>
+      <w:r>
+        <w:br/>
+      </w:r>
+      <w:r>
+        <w:t>Type=simple</w:t>
+      </w:r>
+      <w:r>
+        <w:br/>
+      </w:r>
+      <w:r>
+        <w:t>User=integration</w:t>
+      </w:r>
+      <w:r>
+        <w:br/>
+      </w:r>
+      <w:proofErr w:type="spellStart"/>
+      <w:r>
+        <w:t>WorkingDirectory</w:t>
+      </w:r>
+      <w:proofErr w:type="spellEnd"/>
+      <w:r>
+        <w:t>=/home/integration</w:t>
+      </w:r>
+      <w:r>
+        <w:br/>
+      </w:r>
+      <w:proofErr w:type="spellStart"/>
+      <w:r>
+        <w:t>ExecStart</w:t>
+      </w:r>
+      <w:proofErr w:type="spellEnd"/>
+      <w:r>
+        <w:t>=/usr/local/bin/resilient-circuits run</w:t>
+      </w:r>
+      <w:r>
+        <w:br/>
+      </w:r>
+      <w:r>
+        <w:t>Restart=always</w:t>
+      </w:r>
+      <w:r>
+        <w:br/>
+      </w:r>
+      <w:proofErr w:type="spellStart"/>
+      <w:r>
+        <w:t>TimeoutSec</w:t>
+      </w:r>
+      <w:proofErr w:type="spellEnd"/>
+      <w:r>
+        <w:t>=10</w:t>
+      </w:r>
+      <w:r>
+        <w:br/>
+      </w:r>
+      <w:r>
+        <w:t>Environment=APP_CONFIG_FILE=/home/integration/.resilient/app.config</w:t>
+      </w:r>
+      <w:r>
+        <w:br/>
+      </w:r>
+      <w:r>
+        <w:t>Environment=APP_LOCK_FILE=/home/integration/.r</w:t>
+      </w:r>
+      <w:r>
+        <w:t>esilient/resilient_circuits.lock</w:t>
+      </w:r>
+    </w:p>
+    <w:p>
+      <w:pPr>
+        <w:pStyle w:val="Code0"/>
+      </w:pPr>
+      <w:r>
+        <w:t>[Install]</w:t>
+      </w:r>
+      <w:r>
+        <w:br/>
+      </w:r>
+      <w:proofErr w:type="spellStart"/>
+      <w:r>
+        <w:t>WantedBy</w:t>
+      </w:r>
+      <w:proofErr w:type="spellEnd"/>
+      <w:r>
+        <w:t>=multi-</w:t>
+      </w:r>
+      <w:proofErr w:type="spellStart"/>
+      <w:r>
+        <w:t>user.target</w:t>
+      </w:r>
+      <w:proofErr w:type="spellEnd"/>
     </w:p>
     <w:p>
       <w:pPr>
@@ -1835,6 +2196,43 @@
           <w:rFonts w:cs="Arial"/>
           <w:color w:val="000000"/>
         </w:rPr>
+        <w:t>Ensure that the service unit file is correctly permissioned:</w:t>
+      </w:r>
+    </w:p>
+    <w:p>
+      <w:pPr>
+        <w:pStyle w:val="Code0"/>
+      </w:pPr>
+      <w:r>
+        <w:t>sudo chmod 664 /</w:t>
+      </w:r>
+      <w:proofErr w:type="spellStart"/>
+      <w:r>
+        <w:t>etc</w:t>
+      </w:r>
+      <w:proofErr w:type="spellEnd"/>
+      <w:r>
+        <w:t>/systemd/system/</w:t>
+      </w:r>
+      <w:proofErr w:type="spellStart"/>
+      <w:r>
+        <w:t>resilient_circuits.service</w:t>
+      </w:r>
+      <w:proofErr w:type="spellEnd"/>
+    </w:p>
+    <w:p>
+      <w:pPr>
+        <w:pStyle w:val="BodyText"/>
+        <w:rPr>
+          <w:rFonts w:cs="Arial"/>
+          <w:color w:val="000000"/>
+        </w:rPr>
+      </w:pPr>
+      <w:r>
+        <w:rPr>
+          <w:rFonts w:cs="Arial"/>
+          <w:color w:val="000000"/>
+        </w:rPr>
         <w:t>Use the systemctl command to manually start, stop, restart and return status on the service:</w:t>
       </w:r>
     </w:p>
@@ -1843,7 +2241,15 @@
         <w:pStyle w:val="Code0"/>
       </w:pPr>
       <w:r>
-        <w:t>sudo systemctl resilient_circuits [start|stop|restart|status]</w:t>
+        <w:t>sudo systemctl resilient_circuits [</w:t>
+      </w:r>
+      <w:proofErr w:type="spellStart"/>
+      <w:r>
+        <w:t>start|stop|restart|status</w:t>
+      </w:r>
+      <w:proofErr w:type="spellEnd"/>
+      <w:r>
+        <w:t>]</w:t>
       </w:r>
     </w:p>
     <w:p>
@@ -1882,6 +2288,223 @@
       </w:r>
     </w:p>
     <w:bookmarkEnd w:id="2"/>
+    <w:p>
+      <w:pPr>
+        <w:pStyle w:val="Heading10"/>
+      </w:pPr>
+      <w:r>
+        <w:t>Function Upgrades</w:t>
+      </w:r>
+    </w:p>
+    <w:p>
+      <w:pPr>
+        <w:pStyle w:val="BodyText"/>
+      </w:pPr>
+      <w:r>
+        <w:t>If you have installed a previous version of this function, you can upgrade it using the following procedure.</w:t>
+      </w:r>
+    </w:p>
+    <w:p>
+      <w:pPr>
+        <w:pStyle w:val="BodyText"/>
+        <w:keepNext/>
+        <w:numPr>
+          <w:ilvl w:val="0"/>
+          <w:numId w:val="24"/>
+        </w:numPr>
+        <w:ind w:left="360"/>
+      </w:pPr>
+      <w:r>
+        <w:t xml:space="preserve">To upgrade from </w:t>
+      </w:r>
+      <w:r>
+        <w:t>V</w:t>
+      </w:r>
+      <w:r>
+        <w:t>1.0.0</w:t>
+      </w:r>
+      <w:r>
+        <w:t xml:space="preserve">, </w:t>
+      </w:r>
+      <w:r>
+        <w:t>run the following command in your Python environment</w:t>
+      </w:r>
+      <w:r>
+        <w:t>:</w:t>
+      </w:r>
+    </w:p>
+    <w:p>
+      <w:pPr>
+        <w:pStyle w:val="BodyText"/>
+        <w:ind w:left="360"/>
+      </w:pPr>
+      <w:proofErr w:type="gramStart"/>
+      <w:r>
+        <w:rPr>
+          <w:rStyle w:val="CodeChar0"/>
+        </w:rPr>
+        <w:t>pip</w:t>
+      </w:r>
+      <w:proofErr w:type="gramEnd"/>
+      <w:r>
+        <w:rPr>
+          <w:rStyle w:val="CodeChar0"/>
+        </w:rPr>
+        <w:t xml:space="preserve"> install</w:t>
+      </w:r>
+      <w:r>
+        <w:rPr>
+          <w:rStyle w:val="CodeChar0"/>
+        </w:rPr>
+        <w:t xml:space="preserve"> –-upgrade </w:t>
+      </w:r>
+      <w:r>
+        <w:rPr>
+          <w:rStyle w:val="CodeChar0"/>
+        </w:rPr>
+        <w:t>fn_mcafee_opendxl-1.1.x.tar.gz</w:t>
+      </w:r>
+      <w:r>
+        <w:t xml:space="preserve"> </w:t>
+      </w:r>
+    </w:p>
+    <w:p>
+      <w:pPr>
+        <w:pStyle w:val="BodyText"/>
+        <w:keepNext/>
+        <w:numPr>
+          <w:ilvl w:val="0"/>
+          <w:numId w:val="24"/>
+        </w:numPr>
+        <w:ind w:left="360"/>
+      </w:pPr>
+      <w:r>
+        <w:t>Once upgraded</w:t>
+      </w:r>
+      <w:r>
+        <w:t xml:space="preserve">, </w:t>
+      </w:r>
+      <w:r>
+        <w:t xml:space="preserve">open the </w:t>
+      </w:r>
+      <w:proofErr w:type="spellStart"/>
+      <w:r>
+        <w:rPr>
+          <w:rStyle w:val="CodeChar0"/>
+          <w:rFonts w:ascii="Arial" w:hAnsi="Arial"/>
+          <w:sz w:val="20"/>
+          <w:szCs w:val="24"/>
+          <w:shd w:val="clear" w:color="auto" w:fill="auto"/>
+        </w:rPr>
+        <w:t>app.config</w:t>
+      </w:r>
+      <w:proofErr w:type="spellEnd"/>
+      <w:r>
+        <w:t xml:space="preserve"> file using your preferred text editor</w:t>
+      </w:r>
+      <w:r>
+        <w:t>.</w:t>
+      </w:r>
+    </w:p>
+    <w:p>
+      <w:pPr>
+        <w:pStyle w:val="BodyText"/>
+        <w:keepNext/>
+        <w:numPr>
+          <w:ilvl w:val="0"/>
+          <w:numId w:val="24"/>
+        </w:numPr>
+        <w:ind w:left="360"/>
+      </w:pPr>
+      <w:r>
+        <w:t>U</w:t>
+      </w:r>
+      <w:r>
+        <w:t xml:space="preserve">nder the section </w:t>
+      </w:r>
+      <w:r>
+        <w:rPr>
+          <w:rStyle w:val="CodeChar0"/>
+        </w:rPr>
+        <w:t>[</w:t>
+      </w:r>
+      <w:proofErr w:type="spellStart"/>
+      <w:r>
+        <w:rPr>
+          <w:rStyle w:val="CodeChar0"/>
+        </w:rPr>
+        <w:t>fn_mcafee_opendxl</w:t>
+      </w:r>
+      <w:proofErr w:type="spellEnd"/>
+      <w:r>
+        <w:rPr>
+          <w:rStyle w:val="CodeChar0"/>
+        </w:rPr>
+        <w:t>]</w:t>
+      </w:r>
+      <w:r>
+        <w:t xml:space="preserve">, </w:t>
+      </w:r>
+      <w:r>
+        <w:t>add the following lines:</w:t>
+      </w:r>
+    </w:p>
+    <w:p>
+      <w:pPr>
+        <w:pStyle w:val="Code0"/>
+        <w:ind w:left="360"/>
+      </w:pPr>
+      <w:proofErr w:type="spellStart"/>
+      <w:r>
+        <w:t>topic_listener_on</w:t>
+      </w:r>
+      <w:proofErr w:type="spellEnd"/>
+      <w:r>
+        <w:t xml:space="preserve">=False </w:t>
+      </w:r>
+      <w:r>
+        <w:br/>
+      </w:r>
+      <w:proofErr w:type="spellStart"/>
+      <w:r>
+        <w:t>custom_template_dir</w:t>
+      </w:r>
+      <w:proofErr w:type="spellEnd"/>
+      <w:r>
+        <w:t>=&lt;</w:t>
+      </w:r>
+      <w:proofErr w:type="spellStart"/>
+      <w:r>
+        <w:t>Custom_temp_dir</w:t>
+      </w:r>
+      <w:proofErr w:type="spellEnd"/>
+      <w:r>
+        <w:t>&gt;</w:t>
+      </w:r>
+    </w:p>
+    <w:p>
+      <w:pPr>
+        <w:pStyle w:val="BodyText"/>
+      </w:pPr>
+      <w:r>
+        <w:t xml:space="preserve">For </w:t>
+      </w:r>
+      <w:r>
+        <w:t>information on these values</w:t>
+      </w:r>
+      <w:r>
+        <w:t>,</w:t>
+      </w:r>
+      <w:r>
+        <w:t xml:space="preserve"> review the Custom DXL Subscriber section </w:t>
+      </w:r>
+      <w:r>
+        <w:t>in</w:t>
+      </w:r>
+      <w:r>
+        <w:t xml:space="preserve"> this document.</w:t>
+      </w:r>
+    </w:p>
     <w:p>
       <w:pPr>
         <w:pStyle w:val="Heading10"/>
@@ -1892,6 +2515,7 @@
         </w:rPr>
       </w:pPr>
       <w:r>
+        <w:lastRenderedPageBreak/>
         <w:t>Function Description</w:t>
       </w:r>
     </w:p>
@@ -1993,6 +2617,7 @@
       <w:pPr>
         <w:pStyle w:val="Heading20"/>
       </w:pPr>
+      <w:proofErr w:type="spellStart"/>
       <w:r>
         <w:lastRenderedPageBreak/>
         <w:t>Fn_mcafee_</w:t>
@@ -2000,6 +2625,7 @@
       <w:r>
         <w:t>opendxl</w:t>
       </w:r>
+      <w:proofErr w:type="spellEnd"/>
       <w:r>
         <w:t xml:space="preserve">: McAfee </w:t>
       </w:r>
@@ -2035,8 +2661,13 @@
         <w:ind w:left="547"/>
         <w:contextualSpacing/>
       </w:pPr>
-      <w:r>
-        <w:t>mcafee_topic_name: Name of the topic to publish the payload to</w:t>
+      <w:proofErr w:type="spellStart"/>
+      <w:r>
+        <w:t>mcafee_topic_name</w:t>
+      </w:r>
+      <w:proofErr w:type="spellEnd"/>
+      <w:r>
+        <w:t>: Name of the topic to publish the payload to</w:t>
       </w:r>
     </w:p>
     <w:p>
@@ -2046,8 +2677,13 @@
         <w:ind w:left="547"/>
         <w:contextualSpacing/>
       </w:pPr>
-      <w:r>
-        <w:t>mcafee_dxl_payload: The payload to be published.</w:t>
+      <w:proofErr w:type="spellStart"/>
+      <w:r>
+        <w:t>mcafee_dxl_payload</w:t>
+      </w:r>
+      <w:proofErr w:type="spellEnd"/>
+      <w:r>
+        <w:t>: The payload to be published.</w:t>
       </w:r>
     </w:p>
     <w:p>
@@ -2057,8 +2693,13 @@
         <w:ind w:left="547"/>
         <w:contextualSpacing/>
       </w:pPr>
-      <w:r>
-        <w:t>mcafee_publish_method: Use a Service or Event</w:t>
+      <w:proofErr w:type="spellStart"/>
+      <w:r>
+        <w:t>mcafee_publish_method</w:t>
+      </w:r>
+      <w:proofErr w:type="spellEnd"/>
+      <w:r>
+        <w:t>: Use a Service or Event</w:t>
       </w:r>
     </w:p>
     <w:p>
@@ -2068,6 +2709,7 @@
         <w:ind w:left="547"/>
         <w:contextualSpacing/>
       </w:pPr>
+      <w:proofErr w:type="spellStart"/>
       <w:r>
         <w:t>mcafee_</w:t>
       </w:r>
@@ -2075,7 +2717,11 @@
         <w:t>wait_for</w:t>
       </w:r>
       <w:r>
-        <w:t>_response: Wait for a response, only relevant if using a Service</w:t>
+        <w:t>_response</w:t>
+      </w:r>
+      <w:proofErr w:type="spellEnd"/>
+      <w:r>
+        <w:t>: Wait for a response, only relevant if using a Service</w:t>
       </w:r>
     </w:p>
     <w:p>
@@ -2116,7 +2762,15 @@
         <w:t>s</w:t>
       </w:r>
       <w:r>
-        <w:t xml:space="preserve"> right away. The packaged examples include setting a file reputation for a provider in TIE and tagging a system in ePO.</w:t>
+        <w:t xml:space="preserve"> right away. The packaged examples include setting a file reputation for a provider in TIE and tagging a system in </w:t>
+      </w:r>
+      <w:proofErr w:type="spellStart"/>
+      <w:r>
+        <w:t>ePO</w:t>
+      </w:r>
+      <w:proofErr w:type="spellEnd"/>
+      <w:r>
+        <w:t>.</w:t>
       </w:r>
       <w:r>
         <w:t xml:space="preserve"> The examples when triggered will then create an incident note showing the inputs as shown below.</w:t>
@@ -2314,12 +2968,14 @@
       <w:r>
         <w:t xml:space="preserve"> the </w:t>
       </w:r>
+      <w:proofErr w:type="spellStart"/>
       <w:r>
         <w:rPr>
           <w:rStyle w:val="CodeChar0"/>
         </w:rPr>
         <w:t>topic_listener</w:t>
       </w:r>
+      <w:proofErr w:type="spellEnd"/>
       <w:r>
         <w:t xml:space="preserve"> needs to be set to </w:t>
       </w:r>
@@ -2392,7 +3048,35 @@
         <w:rPr>
           <w:rStyle w:val="CodeChar0"/>
         </w:rPr>
-        <w:t>/mcafee/event/epo/threat/response</w:t>
+        <w:t>/</w:t>
+      </w:r>
+      <w:proofErr w:type="spellStart"/>
+      <w:r>
+        <w:rPr>
+          <w:rStyle w:val="CodeChar0"/>
+        </w:rPr>
+        <w:t>mcafee</w:t>
+      </w:r>
+      <w:proofErr w:type="spellEnd"/>
+      <w:r>
+        <w:rPr>
+          <w:rStyle w:val="CodeChar0"/>
+        </w:rPr>
+        <w:t>/event/</w:t>
+      </w:r>
+      <w:proofErr w:type="spellStart"/>
+      <w:r>
+        <w:rPr>
+          <w:rStyle w:val="CodeChar0"/>
+        </w:rPr>
+        <w:t>epo</w:t>
+      </w:r>
+      <w:proofErr w:type="spellEnd"/>
+      <w:r>
+        <w:rPr>
+          <w:rStyle w:val="CodeChar0"/>
+        </w:rPr>
+        <w:t>/threat/response</w:t>
       </w:r>
       <w:r>
         <w:t xml:space="preserve">, </w:t>
@@ -2459,7 +3143,15 @@
         <w:t>,</w:t>
       </w:r>
       <w:r>
-        <w:t xml:space="preserve"> and use any Jinja mapping template.</w:t>
+        <w:t xml:space="preserve"> and use any </w:t>
+      </w:r>
+      <w:proofErr w:type="spellStart"/>
+      <w:r>
+        <w:t>Jinja</w:t>
+      </w:r>
+      <w:proofErr w:type="spellEnd"/>
+      <w:r>
+        <w:t xml:space="preserve"> mapping template.</w:t>
       </w:r>
     </w:p>
     <w:p>
@@ -2487,7 +3179,15 @@
         <w:t>in Jinja2 formatting</w:t>
       </w:r>
       <w:r>
-        <w:t xml:space="preserve"> (refer to Jinja </w:t>
+        <w:t xml:space="preserve"> (refer to </w:t>
+      </w:r>
+      <w:proofErr w:type="spellStart"/>
+      <w:r>
+        <w:t>Jinja</w:t>
+      </w:r>
+      <w:proofErr w:type="spellEnd"/>
+      <w:r>
+        <w:t xml:space="preserve"> </w:t>
       </w:r>
       <w:r>
         <w:t xml:space="preserve">site </w:t>
@@ -2502,27 +3202,112 @@
         <w:t xml:space="preserve"> type must be</w:t>
       </w:r>
       <w:r>
+        <w:t xml:space="preserve"> either </w:t>
+      </w:r>
+      <w:r>
+        <w:rPr>
+          <w:rStyle w:val="CodeChar0"/>
+        </w:rPr>
+        <w:t>.</w:t>
+      </w:r>
+      <w:proofErr w:type="spellStart"/>
+      <w:r>
+        <w:rPr>
+          <w:rStyle w:val="CodeChar0"/>
+        </w:rPr>
+        <w:t>jinja</w:t>
+      </w:r>
+      <w:proofErr w:type="spellEnd"/>
+      <w:r>
+        <w:t xml:space="preserve"> or </w:t>
+      </w:r>
+      <w:r>
+        <w:rPr>
+          <w:rStyle w:val="CodeChar0"/>
+        </w:rPr>
+        <w:t>.jinja2</w:t>
+      </w:r>
+      <w:r>
+        <w:t>.</w:t>
+      </w:r>
+    </w:p>
+    <w:p>
+      <w:pPr>
+        <w:pStyle w:val="Heading20"/>
+      </w:pPr>
+      <w:r>
+        <w:t>Add custom templates to directory</w:t>
+      </w:r>
+    </w:p>
+    <w:p>
+      <w:pPr>
+        <w:pStyle w:val="BodyText"/>
+      </w:pPr>
+      <w:r>
+        <w:t>You should organize c</w:t>
+      </w:r>
+      <w:r>
+        <w:t>ustom templates and place</w:t>
+      </w:r>
+      <w:r>
+        <w:t xml:space="preserve"> them</w:t>
+      </w:r>
+      <w:r>
+        <w:t xml:space="preserve"> directly into a specified custom template directory</w:t>
+      </w:r>
+      <w:r>
+        <w:t xml:space="preserve"> (no subdirectories)</w:t>
+      </w:r>
+      <w:r>
+        <w:t>. This directory can live anywhere</w:t>
+      </w:r>
+      <w:r>
+        <w:t xml:space="preserve"> Resilient Circuits can access it</w:t>
+      </w:r>
+      <w:r>
+        <w:t>,</w:t>
+      </w:r>
+      <w:r>
+        <w:t xml:space="preserve"> and the absolute path should be specified in the </w:t>
+      </w:r>
+      <w:proofErr w:type="spellStart"/>
+      <w:r>
+        <w:t>app.config</w:t>
+      </w:r>
+      <w:proofErr w:type="spellEnd"/>
+      <w:r>
+        <w:t>:</w:t>
+      </w:r>
+      <w:r>
         <w:t xml:space="preserve"> </w:t>
       </w:r>
-      <w:proofErr w:type="gramStart"/>
-      <w:r>
-        <w:t xml:space="preserve">either </w:t>
-      </w:r>
+      <w:proofErr w:type="spellStart"/>
       <w:r>
         <w:rPr>
           <w:rStyle w:val="CodeChar0"/>
         </w:rPr>
-        <w:t>.jinja</w:t>
-      </w:r>
-      <w:proofErr w:type="gramEnd"/>
-      <w:r>
-        <w:t xml:space="preserve"> or </w:t>
-      </w:r>
+        <w:t>custom_template_dir</w:t>
+      </w:r>
+      <w:proofErr w:type="spellEnd"/>
       <w:r>
         <w:rPr>
           <w:rStyle w:val="CodeChar0"/>
         </w:rPr>
-        <w:t>.jinja2</w:t>
+        <w:t>=&lt;</w:t>
+      </w:r>
+      <w:proofErr w:type="spellStart"/>
+      <w:r>
+        <w:rPr>
+          <w:rStyle w:val="CodeChar0"/>
+        </w:rPr>
+        <w:t>absolute_path_to_custom_template_dir</w:t>
+      </w:r>
+      <w:proofErr w:type="spellEnd"/>
+      <w:r>
+        <w:rPr>
+          <w:rStyle w:val="CodeChar0"/>
+        </w:rPr>
+        <w:t>&gt;</w:t>
       </w:r>
       <w:r>
         <w:t>.</w:t>
@@ -2533,7 +3318,7 @@
         <w:pStyle w:val="Heading20"/>
       </w:pPr>
       <w:r>
-        <w:t>Add custom templates to directory</w:t>
+        <w:t>Built in Date-Time formatter</w:t>
       </w:r>
     </w:p>
     <w:p>
@@ -2541,112 +3326,85 @@
         <w:pStyle w:val="BodyText"/>
       </w:pPr>
       <w:r>
-        <w:t>You should organize c</w:t>
-      </w:r>
-      <w:r>
-        <w:t>ustom templates and place</w:t>
-      </w:r>
-      <w:r>
-        <w:t xml:space="preserve"> them</w:t>
-      </w:r>
-      <w:r>
-        <w:t xml:space="preserve"> directly into a specified custom template directory</w:t>
-      </w:r>
-      <w:r>
-        <w:t xml:space="preserve"> (no subdirectories)</w:t>
-      </w:r>
-      <w:r>
-        <w:t>. This directory can live anywhere</w:t>
-      </w:r>
-      <w:r>
-        <w:t xml:space="preserve"> Resilient Circuits can access it</w:t>
-      </w:r>
-      <w:r>
-        <w:t>,</w:t>
-      </w:r>
-      <w:r>
-        <w:t xml:space="preserve"> and the absolute path should be specified in the app.config</w:t>
+        <w:t>T</w:t>
+      </w:r>
+      <w:r>
+        <w:t>here is one built</w:t>
+      </w:r>
+      <w:r>
+        <w:t>-</w:t>
+      </w:r>
+      <w:r>
+        <w:t>in date-time formatting method which helps to convert a string date-time (i</w:t>
+      </w:r>
+      <w:r>
+        <w:t>.</w:t>
+      </w:r>
+      <w:r>
+        <w:t>e</w:t>
+      </w:r>
+      <w:r>
+        <w:t xml:space="preserve">., </w:t>
+      </w:r>
+      <w:r>
+        <w:t>2017-05-17T17:07:59:114Z) into the acceptable millis</w:t>
+      </w:r>
+      <w:r>
+        <w:t>econd epoch time the Resilient P</w:t>
+      </w:r>
+      <w:r>
+        <w:t>latform expects. This method can be used in any template by</w:t>
+      </w:r>
+      <w:r>
+        <w:t xml:space="preserve"> calling</w:t>
       </w:r>
       <w:r>
         <w:t>:</w:t>
       </w:r>
-      <w:r>
-        <w:t xml:space="preserve"> </w:t>
-      </w:r>
+    </w:p>
+    <w:p>
+      <w:pPr>
+        <w:pStyle w:val="BodyText"/>
+      </w:pPr>
       <w:r>
         <w:rPr>
           <w:rStyle w:val="CodeChar0"/>
         </w:rPr>
-        <w:t>custom_template_dir=&lt;absolute_path_to_custom_template_dir&gt;</w:t>
-      </w:r>
-      <w:r>
-        <w:t>.</w:t>
-      </w:r>
-    </w:p>
-    <w:p>
-      <w:pPr>
-        <w:pStyle w:val="Heading20"/>
-      </w:pPr>
-      <w:r>
-        <w:t>Built in Date-Time formatter</w:t>
-      </w:r>
-    </w:p>
-    <w:p>
-      <w:pPr>
-        <w:pStyle w:val="BodyText"/>
-      </w:pPr>
-      <w:r>
-        <w:t>T</w:t>
-      </w:r>
-      <w:r>
-        <w:t>here is one built</w:t>
-      </w:r>
-      <w:r>
-        <w:t>-</w:t>
-      </w:r>
-      <w:r>
-        <w:t>in date-time formatting method which helps to convert a string date-time (i</w:t>
-      </w:r>
-      <w:r>
-        <w:t>.</w:t>
-      </w:r>
-      <w:r>
-        <w:t>e</w:t>
-      </w:r>
-      <w:r>
-        <w:t xml:space="preserve">., </w:t>
-      </w:r>
-      <w:r>
-        <w:t>2017-05-17T17:07:59:114Z) into the acceptable millis</w:t>
-      </w:r>
-      <w:r>
-        <w:t>econd epoch time the Resilient P</w:t>
-      </w:r>
-      <w:r>
-        <w:t>latform expects. This method can be used in any template by</w:t>
-      </w:r>
-      <w:r>
-        <w:t xml:space="preserve"> calling</w:t>
-      </w:r>
-      <w:r>
-        <w:t>:</w:t>
-      </w:r>
-    </w:p>
-    <w:p>
-      <w:pPr>
-        <w:pStyle w:val="BodyText"/>
-      </w:pPr>
+        <w:t>{{</w:t>
+      </w:r>
+      <w:proofErr w:type="spellStart"/>
       <w:r>
         <w:rPr>
           <w:rStyle w:val="CodeChar0"/>
         </w:rPr>
-        <w:t>{{d</w:t>
+        <w:t>d</w:t>
       </w:r>
       <w:r>
         <w:rPr>
           <w:rStyle w:val="CodeChar0"/>
         </w:rPr>
-        <w:t>s_to_millis(&lt;date-time_string)</w:t>
+        <w:t>s_to_millis</w:t>
+      </w:r>
+      <w:proofErr w:type="spellEnd"/>
+      <w:r>
+        <w:rPr>
+          <w:rStyle w:val="CodeChar0"/>
+        </w:rPr>
+        <w:t>(&lt;date-</w:t>
+      </w:r>
+      <w:proofErr w:type="spellStart"/>
+      <w:r>
+        <w:rPr>
+          <w:rStyle w:val="CodeChar0"/>
+        </w:rPr>
+        <w:t>time_string</w:t>
+      </w:r>
+      <w:proofErr w:type="spellEnd"/>
+      <w:r>
+        <w:rPr>
+          <w:rStyle w:val="CodeChar0"/>
+        </w:rPr>
+        <w:t>)</w:t>
       </w:r>
       <w:r>
         <w:rPr>
@@ -2803,7 +3561,35 @@
         <w:rPr>
           <w:rStyle w:val="CodeChar0"/>
         </w:rPr>
-        <w:t>/mcafee/event/epo/threat/response</w:t>
+        <w:t>/</w:t>
+      </w:r>
+      <w:proofErr w:type="spellStart"/>
+      <w:r>
+        <w:rPr>
+          <w:rStyle w:val="CodeChar0"/>
+        </w:rPr>
+        <w:t>mcafee</w:t>
+      </w:r>
+      <w:proofErr w:type="spellEnd"/>
+      <w:r>
+        <w:rPr>
+          <w:rStyle w:val="CodeChar0"/>
+        </w:rPr>
+        <w:t>/event/</w:t>
+      </w:r>
+      <w:proofErr w:type="spellStart"/>
+      <w:r>
+        <w:rPr>
+          <w:rStyle w:val="CodeChar0"/>
+        </w:rPr>
+        <w:t>epo</w:t>
+      </w:r>
+      <w:proofErr w:type="spellEnd"/>
+      <w:r>
+        <w:rPr>
+          <w:rStyle w:val="CodeChar0"/>
+        </w:rPr>
+        <w:t>/threat/response</w:t>
       </w:r>
       <w:r>
         <w:t xml:space="preserve">, the template file name to listen on that topic must be </w:t>
@@ -2812,21 +3598,37 @@
         <w:rPr>
           <w:rStyle w:val="CodeChar0"/>
         </w:rPr>
-        <w:t>_mcafee_event_epo_threat_</w:t>
-      </w:r>
+        <w:t>_</w:t>
+      </w:r>
+      <w:proofErr w:type="spellStart"/>
+      <w:r>
+        <w:rPr>
+          <w:rStyle w:val="CodeChar0"/>
+        </w:rPr>
+        <w:t>mcafee_event_epo_threat_response</w:t>
+      </w:r>
+      <w:proofErr w:type="spellEnd"/>
       <w:proofErr w:type="gramStart"/>
       <w:r>
         <w:rPr>
           <w:rStyle w:val="CodeChar0"/>
         </w:rPr>
-        <w:t>response.&lt;</w:t>
-      </w:r>
+        <w:t>.&lt;</w:t>
+      </w:r>
+      <w:proofErr w:type="spellStart"/>
       <w:proofErr w:type="gramEnd"/>
       <w:r>
         <w:rPr>
           <w:rStyle w:val="CodeChar0"/>
         </w:rPr>
-        <w:t>jinja/jinja2&gt;</w:t>
+        <w:t>jinja</w:t>
+      </w:r>
+      <w:proofErr w:type="spellEnd"/>
+      <w:r>
+        <w:rPr>
+          <w:rStyle w:val="CodeChar0"/>
+        </w:rPr>
+        <w:t>/jinja2&gt;</w:t>
       </w:r>
       <w:r>
         <w:t>.</w:t>
@@ -2978,8 +3780,16 @@
         <w:rPr>
           <w:rStyle w:val="codeChar"/>
         </w:rPr>
-        <w:t>.resilient/app.config</w:t>
-      </w:r>
+        <w:t>.resilient/</w:t>
+      </w:r>
+      <w:proofErr w:type="spellStart"/>
+      <w:r>
+        <w:rPr>
+          <w:rStyle w:val="codeChar"/>
+        </w:rPr>
+        <w:t>app.config</w:t>
+      </w:r>
+      <w:proofErr w:type="spellEnd"/>
       <w:r>
         <w:t xml:space="preserve"> file under the section </w:t>
       </w:r>
@@ -3097,7 +3907,7 @@
 </file>
 
 <file path=word/endnotes.xml><?xml version="1.0" encoding="utf-8"?>
-<w:endnotes xmlns:wpc="http://schemas.microsoft.com/office/word/2010/wordprocessingCanvas" xmlns:mo="http://schemas.microsoft.com/office/mac/office/2008/main" xmlns:mc="http://schemas.openxmlformats.org/markup-compatibility/2006" xmlns:mv="urn:schemas-microsoft-com:mac:vml" xmlns:o="urn:schemas-microsoft-com:office:office" xmlns:r="http://schemas.openxmlformats.org/officeDocument/2006/relationships" xmlns:m="http://schemas.openxmlformats.org/officeDocument/2006/math" xmlns:v="urn:schemas-microsoft-com:vml" xmlns:wp14="http://schemas.microsoft.com/office/word/2010/wordprocessingDrawing" xmlns:wp="http://schemas.openxmlformats.org/drawingml/2006/wordprocessingDrawing" xmlns:w10="urn:schemas-microsoft-com:office:word" xmlns:w="http://schemas.openxmlformats.org/wordprocessingml/2006/main" xmlns:w14="http://schemas.microsoft.com/office/word/2010/wordml" xmlns:w15="http://schemas.microsoft.com/office/word/2012/wordml" xmlns:wpg="http://schemas.microsoft.com/office/word/2010/wordprocessingGroup" xmlns:wpi="http://schemas.microsoft.com/office/word/2010/wordprocessingInk" xmlns:wne="http://schemas.microsoft.com/office/word/2006/wordml" xmlns:wps="http://schemas.microsoft.com/office/word/2010/wordprocessingShape" mc:Ignorable="w14 w15 wp14">
+<w:endnotes xmlns:wpc="http://schemas.microsoft.com/office/word/2010/wordprocessingCanvas" xmlns:mc="http://schemas.openxmlformats.org/markup-compatibility/2006" xmlns:o="urn:schemas-microsoft-com:office:office" xmlns:r="http://schemas.openxmlformats.org/officeDocument/2006/relationships" xmlns:m="http://schemas.openxmlformats.org/officeDocument/2006/math" xmlns:v="urn:schemas-microsoft-com:vml" xmlns:wp14="http://schemas.microsoft.com/office/word/2010/wordprocessingDrawing" xmlns:wp="http://schemas.openxmlformats.org/drawingml/2006/wordprocessingDrawing" xmlns:w10="urn:schemas-microsoft-com:office:word" xmlns:w="http://schemas.openxmlformats.org/wordprocessingml/2006/main" xmlns:w14="http://schemas.microsoft.com/office/word/2010/wordml" xmlns:w15="http://schemas.microsoft.com/office/word/2012/wordml" xmlns:wpg="http://schemas.microsoft.com/office/word/2010/wordprocessingGroup" xmlns:wpi="http://schemas.microsoft.com/office/word/2010/wordprocessingInk" xmlns:wne="http://schemas.microsoft.com/office/word/2006/wordml" xmlns:wps="http://schemas.microsoft.com/office/word/2010/wordprocessingShape" mc:Ignorable="w14 w15 wp14">
   <w:endnote w:type="separator" w:id="-1">
     <w:p>
       <w:r>
@@ -3116,7 +3926,7 @@
 </file>
 
 <file path=word/footer1.xml><?xml version="1.0" encoding="utf-8"?>
-<w:ftr xmlns:wpc="http://schemas.microsoft.com/office/word/2010/wordprocessingCanvas" xmlns:mo="http://schemas.microsoft.com/office/mac/office/2008/main" xmlns:mc="http://schemas.openxmlformats.org/markup-compatibility/2006" xmlns:mv="urn:schemas-microsoft-com:mac:vml" xmlns:o="urn:schemas-microsoft-com:office:office" xmlns:r="http://schemas.openxmlformats.org/officeDocument/2006/relationships" xmlns:m="http://schemas.openxmlformats.org/officeDocument/2006/math" xmlns:v="urn:schemas-microsoft-com:vml" xmlns:wp14="http://schemas.microsoft.com/office/word/2010/wordprocessingDrawing" xmlns:wp="http://schemas.openxmlformats.org/drawingml/2006/wordprocessingDrawing" xmlns:w10="urn:schemas-microsoft-com:office:word" xmlns:w="http://schemas.openxmlformats.org/wordprocessingml/2006/main" xmlns:w14="http://schemas.microsoft.com/office/word/2010/wordml" xmlns:w15="http://schemas.microsoft.com/office/word/2012/wordml" xmlns:wpg="http://schemas.microsoft.com/office/word/2010/wordprocessingGroup" xmlns:wpi="http://schemas.microsoft.com/office/word/2010/wordprocessingInk" xmlns:wne="http://schemas.microsoft.com/office/word/2006/wordml" xmlns:wps="http://schemas.microsoft.com/office/word/2010/wordprocessingShape" mc:Ignorable="w14 w15 wp14">
+<w:ftr xmlns:wpc="http://schemas.microsoft.com/office/word/2010/wordprocessingCanvas" xmlns:mc="http://schemas.openxmlformats.org/markup-compatibility/2006" xmlns:o="urn:schemas-microsoft-com:office:office" xmlns:r="http://schemas.openxmlformats.org/officeDocument/2006/relationships" xmlns:m="http://schemas.openxmlformats.org/officeDocument/2006/math" xmlns:v="urn:schemas-microsoft-com:vml" xmlns:wp14="http://schemas.microsoft.com/office/word/2010/wordprocessingDrawing" xmlns:wp="http://schemas.openxmlformats.org/drawingml/2006/wordprocessingDrawing" xmlns:w10="urn:schemas-microsoft-com:office:word" xmlns:w="http://schemas.openxmlformats.org/wordprocessingml/2006/main" xmlns:w14="http://schemas.microsoft.com/office/word/2010/wordml" xmlns:w15="http://schemas.microsoft.com/office/word/2012/wordml" xmlns:wpg="http://schemas.microsoft.com/office/word/2010/wordprocessingGroup" xmlns:wpi="http://schemas.microsoft.com/office/word/2010/wordprocessingInk" xmlns:wne="http://schemas.microsoft.com/office/word/2006/wordml" xmlns:wps="http://schemas.microsoft.com/office/word/2010/wordprocessingShape" mc:Ignorable="w14 w15 wp14">
   <w:p>
     <w:pPr>
       <w:pStyle w:val="Footer"/>
@@ -3126,7 +3936,7 @@
 </file>
 
 <file path=word/footer2.xml><?xml version="1.0" encoding="utf-8"?>
-<w:ftr xmlns:wpc="http://schemas.microsoft.com/office/word/2010/wordprocessingCanvas" xmlns:mo="http://schemas.microsoft.com/office/mac/office/2008/main" xmlns:mc="http://schemas.openxmlformats.org/markup-compatibility/2006" xmlns:mv="urn:schemas-microsoft-com:mac:vml" xmlns:o="urn:schemas-microsoft-com:office:office" xmlns:r="http://schemas.openxmlformats.org/officeDocument/2006/relationships" xmlns:m="http://schemas.openxmlformats.org/officeDocument/2006/math" xmlns:v="urn:schemas-microsoft-com:vml" xmlns:wp14="http://schemas.microsoft.com/office/word/2010/wordprocessingDrawing" xmlns:wp="http://schemas.openxmlformats.org/drawingml/2006/wordprocessingDrawing" xmlns:w10="urn:schemas-microsoft-com:office:word" xmlns:w="http://schemas.openxmlformats.org/wordprocessingml/2006/main" xmlns:w14="http://schemas.microsoft.com/office/word/2010/wordml" xmlns:w15="http://schemas.microsoft.com/office/word/2012/wordml" xmlns:wpg="http://schemas.microsoft.com/office/word/2010/wordprocessingGroup" xmlns:wpi="http://schemas.microsoft.com/office/word/2010/wordprocessingInk" xmlns:wne="http://schemas.microsoft.com/office/word/2006/wordml" xmlns:wps="http://schemas.microsoft.com/office/word/2010/wordprocessingShape" mc:Ignorable="w14 w15 wp14">
+<w:ftr xmlns:wpc="http://schemas.microsoft.com/office/word/2010/wordprocessingCanvas" xmlns:mc="http://schemas.openxmlformats.org/markup-compatibility/2006" xmlns:o="urn:schemas-microsoft-com:office:office" xmlns:r="http://schemas.openxmlformats.org/officeDocument/2006/relationships" xmlns:m="http://schemas.openxmlformats.org/officeDocument/2006/math" xmlns:v="urn:schemas-microsoft-com:vml" xmlns:wp14="http://schemas.microsoft.com/office/word/2010/wordprocessingDrawing" xmlns:wp="http://schemas.openxmlformats.org/drawingml/2006/wordprocessingDrawing" xmlns:w10="urn:schemas-microsoft-com:office:word" xmlns:w="http://schemas.openxmlformats.org/wordprocessingml/2006/main" xmlns:w14="http://schemas.microsoft.com/office/word/2010/wordml" xmlns:w15="http://schemas.microsoft.com/office/word/2012/wordml" xmlns:wpg="http://schemas.microsoft.com/office/word/2010/wordprocessingGroup" xmlns:wpi="http://schemas.microsoft.com/office/word/2010/wordprocessingInk" xmlns:wne="http://schemas.microsoft.com/office/word/2006/wordml" xmlns:wps="http://schemas.microsoft.com/office/word/2010/wordprocessingShape" mc:Ignorable="w14 w15 wp14">
   <w:p>
     <w:pPr>
       <w:pStyle w:val="Normal1"/>
@@ -3199,7 +4009,7 @@
 </file>
 
 <file path=word/footer3.xml><?xml version="1.0" encoding="utf-8"?>
-<w:ftr xmlns:wpc="http://schemas.microsoft.com/office/word/2010/wordprocessingCanvas" xmlns:mo="http://schemas.microsoft.com/office/mac/office/2008/main" xmlns:mc="http://schemas.openxmlformats.org/markup-compatibility/2006" xmlns:mv="urn:schemas-microsoft-com:mac:vml" xmlns:o="urn:schemas-microsoft-com:office:office" xmlns:r="http://schemas.openxmlformats.org/officeDocument/2006/relationships" xmlns:m="http://schemas.openxmlformats.org/officeDocument/2006/math" xmlns:v="urn:schemas-microsoft-com:vml" xmlns:wp14="http://schemas.microsoft.com/office/word/2010/wordprocessingDrawing" xmlns:wp="http://schemas.openxmlformats.org/drawingml/2006/wordprocessingDrawing" xmlns:w10="urn:schemas-microsoft-com:office:word" xmlns:w="http://schemas.openxmlformats.org/wordprocessingml/2006/main" xmlns:w14="http://schemas.microsoft.com/office/word/2010/wordml" xmlns:w15="http://schemas.microsoft.com/office/word/2012/wordml" xmlns:wpg="http://schemas.microsoft.com/office/word/2010/wordprocessingGroup" xmlns:wpi="http://schemas.microsoft.com/office/word/2010/wordprocessingInk" xmlns:wne="http://schemas.microsoft.com/office/word/2006/wordml" xmlns:wps="http://schemas.microsoft.com/office/word/2010/wordprocessingShape" mc:Ignorable="w14 w15 wp14">
+<w:ftr xmlns:wpc="http://schemas.microsoft.com/office/word/2010/wordprocessingCanvas" xmlns:mc="http://schemas.openxmlformats.org/markup-compatibility/2006" xmlns:o="urn:schemas-microsoft-com:office:office" xmlns:r="http://schemas.openxmlformats.org/officeDocument/2006/relationships" xmlns:m="http://schemas.openxmlformats.org/officeDocument/2006/math" xmlns:v="urn:schemas-microsoft-com:vml" xmlns:wp14="http://schemas.microsoft.com/office/word/2010/wordprocessingDrawing" xmlns:wp="http://schemas.openxmlformats.org/drawingml/2006/wordprocessingDrawing" xmlns:w10="urn:schemas-microsoft-com:office:word" xmlns:w="http://schemas.openxmlformats.org/wordprocessingml/2006/main" xmlns:w14="http://schemas.microsoft.com/office/word/2010/wordml" xmlns:w15="http://schemas.microsoft.com/office/word/2012/wordml" xmlns:wpg="http://schemas.microsoft.com/office/word/2010/wordprocessingGroup" xmlns:wpi="http://schemas.microsoft.com/office/word/2010/wordprocessingInk" xmlns:wne="http://schemas.microsoft.com/office/word/2006/wordml" xmlns:wps="http://schemas.microsoft.com/office/word/2010/wordprocessingShape" mc:Ignorable="w14 w15 wp14">
   <w:p>
     <w:pPr>
       <w:tabs>
@@ -3352,7 +4162,7 @@
 </file>
 
 <file path=word/footnotes.xml><?xml version="1.0" encoding="utf-8"?>
-<w:footnotes xmlns:wpc="http://schemas.microsoft.com/office/word/2010/wordprocessingCanvas" xmlns:mo="http://schemas.microsoft.com/office/mac/office/2008/main" xmlns:mc="http://schemas.openxmlformats.org/markup-compatibility/2006" xmlns:mv="urn:schemas-microsoft-com:mac:vml" xmlns:o="urn:schemas-microsoft-com:office:office" xmlns:r="http://schemas.openxmlformats.org/officeDocument/2006/relationships" xmlns:m="http://schemas.openxmlformats.org/officeDocument/2006/math" xmlns:v="urn:schemas-microsoft-com:vml" xmlns:wp14="http://schemas.microsoft.com/office/word/2010/wordprocessingDrawing" xmlns:wp="http://schemas.openxmlformats.org/drawingml/2006/wordprocessingDrawing" xmlns:w10="urn:schemas-microsoft-com:office:word" xmlns:w="http://schemas.openxmlformats.org/wordprocessingml/2006/main" xmlns:w14="http://schemas.microsoft.com/office/word/2010/wordml" xmlns:w15="http://schemas.microsoft.com/office/word/2012/wordml" xmlns:wpg="http://schemas.microsoft.com/office/word/2010/wordprocessingGroup" xmlns:wpi="http://schemas.microsoft.com/office/word/2010/wordprocessingInk" xmlns:wne="http://schemas.microsoft.com/office/word/2006/wordml" xmlns:wps="http://schemas.microsoft.com/office/word/2010/wordprocessingShape" mc:Ignorable="w14 w15 wp14">
+<w:footnotes xmlns:wpc="http://schemas.microsoft.com/office/word/2010/wordprocessingCanvas" xmlns:mc="http://schemas.openxmlformats.org/markup-compatibility/2006" xmlns:o="urn:schemas-microsoft-com:office:office" xmlns:r="http://schemas.openxmlformats.org/officeDocument/2006/relationships" xmlns:m="http://schemas.openxmlformats.org/officeDocument/2006/math" xmlns:v="urn:schemas-microsoft-com:vml" xmlns:wp14="http://schemas.microsoft.com/office/word/2010/wordprocessingDrawing" xmlns:wp="http://schemas.openxmlformats.org/drawingml/2006/wordprocessingDrawing" xmlns:w10="urn:schemas-microsoft-com:office:word" xmlns:w="http://schemas.openxmlformats.org/wordprocessingml/2006/main" xmlns:w14="http://schemas.microsoft.com/office/word/2010/wordml" xmlns:w15="http://schemas.microsoft.com/office/word/2012/wordml" xmlns:wpg="http://schemas.microsoft.com/office/word/2010/wordprocessingGroup" xmlns:wpi="http://schemas.microsoft.com/office/word/2010/wordprocessingInk" xmlns:wne="http://schemas.microsoft.com/office/word/2006/wordml" xmlns:wps="http://schemas.microsoft.com/office/word/2010/wordprocessingShape" mc:Ignorable="w14 w15 wp14">
   <w:footnote w:type="separator" w:id="-1">
     <w:p>
       <w:r>
@@ -3371,7 +4181,7 @@
 </file>
 
 <file path=word/header1.xml><?xml version="1.0" encoding="utf-8"?>
-<w:hdr xmlns:wpc="http://schemas.microsoft.com/office/word/2010/wordprocessingCanvas" xmlns:mo="http://schemas.microsoft.com/office/mac/office/2008/main" xmlns:mc="http://schemas.openxmlformats.org/markup-compatibility/2006" xmlns:mv="urn:schemas-microsoft-com:mac:vml" xmlns:o="urn:schemas-microsoft-com:office:office" xmlns:r="http://schemas.openxmlformats.org/officeDocument/2006/relationships" xmlns:m="http://schemas.openxmlformats.org/officeDocument/2006/math" xmlns:v="urn:schemas-microsoft-com:vml" xmlns:wp14="http://schemas.microsoft.com/office/word/2010/wordprocessingDrawing" xmlns:wp="http://schemas.openxmlformats.org/drawingml/2006/wordprocessingDrawing" xmlns:w10="urn:schemas-microsoft-com:office:word" xmlns:w="http://schemas.openxmlformats.org/wordprocessingml/2006/main" xmlns:w14="http://schemas.microsoft.com/office/word/2010/wordml" xmlns:w15="http://schemas.microsoft.com/office/word/2012/wordml" xmlns:wpg="http://schemas.microsoft.com/office/word/2010/wordprocessingGroup" xmlns:wpi="http://schemas.microsoft.com/office/word/2010/wordprocessingInk" xmlns:wne="http://schemas.microsoft.com/office/word/2006/wordml" xmlns:wps="http://schemas.microsoft.com/office/word/2010/wordprocessingShape" mc:Ignorable="w14 w15 wp14">
+<w:hdr xmlns:wpc="http://schemas.microsoft.com/office/word/2010/wordprocessingCanvas" xmlns:mc="http://schemas.openxmlformats.org/markup-compatibility/2006" xmlns:o="urn:schemas-microsoft-com:office:office" xmlns:r="http://schemas.openxmlformats.org/officeDocument/2006/relationships" xmlns:m="http://schemas.openxmlformats.org/officeDocument/2006/math" xmlns:v="urn:schemas-microsoft-com:vml" xmlns:wp14="http://schemas.microsoft.com/office/word/2010/wordprocessingDrawing" xmlns:wp="http://schemas.openxmlformats.org/drawingml/2006/wordprocessingDrawing" xmlns:w10="urn:schemas-microsoft-com:office:word" xmlns:w="http://schemas.openxmlformats.org/wordprocessingml/2006/main" xmlns:w14="http://schemas.microsoft.com/office/word/2010/wordml" xmlns:w15="http://schemas.microsoft.com/office/word/2012/wordml" xmlns:wpg="http://schemas.microsoft.com/office/word/2010/wordprocessingGroup" xmlns:wpi="http://schemas.microsoft.com/office/word/2010/wordprocessingInk" xmlns:wne="http://schemas.microsoft.com/office/word/2006/wordml" xmlns:wps="http://schemas.microsoft.com/office/word/2010/wordprocessingShape" mc:Ignorable="w14 w15 wp14">
   <w:p>
     <w:pPr>
       <w:pStyle w:val="Header"/>
@@ -3381,7 +4191,7 @@
 </file>
 
 <file path=word/header2.xml><?xml version="1.0" encoding="utf-8"?>
-<w:hdr xmlns:wpc="http://schemas.microsoft.com/office/word/2010/wordprocessingCanvas" xmlns:mo="http://schemas.microsoft.com/office/mac/office/2008/main" xmlns:mc="http://schemas.openxmlformats.org/markup-compatibility/2006" xmlns:mv="urn:schemas-microsoft-com:mac:vml" xmlns:o="urn:schemas-microsoft-com:office:office" xmlns:r="http://schemas.openxmlformats.org/officeDocument/2006/relationships" xmlns:m="http://schemas.openxmlformats.org/officeDocument/2006/math" xmlns:v="urn:schemas-microsoft-com:vml" xmlns:wp14="http://schemas.microsoft.com/office/word/2010/wordprocessingDrawing" xmlns:wp="http://schemas.openxmlformats.org/drawingml/2006/wordprocessingDrawing" xmlns:w10="urn:schemas-microsoft-com:office:word" xmlns:w="http://schemas.openxmlformats.org/wordprocessingml/2006/main" xmlns:w14="http://schemas.microsoft.com/office/word/2010/wordml" xmlns:w15="http://schemas.microsoft.com/office/word/2012/wordml" xmlns:wpg="http://schemas.microsoft.com/office/word/2010/wordprocessingGroup" xmlns:wpi="http://schemas.microsoft.com/office/word/2010/wordprocessingInk" xmlns:wne="http://schemas.microsoft.com/office/word/2006/wordml" xmlns:wps="http://schemas.microsoft.com/office/word/2010/wordprocessingShape" mc:Ignorable="w14 w15 wp14">
+<w:hdr xmlns:wpc="http://schemas.microsoft.com/office/word/2010/wordprocessingCanvas" xmlns:mc="http://schemas.openxmlformats.org/markup-compatibility/2006" xmlns:o="urn:schemas-microsoft-com:office:office" xmlns:r="http://schemas.openxmlformats.org/officeDocument/2006/relationships" xmlns:m="http://schemas.openxmlformats.org/officeDocument/2006/math" xmlns:v="urn:schemas-microsoft-com:vml" xmlns:wp14="http://schemas.microsoft.com/office/word/2010/wordprocessingDrawing" xmlns:wp="http://schemas.openxmlformats.org/drawingml/2006/wordprocessingDrawing" xmlns:w10="urn:schemas-microsoft-com:office:word" xmlns:w="http://schemas.openxmlformats.org/wordprocessingml/2006/main" xmlns:w14="http://schemas.microsoft.com/office/word/2010/wordml" xmlns:w15="http://schemas.microsoft.com/office/word/2012/wordml" xmlns:wpg="http://schemas.microsoft.com/office/word/2010/wordprocessingGroup" xmlns:wpi="http://schemas.microsoft.com/office/word/2010/wordprocessingInk" xmlns:wne="http://schemas.microsoft.com/office/word/2006/wordml" xmlns:wps="http://schemas.microsoft.com/office/word/2010/wordprocessingShape" mc:Ignorable="w14 w15 wp14">
   <w:p>
     <w:pPr>
       <w:pStyle w:val="Header"/>
@@ -3391,7 +4201,7 @@
 </file>
 
 <file path=word/header3.xml><?xml version="1.0" encoding="utf-8"?>
-<w:hdr xmlns:wpc="http://schemas.microsoft.com/office/word/2010/wordprocessingCanvas" xmlns:mo="http://schemas.microsoft.com/office/mac/office/2008/main" xmlns:mc="http://schemas.openxmlformats.org/markup-compatibility/2006" xmlns:mv="urn:schemas-microsoft-com:mac:vml" xmlns:o="urn:schemas-microsoft-com:office:office" xmlns:r="http://schemas.openxmlformats.org/officeDocument/2006/relationships" xmlns:m="http://schemas.openxmlformats.org/officeDocument/2006/math" xmlns:v="urn:schemas-microsoft-com:vml" xmlns:wp14="http://schemas.microsoft.com/office/word/2010/wordprocessingDrawing" xmlns:wp="http://schemas.openxmlformats.org/drawingml/2006/wordprocessingDrawing" xmlns:w10="urn:schemas-microsoft-com:office:word" xmlns:w="http://schemas.openxmlformats.org/wordprocessingml/2006/main" xmlns:w14="http://schemas.microsoft.com/office/word/2010/wordml" xmlns:w15="http://schemas.microsoft.com/office/word/2012/wordml" xmlns:wpg="http://schemas.microsoft.com/office/word/2010/wordprocessingGroup" xmlns:wpi="http://schemas.microsoft.com/office/word/2010/wordprocessingInk" xmlns:wne="http://schemas.microsoft.com/office/word/2006/wordml" xmlns:wps="http://schemas.microsoft.com/office/word/2010/wordprocessingShape" mc:Ignorable="w14 w15 wp14">
+<w:hdr xmlns:wpc="http://schemas.microsoft.com/office/word/2010/wordprocessingCanvas" xmlns:mc="http://schemas.openxmlformats.org/markup-compatibility/2006" xmlns:o="urn:schemas-microsoft-com:office:office" xmlns:r="http://schemas.openxmlformats.org/officeDocument/2006/relationships" xmlns:m="http://schemas.openxmlformats.org/officeDocument/2006/math" xmlns:v="urn:schemas-microsoft-com:vml" xmlns:wp14="http://schemas.microsoft.com/office/word/2010/wordprocessingDrawing" xmlns:wp="http://schemas.openxmlformats.org/drawingml/2006/wordprocessingDrawing" xmlns:w10="urn:schemas-microsoft-com:office:word" xmlns:w="http://schemas.openxmlformats.org/wordprocessingml/2006/main" xmlns:w14="http://schemas.microsoft.com/office/word/2010/wordml" xmlns:w15="http://schemas.microsoft.com/office/word/2012/wordml" xmlns:wpg="http://schemas.microsoft.com/office/word/2010/wordprocessingGroup" xmlns:wpi="http://schemas.microsoft.com/office/word/2010/wordprocessingInk" xmlns:wne="http://schemas.microsoft.com/office/word/2006/wordml" xmlns:wps="http://schemas.microsoft.com/office/word/2010/wordprocessingShape" mc:Ignorable="w14 w15 wp14">
   <w:p>
     <w:pPr>
       <w:pStyle w:val="Header"/>
@@ -3401,8 +4211,8 @@
 </file>
 
 <file path=word/numbering.xml><?xml version="1.0" encoding="utf-8"?>
-<w:numbering xmlns:wpc="http://schemas.microsoft.com/office/word/2010/wordprocessingCanvas" xmlns:mo="http://schemas.microsoft.com/office/mac/office/2008/main" xmlns:mc="http://schemas.openxmlformats.org/markup-compatibility/2006" xmlns:mv="urn:schemas-microsoft-com:mac:vml" xmlns:o="urn:schemas-microsoft-com:office:office" xmlns:r="http://schemas.openxmlformats.org/officeDocument/2006/relationships" xmlns:m="http://schemas.openxmlformats.org/officeDocument/2006/math" xmlns:v="urn:schemas-microsoft-com:vml" xmlns:wp14="http://schemas.microsoft.com/office/word/2010/wordprocessingDrawing" xmlns:wp="http://schemas.openxmlformats.org/drawingml/2006/wordprocessingDrawing" xmlns:w10="urn:schemas-microsoft-com:office:word" xmlns:w="http://schemas.openxmlformats.org/wordprocessingml/2006/main" xmlns:w14="http://schemas.microsoft.com/office/word/2010/wordml" xmlns:w15="http://schemas.microsoft.com/office/word/2012/wordml" xmlns:wpg="http://schemas.microsoft.com/office/word/2010/wordprocessingGroup" xmlns:wpi="http://schemas.microsoft.com/office/word/2010/wordprocessingInk" xmlns:wne="http://schemas.microsoft.com/office/word/2006/wordml" xmlns:wps="http://schemas.microsoft.com/office/word/2010/wordprocessingShape" mc:Ignorable="w14 w15 wp14">
-  <w:abstractNum w:abstractNumId="0">
+<w:numbering xmlns:wpc="http://schemas.microsoft.com/office/word/2010/wordprocessingCanvas" xmlns:mc="http://schemas.openxmlformats.org/markup-compatibility/2006" xmlns:o="urn:schemas-microsoft-com:office:office" xmlns:r="http://schemas.openxmlformats.org/officeDocument/2006/relationships" xmlns:m="http://schemas.openxmlformats.org/officeDocument/2006/math" xmlns:v="urn:schemas-microsoft-com:vml" xmlns:wp14="http://schemas.microsoft.com/office/word/2010/wordprocessingDrawing" xmlns:wp="http://schemas.openxmlformats.org/drawingml/2006/wordprocessingDrawing" xmlns:w10="urn:schemas-microsoft-com:office:word" xmlns:w="http://schemas.openxmlformats.org/wordprocessingml/2006/main" xmlns:w14="http://schemas.microsoft.com/office/word/2010/wordml" xmlns:w15="http://schemas.microsoft.com/office/word/2012/wordml" xmlns:wpg="http://schemas.microsoft.com/office/word/2010/wordprocessingGroup" xmlns:wpi="http://schemas.microsoft.com/office/word/2010/wordprocessingInk" xmlns:wne="http://schemas.microsoft.com/office/word/2006/wordml" xmlns:wps="http://schemas.microsoft.com/office/word/2010/wordprocessingShape" mc:Ignorable="w14 w15 wp14">
+  <w:abstractNum w:abstractNumId="0" w15:restartNumberingAfterBreak="0">
     <w:nsid w:val="006B3401"/>
     <w:multiLevelType w:val="multilevel"/>
     <w:tmpl w:val="99A4D4FC"/>
@@ -3515,7 +4325,7 @@
       </w:rPr>
     </w:lvl>
   </w:abstractNum>
-  <w:abstractNum w:abstractNumId="1">
+  <w:abstractNum w:abstractNumId="1" w15:restartNumberingAfterBreak="0">
     <w:nsid w:val="018B7023"/>
     <w:multiLevelType w:val="hybridMultilevel"/>
     <w:tmpl w:val="914ECC36"/>
@@ -3628,7 +4438,93 @@
       </w:rPr>
     </w:lvl>
   </w:abstractNum>
-  <w:abstractNum w:abstractNumId="2">
+  <w:abstractNum w:abstractNumId="2" w15:restartNumberingAfterBreak="0">
+    <w:nsid w:val="07A14FD5"/>
+    <w:multiLevelType w:val="hybridMultilevel"/>
+    <w:tmpl w:val="DD3622EA"/>
+    <w:lvl w:ilvl="0" w:tplc="0409000F">
+      <w:start w:val="1"/>
+      <w:numFmt w:val="decimal"/>
+      <w:lvlText w:val="%1."/>
+      <w:lvlJc w:val="left"/>
+      <w:pPr>
+        <w:ind w:left="720" w:hanging="360"/>
+      </w:pPr>
+    </w:lvl>
+    <w:lvl w:ilvl="1" w:tplc="04090019" w:tentative="1">
+      <w:start w:val="1"/>
+      <w:numFmt w:val="lowerLetter"/>
+      <w:lvlText w:val="%2."/>
+      <w:lvlJc w:val="left"/>
+      <w:pPr>
+        <w:ind w:left="1440" w:hanging="360"/>
+      </w:pPr>
+    </w:lvl>
+    <w:lvl w:ilvl="2" w:tplc="0409001B" w:tentative="1">
+      <w:start w:val="1"/>
+      <w:numFmt w:val="lowerRoman"/>
+      <w:lvlText w:val="%3."/>
+      <w:lvlJc w:val="right"/>
+      <w:pPr>
+        <w:ind w:left="2160" w:hanging="180"/>
+      </w:pPr>
+    </w:lvl>
+    <w:lvl w:ilvl="3" w:tplc="0409000F" w:tentative="1">
+      <w:start w:val="1"/>
+      <w:numFmt w:val="decimal"/>
+      <w:lvlText w:val="%4."/>
+      <w:lvlJc w:val="left"/>
+      <w:pPr>
+        <w:ind w:left="2880" w:hanging="360"/>
+      </w:pPr>
+    </w:lvl>
+    <w:lvl w:ilvl="4" w:tplc="04090019" w:tentative="1">
+      <w:start w:val="1"/>
+      <w:numFmt w:val="lowerLetter"/>
+      <w:lvlText w:val="%5."/>
+      <w:lvlJc w:val="left"/>
+      <w:pPr>
+        <w:ind w:left="3600" w:hanging="360"/>
+      </w:pPr>
+    </w:lvl>
+    <w:lvl w:ilvl="5" w:tplc="0409001B" w:tentative="1">
+      <w:start w:val="1"/>
+      <w:numFmt w:val="lowerRoman"/>
+      <w:lvlText w:val="%6."/>
+      <w:lvlJc w:val="right"/>
+      <w:pPr>
+        <w:ind w:left="4320" w:hanging="180"/>
+      </w:pPr>
+    </w:lvl>
+    <w:lvl w:ilvl="6" w:tplc="0409000F" w:tentative="1">
+      <w:start w:val="1"/>
+      <w:numFmt w:val="decimal"/>
+      <w:lvlText w:val="%7."/>
+      <w:lvlJc w:val="left"/>
+      <w:pPr>
+        <w:ind w:left="5040" w:hanging="360"/>
+      </w:pPr>
+    </w:lvl>
+    <w:lvl w:ilvl="7" w:tplc="04090019" w:tentative="1">
+      <w:start w:val="1"/>
+      <w:numFmt w:val="lowerLetter"/>
+      <w:lvlText w:val="%8."/>
+      <w:lvlJc w:val="left"/>
+      <w:pPr>
+        <w:ind w:left="5760" w:hanging="360"/>
+      </w:pPr>
+    </w:lvl>
+    <w:lvl w:ilvl="8" w:tplc="0409001B" w:tentative="1">
+      <w:start w:val="1"/>
+      <w:numFmt w:val="lowerRoman"/>
+      <w:lvlText w:val="%9."/>
+      <w:lvlJc w:val="right"/>
+      <w:pPr>
+        <w:ind w:left="6480" w:hanging="180"/>
+      </w:pPr>
+    </w:lvl>
+  </w:abstractNum>
+  <w:abstractNum w:abstractNumId="3" w15:restartNumberingAfterBreak="0">
     <w:nsid w:val="13240AFC"/>
     <w:multiLevelType w:val="hybridMultilevel"/>
     <w:tmpl w:val="359CECB0"/>
@@ -3741,7 +4637,7 @@
       </w:rPr>
     </w:lvl>
   </w:abstractNum>
-  <w:abstractNum w:abstractNumId="3">
+  <w:abstractNum w:abstractNumId="4" w15:restartNumberingAfterBreak="0">
     <w:nsid w:val="1AE5697B"/>
     <w:multiLevelType w:val="hybridMultilevel"/>
     <w:tmpl w:val="0F72E3D4"/>
@@ -3830,7 +4726,7 @@
       </w:pPr>
     </w:lvl>
   </w:abstractNum>
-  <w:abstractNum w:abstractNumId="4">
+  <w:abstractNum w:abstractNumId="5" w15:restartNumberingAfterBreak="0">
     <w:nsid w:val="1EC76384"/>
     <w:multiLevelType w:val="hybridMultilevel"/>
     <w:tmpl w:val="221252CA"/>
@@ -3944,7 +4840,7 @@
       </w:rPr>
     </w:lvl>
   </w:abstractNum>
-  <w:abstractNum w:abstractNumId="5">
+  <w:abstractNum w:abstractNumId="6" w15:restartNumberingAfterBreak="0">
     <w:nsid w:val="2F5F0831"/>
     <w:multiLevelType w:val="hybridMultilevel"/>
     <w:tmpl w:val="246A825C"/>
@@ -4030,7 +4926,7 @@
       </w:pPr>
     </w:lvl>
   </w:abstractNum>
-  <w:abstractNum w:abstractNumId="6">
+  <w:abstractNum w:abstractNumId="7" w15:restartNumberingAfterBreak="0">
     <w:nsid w:val="316D5A22"/>
     <w:multiLevelType w:val="multilevel"/>
     <w:tmpl w:val="1F14B29A"/>
@@ -4179,7 +5075,7 @@
       </w:rPr>
     </w:lvl>
   </w:abstractNum>
-  <w:abstractNum w:abstractNumId="7">
+  <w:abstractNum w:abstractNumId="8" w15:restartNumberingAfterBreak="0">
     <w:nsid w:val="32662758"/>
     <w:multiLevelType w:val="multilevel"/>
     <w:tmpl w:val="23AE2340"/>
@@ -4292,7 +5188,96 @@
       </w:rPr>
     </w:lvl>
   </w:abstractNum>
-  <w:abstractNum w:abstractNumId="8">
+  <w:abstractNum w:abstractNumId="9" w15:restartNumberingAfterBreak="0">
+    <w:nsid w:val="3322539C"/>
+    <w:multiLevelType w:val="hybridMultilevel"/>
+    <w:tmpl w:val="A62C793A"/>
+    <w:lvl w:ilvl="0" w:tplc="DDD270D6">
+      <w:start w:val="1"/>
+      <w:numFmt w:val="decimal"/>
+      <w:lvlText w:val="%1."/>
+      <w:lvlJc w:val="left"/>
+      <w:pPr>
+        <w:ind w:left="720" w:hanging="360"/>
+      </w:pPr>
+      <w:rPr>
+        <w:rFonts w:hint="default"/>
+      </w:rPr>
+    </w:lvl>
+    <w:lvl w:ilvl="1" w:tplc="04090019" w:tentative="1">
+      <w:start w:val="1"/>
+      <w:numFmt w:val="lowerLetter"/>
+      <w:lvlText w:val="%2."/>
+      <w:lvlJc w:val="left"/>
+      <w:pPr>
+        <w:ind w:left="1440" w:hanging="360"/>
+      </w:pPr>
+    </w:lvl>
+    <w:lvl w:ilvl="2" w:tplc="0409001B" w:tentative="1">
+      <w:start w:val="1"/>
+      <w:numFmt w:val="lowerRoman"/>
+      <w:lvlText w:val="%3."/>
+      <w:lvlJc w:val="right"/>
+      <w:pPr>
+        <w:ind w:left="2160" w:hanging="180"/>
+      </w:pPr>
+    </w:lvl>
+    <w:lvl w:ilvl="3" w:tplc="0409000F" w:tentative="1">
+      <w:start w:val="1"/>
+      <w:numFmt w:val="decimal"/>
+      <w:lvlText w:val="%4."/>
+      <w:lvlJc w:val="left"/>
+      <w:pPr>
+        <w:ind w:left="2880" w:hanging="360"/>
+      </w:pPr>
+    </w:lvl>
+    <w:lvl w:ilvl="4" w:tplc="04090019" w:tentative="1">
+      <w:start w:val="1"/>
+      <w:numFmt w:val="lowerLetter"/>
+      <w:lvlText w:val="%5."/>
+      <w:lvlJc w:val="left"/>
+      <w:pPr>
+        <w:ind w:left="3600" w:hanging="360"/>
+      </w:pPr>
+    </w:lvl>
+    <w:lvl w:ilvl="5" w:tplc="0409001B" w:tentative="1">
+      <w:start w:val="1"/>
+      <w:numFmt w:val="lowerRoman"/>
+      <w:lvlText w:val="%6."/>
+      <w:lvlJc w:val="right"/>
+      <w:pPr>
+        <w:ind w:left="4320" w:hanging="180"/>
+      </w:pPr>
+    </w:lvl>
+    <w:lvl w:ilvl="6" w:tplc="0409000F" w:tentative="1">
+      <w:start w:val="1"/>
+      <w:numFmt w:val="decimal"/>
+      <w:lvlText w:val="%7."/>
+      <w:lvlJc w:val="left"/>
+      <w:pPr>
+        <w:ind w:left="5040" w:hanging="360"/>
+      </w:pPr>
+    </w:lvl>
+    <w:lvl w:ilvl="7" w:tplc="04090019" w:tentative="1">
+      <w:start w:val="1"/>
+      <w:numFmt w:val="lowerLetter"/>
+      <w:lvlText w:val="%8."/>
+      <w:lvlJc w:val="left"/>
+      <w:pPr>
+        <w:ind w:left="5760" w:hanging="360"/>
+      </w:pPr>
+    </w:lvl>
+    <w:lvl w:ilvl="8" w:tplc="0409001B" w:tentative="1">
+      <w:start w:val="1"/>
+      <w:numFmt w:val="lowerRoman"/>
+      <w:lvlText w:val="%9."/>
+      <w:lvlJc w:val="right"/>
+      <w:pPr>
+        <w:ind w:left="6480" w:hanging="180"/>
+      </w:pPr>
+    </w:lvl>
+  </w:abstractNum>
+  <w:abstractNum w:abstractNumId="10" w15:restartNumberingAfterBreak="0">
     <w:nsid w:val="352632C8"/>
     <w:multiLevelType w:val="hybridMultilevel"/>
     <w:tmpl w:val="2D92A10C"/>
@@ -4381,7 +5366,7 @@
       </w:pPr>
     </w:lvl>
   </w:abstractNum>
-  <w:abstractNum w:abstractNumId="9">
+  <w:abstractNum w:abstractNumId="11" w15:restartNumberingAfterBreak="0">
     <w:nsid w:val="3C2225E6"/>
     <w:multiLevelType w:val="hybridMultilevel"/>
     <w:tmpl w:val="C0F2AE92"/>
@@ -4467,7 +5452,7 @@
       </w:pPr>
     </w:lvl>
   </w:abstractNum>
-  <w:abstractNum w:abstractNumId="10">
+  <w:abstractNum w:abstractNumId="12" w15:restartNumberingAfterBreak="0">
     <w:nsid w:val="49364F5A"/>
     <w:multiLevelType w:val="hybridMultilevel"/>
     <w:tmpl w:val="0688EABC"/>
@@ -4556,7 +5541,7 @@
       </w:pPr>
     </w:lvl>
   </w:abstractNum>
-  <w:abstractNum w:abstractNumId="11">
+  <w:abstractNum w:abstractNumId="13" w15:restartNumberingAfterBreak="0">
     <w:nsid w:val="49477EF3"/>
     <w:multiLevelType w:val="hybridMultilevel"/>
     <w:tmpl w:val="246A825C"/>
@@ -4642,7 +5627,7 @@
       </w:pPr>
     </w:lvl>
   </w:abstractNum>
-  <w:abstractNum w:abstractNumId="12">
+  <w:abstractNum w:abstractNumId="14" w15:restartNumberingAfterBreak="0">
     <w:nsid w:val="4B3C7B62"/>
     <w:multiLevelType w:val="hybridMultilevel"/>
     <w:tmpl w:val="D0B64FFA"/>
@@ -4755,7 +5740,7 @@
       </w:rPr>
     </w:lvl>
   </w:abstractNum>
-  <w:abstractNum w:abstractNumId="13">
+  <w:abstractNum w:abstractNumId="15" w15:restartNumberingAfterBreak="0">
     <w:nsid w:val="6A4070EB"/>
     <w:multiLevelType w:val="hybridMultilevel"/>
     <w:tmpl w:val="61D226EA"/>
@@ -4844,7 +5829,7 @@
       </w:pPr>
     </w:lvl>
   </w:abstractNum>
-  <w:abstractNum w:abstractNumId="14">
+  <w:abstractNum w:abstractNumId="16" w15:restartNumberingAfterBreak="0">
     <w:nsid w:val="6B336021"/>
     <w:multiLevelType w:val="multilevel"/>
     <w:tmpl w:val="3974804C"/>
@@ -4993,7 +5978,7 @@
       </w:rPr>
     </w:lvl>
   </w:abstractNum>
-  <w:abstractNum w:abstractNumId="15">
+  <w:abstractNum w:abstractNumId="17" w15:restartNumberingAfterBreak="0">
     <w:nsid w:val="6EA04465"/>
     <w:multiLevelType w:val="hybridMultilevel"/>
     <w:tmpl w:val="6C3806E2"/>
@@ -5106,7 +6091,7 @@
       </w:rPr>
     </w:lvl>
   </w:abstractNum>
-  <w:abstractNum w:abstractNumId="16">
+  <w:abstractNum w:abstractNumId="18" w15:restartNumberingAfterBreak="0">
     <w:nsid w:val="73BB1991"/>
     <w:multiLevelType w:val="hybridMultilevel"/>
     <w:tmpl w:val="3D58C05E"/>
@@ -5219,7 +6204,7 @@
       </w:rPr>
     </w:lvl>
   </w:abstractNum>
-  <w:abstractNum w:abstractNumId="17">
+  <w:abstractNum w:abstractNumId="19" w15:restartNumberingAfterBreak="0">
     <w:nsid w:val="78337C56"/>
     <w:multiLevelType w:val="multilevel"/>
     <w:tmpl w:val="23AE2340"/>
@@ -5332,7 +6317,7 @@
       </w:rPr>
     </w:lvl>
   </w:abstractNum>
-  <w:abstractNum w:abstractNumId="18">
+  <w:abstractNum w:abstractNumId="20" w15:restartNumberingAfterBreak="0">
     <w:nsid w:val="795C0914"/>
     <w:multiLevelType w:val="multilevel"/>
     <w:tmpl w:val="DC3A327C"/>
@@ -5481,7 +6466,120 @@
       </w:rPr>
     </w:lvl>
   </w:abstractNum>
-  <w:abstractNum w:abstractNumId="19">
+  <w:abstractNum w:abstractNumId="21" w15:restartNumberingAfterBreak="0">
+    <w:nsid w:val="7B6A7376"/>
+    <w:multiLevelType w:val="hybridMultilevel"/>
+    <w:tmpl w:val="7F66091E"/>
+    <w:lvl w:ilvl="0" w:tplc="04090001">
+      <w:start w:val="1"/>
+      <w:numFmt w:val="bullet"/>
+      <w:lvlText w:val=""/>
+      <w:lvlJc w:val="left"/>
+      <w:pPr>
+        <w:ind w:left="720" w:hanging="360"/>
+      </w:pPr>
+      <w:rPr>
+        <w:rFonts w:ascii="Symbol" w:hAnsi="Symbol" w:hint="default"/>
+      </w:rPr>
+    </w:lvl>
+    <w:lvl w:ilvl="1" w:tplc="04090003" w:tentative="1">
+      <w:start w:val="1"/>
+      <w:numFmt w:val="bullet"/>
+      <w:lvlText w:val="o"/>
+      <w:lvlJc w:val="left"/>
+      <w:pPr>
+        <w:ind w:left="1440" w:hanging="360"/>
+      </w:pPr>
+      <w:rPr>
+        <w:rFonts w:ascii="Courier New" w:hAnsi="Courier New" w:cs="Courier New" w:hint="default"/>
+      </w:rPr>
+    </w:lvl>
+    <w:lvl w:ilvl="2" w:tplc="04090005" w:tentative="1">
+      <w:start w:val="1"/>
+      <w:numFmt w:val="bullet"/>
+      <w:lvlText w:val=""/>
+      <w:lvlJc w:val="left"/>
+      <w:pPr>
+        <w:ind w:left="2160" w:hanging="360"/>
+      </w:pPr>
+      <w:rPr>
+        <w:rFonts w:ascii="Wingdings" w:hAnsi="Wingdings" w:hint="default"/>
+      </w:rPr>
+    </w:lvl>
+    <w:lvl w:ilvl="3" w:tplc="04090001" w:tentative="1">
+      <w:start w:val="1"/>
+      <w:numFmt w:val="bullet"/>
+      <w:lvlText w:val=""/>
+      <w:lvlJc w:val="left"/>
+      <w:pPr>
+        <w:ind w:left="2880" w:hanging="360"/>
+      </w:pPr>
+      <w:rPr>
+        <w:rFonts w:ascii="Symbol" w:hAnsi="Symbol" w:hint="default"/>
+      </w:rPr>
+    </w:lvl>
+    <w:lvl w:ilvl="4" w:tplc="04090003" w:tentative="1">
+      <w:start w:val="1"/>
+      <w:numFmt w:val="bullet"/>
+      <w:lvlText w:val="o"/>
+      <w:lvlJc w:val="left"/>
+      <w:pPr>
+        <w:ind w:left="3600" w:hanging="360"/>
+      </w:pPr>
+      <w:rPr>
+        <w:rFonts w:ascii="Courier New" w:hAnsi="Courier New" w:cs="Courier New" w:hint="default"/>
+      </w:rPr>
+    </w:lvl>
+    <w:lvl w:ilvl="5" w:tplc="04090005" w:tentative="1">
+      <w:start w:val="1"/>
+      <w:numFmt w:val="bullet"/>
+      <w:lvlText w:val=""/>
+      <w:lvlJc w:val="left"/>
+      <w:pPr>
+        <w:ind w:left="4320" w:hanging="360"/>
+      </w:pPr>
+      <w:rPr>
+        <w:rFonts w:ascii="Wingdings" w:hAnsi="Wingdings" w:hint="default"/>
+      </w:rPr>
+    </w:lvl>
+    <w:lvl w:ilvl="6" w:tplc="04090001" w:tentative="1">
+      <w:start w:val="1"/>
+      <w:numFmt w:val="bullet"/>
+      <w:lvlText w:val=""/>
+      <w:lvlJc w:val="left"/>
+      <w:pPr>
+        <w:ind w:left="5040" w:hanging="360"/>
+      </w:pPr>
+      <w:rPr>
+        <w:rFonts w:ascii="Symbol" w:hAnsi="Symbol" w:hint="default"/>
+      </w:rPr>
+    </w:lvl>
+    <w:lvl w:ilvl="7" w:tplc="04090003" w:tentative="1">
+      <w:start w:val="1"/>
+      <w:numFmt w:val="bullet"/>
+      <w:lvlText w:val="o"/>
+      <w:lvlJc w:val="left"/>
+      <w:pPr>
+        <w:ind w:left="5760" w:hanging="360"/>
+      </w:pPr>
+      <w:rPr>
+        <w:rFonts w:ascii="Courier New" w:hAnsi="Courier New" w:cs="Courier New" w:hint="default"/>
+      </w:rPr>
+    </w:lvl>
+    <w:lvl w:ilvl="8" w:tplc="04090005" w:tentative="1">
+      <w:start w:val="1"/>
+      <w:numFmt w:val="bullet"/>
+      <w:lvlText w:val=""/>
+      <w:lvlJc w:val="left"/>
+      <w:pPr>
+        <w:ind w:left="6480" w:hanging="360"/>
+      </w:pPr>
+      <w:rPr>
+        <w:rFonts w:ascii="Wingdings" w:hAnsi="Wingdings" w:hint="default"/>
+      </w:rPr>
+    </w:lvl>
+  </w:abstractNum>
+  <w:abstractNum w:abstractNumId="22" w15:restartNumberingAfterBreak="0">
     <w:nsid w:val="7E21193F"/>
     <w:multiLevelType w:val="multilevel"/>
     <w:tmpl w:val="23AE2340"/>
@@ -5594,7 +6692,7 @@
       </w:rPr>
     </w:lvl>
   </w:abstractNum>
-  <w:abstractNum w:abstractNumId="20">
+  <w:abstractNum w:abstractNumId="23" w15:restartNumberingAfterBreak="0">
     <w:nsid w:val="7FB773C7"/>
     <w:multiLevelType w:val="hybridMultilevel"/>
     <w:tmpl w:val="C68A27AC"/>
@@ -5708,67 +6806,76 @@
     </w:lvl>
   </w:abstractNum>
   <w:num w:numId="1">
-    <w:abstractNumId w:val="7"/>
+    <w:abstractNumId w:val="8"/>
   </w:num>
   <w:num w:numId="2">
-    <w:abstractNumId w:val="18"/>
+    <w:abstractNumId w:val="20"/>
   </w:num>
   <w:num w:numId="3">
     <w:abstractNumId w:val="0"/>
   </w:num>
   <w:num w:numId="4">
+    <w:abstractNumId w:val="19"/>
+  </w:num>
+  <w:num w:numId="5">
+    <w:abstractNumId w:val="22"/>
+  </w:num>
+  <w:num w:numId="6">
+    <w:abstractNumId w:val="7"/>
+  </w:num>
+  <w:num w:numId="7">
+    <w:abstractNumId w:val="16"/>
+  </w:num>
+  <w:num w:numId="8">
+    <w:abstractNumId w:val="3"/>
+  </w:num>
+  <w:num w:numId="9">
     <w:abstractNumId w:val="17"/>
   </w:num>
-  <w:num w:numId="5">
-    <w:abstractNumId w:val="19"/>
-  </w:num>
-  <w:num w:numId="6">
-    <w:abstractNumId w:val="6"/>
-  </w:num>
-  <w:num w:numId="7">
+  <w:num w:numId="10">
     <w:abstractNumId w:val="14"/>
   </w:num>
-  <w:num w:numId="8">
-    <w:abstractNumId w:val="2"/>
+  <w:num w:numId="11">
+    <w:abstractNumId w:val="4"/>
   </w:num>
-  <w:num w:numId="9">
+  <w:num w:numId="12">
     <w:abstractNumId w:val="15"/>
   </w:num>
-  <w:num w:numId="10">
-    <w:abstractNumId w:val="12"/>
-  </w:num>
-  <w:num w:numId="11">
-    <w:abstractNumId w:val="3"/>
-  </w:num>
-  <w:num w:numId="12">
-    <w:abstractNumId w:val="13"/>
-  </w:num>
   <w:num w:numId="13">
-    <w:abstractNumId w:val="20"/>
+    <w:abstractNumId w:val="23"/>
   </w:num>
   <w:num w:numId="14">
-    <w:abstractNumId w:val="8"/>
+    <w:abstractNumId w:val="10"/>
   </w:num>
   <w:num w:numId="15">
-    <w:abstractNumId w:val="4"/>
+    <w:abstractNumId w:val="5"/>
   </w:num>
   <w:num w:numId="16">
     <w:abstractNumId w:val="1"/>
   </w:num>
   <w:num w:numId="17">
+    <w:abstractNumId w:val="13"/>
+  </w:num>
+  <w:num w:numId="18">
     <w:abstractNumId w:val="11"/>
   </w:num>
-  <w:num w:numId="18">
-    <w:abstractNumId w:val="9"/>
-  </w:num>
   <w:num w:numId="19">
-    <w:abstractNumId w:val="5"/>
+    <w:abstractNumId w:val="6"/>
   </w:num>
   <w:num w:numId="20">
-    <w:abstractNumId w:val="10"/>
+    <w:abstractNumId w:val="12"/>
   </w:num>
   <w:num w:numId="21">
-    <w:abstractNumId w:val="16"/>
+    <w:abstractNumId w:val="18"/>
+  </w:num>
+  <w:num w:numId="22">
+    <w:abstractNumId w:val="21"/>
+  </w:num>
+  <w:num w:numId="23">
+    <w:abstractNumId w:val="2"/>
+  </w:num>
+  <w:num w:numId="24">
+    <w:abstractNumId w:val="9"/>
   </w:num>
 </w:numbering>
 </file>
@@ -5787,7 +6894,7 @@
     </w:rPrDefault>
     <w:pPrDefault/>
   </w:docDefaults>
-  <w:latentStyles w:defLockedState="0" w:defUIPriority="99" w:defSemiHidden="0" w:defUnhideWhenUsed="0" w:defQFormat="0" w:count="380">
+  <w:latentStyles w:defLockedState="0" w:defUIPriority="99" w:defSemiHidden="0" w:defUnhideWhenUsed="0" w:defQFormat="0" w:count="371">
     <w:lsdException w:name="Normal" w:uiPriority="0" w:qFormat="1"/>
     <w:lsdException w:name="heading 1" w:uiPriority="0" w:qFormat="1"/>
     <w:lsdException w:name="heading 2" w:semiHidden="1" w:uiPriority="9" w:unhideWhenUsed="1" w:qFormat="1"/>
@@ -6358,11 +7465,8 @@
     <w:tblPr>
       <w:tblStyleRowBandSize w:val="1"/>
       <w:tblStyleColBandSize w:val="1"/>
-      <w:tblInd w:w="0" w:type="dxa"/>
       <w:tblCellMar>
-        <w:top w:w="0" w:type="dxa"/>
         <w:left w:w="115" w:type="dxa"/>
-        <w:bottom w:w="0" w:type="dxa"/>
         <w:right w:w="115" w:type="dxa"/>
       </w:tblCellMar>
     </w:tblPr>
@@ -6373,11 +7477,8 @@
     <w:tblPr>
       <w:tblStyleRowBandSize w:val="1"/>
       <w:tblStyleColBandSize w:val="1"/>
-      <w:tblInd w:w="0" w:type="dxa"/>
       <w:tblCellMar>
-        <w:top w:w="0" w:type="dxa"/>
         <w:left w:w="115" w:type="dxa"/>
-        <w:bottom w:w="0" w:type="dxa"/>
         <w:right w:w="115" w:type="dxa"/>
       </w:tblCellMar>
     </w:tblPr>
@@ -7169,7 +8270,7 @@
 </file>
 
 <file path=customXml/itemProps1.xml><?xml version="1.0" encoding="utf-8"?>
-<ds:datastoreItem xmlns:ds="http://schemas.openxmlformats.org/officeDocument/2006/customXml" ds:itemID="{55500D29-59E0-FC41-8BBE-9ACA273084F8}">
+<ds:datastoreItem xmlns:ds="http://schemas.openxmlformats.org/officeDocument/2006/customXml" ds:itemID="{C2E295AE-EF09-4473-AD3A-5194D1E10400}">
   <ds:schemaRefs>
     <ds:schemaRef ds:uri="http://schemas.openxmlformats.org/officeDocument/2006/bibliography"/>
   </ds:schemaRefs>

</xml_diff>